<commit_message>
Documentaciones del 2 y 3
</commit_message>
<xml_diff>
--- a/Diario de Proyecto.docx
+++ b/Diario de Proyecto.docx
@@ -10,12 +10,14 @@
           <w:docPartUnique/>
         </w:docPartObj>
       </w:sdtPr>
+      <w:sdtEndPr/>
       <w:sdtContent>
         <w:p/>
         <w:p>
           <w:r>
             <w:rPr>
               <w:noProof/>
+              <w:lang w:eastAsia="es-ES"/>
             </w:rPr>
             <mc:AlternateContent>
               <mc:Choice Requires="wpg">
@@ -188,6 +190,7 @@
                                       <w:dataBinding w:prefixMappings="xmlns:ns0='http://purl.org/dc/elements/1.1/' xmlns:ns1='http://schemas.openxmlformats.org/package/2006/metadata/core-properties' " w:xpath="/ns1:coreProperties[1]/ns0:title[1]" w:storeItemID="{6C3C8BC8-F283-45AE-878A-BAB7291924A1}"/>
                                       <w:text/>
                                     </w:sdtPr>
+                                    <w:sdtEndPr/>
                                     <w:sdtContent>
                                       <w:r>
                                         <w:rPr>
@@ -207,14 +210,6 @@
                                         <w:t>InCube</w:t>
                                       </w:r>
                                       <w:proofErr w:type="spellEnd"/>
-                                      <w:r>
-                                        <w:rPr>
-                                          <w:color w:val="FFFFFF" w:themeColor="background1"/>
-                                          <w:sz w:val="72"/>
-                                          <w:szCs w:val="72"/>
-                                        </w:rPr>
-                                        <w:t xml:space="preserve"> </w:t>
-                                      </w:r>
                                     </w:sdtContent>
                                   </w:sdt>
                                 </w:p>
@@ -376,6 +371,7 @@
                                 <w:dataBinding w:prefixMappings="xmlns:ns0='http://purl.org/dc/elements/1.1/' xmlns:ns1='http://schemas.openxmlformats.org/package/2006/metadata/core-properties' " w:xpath="/ns1:coreProperties[1]/ns0:title[1]" w:storeItemID="{6C3C8BC8-F283-45AE-878A-BAB7291924A1}"/>
                                 <w:text/>
                               </w:sdtPr>
+                              <w:sdtEndPr/>
                               <w:sdtContent>
                                 <w:r>
                                   <w:rPr>
@@ -395,14 +391,6 @@
                                   <w:t>InCube</w:t>
                                 </w:r>
                                 <w:proofErr w:type="spellEnd"/>
-                                <w:r>
-                                  <w:rPr>
-                                    <w:color w:val="FFFFFF" w:themeColor="background1"/>
-                                    <w:sz w:val="72"/>
-                                    <w:szCs w:val="72"/>
-                                  </w:rPr>
-                                  <w:t xml:space="preserve"> </w:t>
-                                </w:r>
                               </w:sdtContent>
                             </w:sdt>
                           </w:p>
@@ -422,6 +410,7 @@
           <w:r>
             <w:rPr>
               <w:noProof/>
+              <w:lang w:eastAsia="es-ES"/>
             </w:rPr>
             <mc:AlternateContent>
               <mc:Choice Requires="wps">
@@ -496,6 +485,7 @@
                                     <w:dataBinding w:prefixMappings="xmlns:ns0='http://schemas.openxmlformats.org/officeDocument/2006/extended-properties' " w:xpath="/ns0:Properties[1]/ns0:Company[1]" w:storeItemID="{6668398D-A668-4E3E-A5EB-62B293D839F1}"/>
                                     <w:text/>
                                   </w:sdtPr>
+                                  <w:sdtEndPr/>
                                   <w:sdtContent>
                                     <w:r>
                                       <w:rPr>
@@ -539,6 +529,7 @@
                                     <w:dataBinding w:prefixMappings="xmlns:ns0='http://schemas.microsoft.com/office/2006/coverPageProps' " w:xpath="/ns0:CoverPageProperties[1]/ns0:CompanyAddress[1]" w:storeItemID="{55AF091B-3C7A-41E3-B477-F2FDAA23CFDA}"/>
                                     <w:text/>
                                   </w:sdtPr>
+                                  <w:sdtEndPr/>
                                   <w:sdtContent>
                                     <w:r>
                                       <w:rPr>
@@ -648,6 +639,7 @@
                               <w:dataBinding w:prefixMappings="xmlns:ns0='http://schemas.openxmlformats.org/officeDocument/2006/extended-properties' " w:xpath="/ns0:Properties[1]/ns0:Company[1]" w:storeItemID="{6668398D-A668-4E3E-A5EB-62B293D839F1}"/>
                               <w:text/>
                             </w:sdtPr>
+                            <w:sdtEndPr/>
                             <w:sdtContent>
                               <w:r>
                                 <w:rPr>
@@ -691,6 +683,7 @@
                               <w:dataBinding w:prefixMappings="xmlns:ns0='http://schemas.microsoft.com/office/2006/coverPageProps' " w:xpath="/ns0:CoverPageProperties[1]/ns0:CompanyAddress[1]" w:storeItemID="{55AF091B-3C7A-41E3-B477-F2FDAA23CFDA}"/>
                               <w:text/>
                             </w:sdtPr>
+                            <w:sdtEndPr/>
                             <w:sdtContent>
                               <w:r>
                                 <w:rPr>
@@ -759,6 +752,7 @@
           <w:r>
             <w:rPr>
               <w:noProof/>
+              <w:lang w:eastAsia="es-ES"/>
             </w:rPr>
             <mc:AlternateContent>
               <mc:Choice Requires="wps">
@@ -833,6 +827,7 @@
                                   <w:dataBinding w:prefixMappings="xmlns:ns0='http://purl.org/dc/elements/1.1/' xmlns:ns1='http://schemas.openxmlformats.org/package/2006/metadata/core-properties' " w:xpath="/ns1:coreProperties[1]/ns0:subject[1]" w:storeItemID="{6C3C8BC8-F283-45AE-878A-BAB7291924A1}"/>
                                   <w:text/>
                                 </w:sdtPr>
+                                <w:sdtEndPr/>
                                 <w:sdtContent>
                                   <w:p>
                                     <w:pPr>
@@ -871,6 +866,7 @@
                                   <w:dataBinding w:prefixMappings="xmlns:ns0='http://purl.org/dc/elements/1.1/' xmlns:ns1='http://schemas.openxmlformats.org/package/2006/metadata/core-properties' " w:xpath="/ns1:coreProperties[1]/ns0:creator[1]" w:storeItemID="{6C3C8BC8-F283-45AE-878A-BAB7291924A1}"/>
                                   <w:text/>
                                 </w:sdtPr>
+                                <w:sdtEndPr/>
                                 <w:sdtContent>
                                   <w:p>
                                     <w:pPr>
@@ -934,6 +930,7 @@
                             <w:dataBinding w:prefixMappings="xmlns:ns0='http://purl.org/dc/elements/1.1/' xmlns:ns1='http://schemas.openxmlformats.org/package/2006/metadata/core-properties' " w:xpath="/ns1:coreProperties[1]/ns0:subject[1]" w:storeItemID="{6C3C8BC8-F283-45AE-878A-BAB7291924A1}"/>
                             <w:text/>
                           </w:sdtPr>
+                          <w:sdtEndPr/>
                           <w:sdtContent>
                             <w:p>
                               <w:pPr>
@@ -972,6 +969,7 @@
                             <w:dataBinding w:prefixMappings="xmlns:ns0='http://purl.org/dc/elements/1.1/' xmlns:ns1='http://schemas.openxmlformats.org/package/2006/metadata/core-properties' " w:xpath="/ns1:coreProperties[1]/ns0:creator[1]" w:storeItemID="{6C3C8BC8-F283-45AE-878A-BAB7291924A1}"/>
                             <w:text/>
                           </w:sdtPr>
+                          <w:sdtEndPr/>
                           <w:sdtContent>
                             <w:p>
                               <w:pPr>
@@ -1007,6 +1005,7 @@
           <w:r>
             <w:rPr>
               <w:noProof/>
+              <w:lang w:eastAsia="es-ES"/>
             </w:rPr>
             <mc:AlternateContent>
               <mc:Choice Requires="wps">
@@ -1089,6 +1088,7 @@
                                     <w:calendar w:val="gregorian"/>
                                   </w:date>
                                 </w:sdtPr>
+                                <w:sdtEndPr/>
                                 <w:sdtContent>
                                   <w:p>
                                     <w:pPr>
@@ -1156,6 +1156,7 @@
                               <w:calendar w:val="gregorian"/>
                             </w:date>
                           </w:sdtPr>
+                          <w:sdtEndPr/>
                           <w:sdtContent>
                             <w:p>
                               <w:pPr>
@@ -1997,45 +1998,1159 @@
         </w:rPr>
         <w:t xml:space="preserve">Hemos conseguido generar gráficos en la pantalla de Home, se deberá implementar la información de la API para próximas sesiones. </w:t>
       </w:r>
+    </w:p>
+    <w:p>
+      <w:pPr>
+        <w:rPr>
+          <w:rFonts w:ascii="Arial" w:hAnsi="Arial" w:cs="Arial"/>
+          <w:b/>
+          <w:sz w:val="32"/>
+          <w:szCs w:val="32"/>
+        </w:rPr>
+      </w:pPr>
+      <w:r>
+        <w:rPr>
+          <w:rFonts w:ascii="Arial" w:hAnsi="Arial" w:cs="Arial"/>
+          <w:b/>
+          <w:sz w:val="32"/>
+          <w:szCs w:val="32"/>
+        </w:rPr>
+        <w:br w:type="page"/>
+      </w:r>
+    </w:p>
+    <w:p>
+      <w:pPr>
+        <w:jc w:val="both"/>
+        <w:rPr>
+          <w:rFonts w:ascii="Arial" w:hAnsi="Arial" w:cs="Arial"/>
+          <w:b/>
+          <w:sz w:val="32"/>
+          <w:szCs w:val="32"/>
+        </w:rPr>
+      </w:pPr>
+      <w:r>
+        <w:rPr>
+          <w:rFonts w:ascii="Arial" w:hAnsi="Arial" w:cs="Arial"/>
+          <w:b/>
+          <w:sz w:val="32"/>
+          <w:szCs w:val="32"/>
+        </w:rPr>
+        <w:lastRenderedPageBreak/>
+        <w:t>Segunda</w:t>
+      </w:r>
+      <w:r>
+        <w:rPr>
+          <w:rFonts w:ascii="Arial" w:hAnsi="Arial" w:cs="Arial"/>
+          <w:b/>
+          <w:sz w:val="32"/>
+          <w:szCs w:val="32"/>
+        </w:rPr>
+        <w:t xml:space="preserve"> reunión (3</w:t>
+      </w:r>
+      <w:r>
+        <w:rPr>
+          <w:rFonts w:ascii="Arial" w:hAnsi="Arial" w:cs="Arial"/>
+          <w:b/>
+          <w:sz w:val="32"/>
+          <w:szCs w:val="32"/>
+        </w:rPr>
+        <w:t>1</w:t>
+      </w:r>
+      <w:r>
+        <w:rPr>
+          <w:rFonts w:ascii="Arial" w:hAnsi="Arial" w:cs="Arial"/>
+          <w:b/>
+          <w:sz w:val="32"/>
+          <w:szCs w:val="32"/>
+        </w:rPr>
+        <w:t>/01/2023)</w:t>
+      </w:r>
+    </w:p>
+    <w:p>
+      <w:pPr>
+        <w:jc w:val="both"/>
+        <w:rPr>
+          <w:rFonts w:ascii="Arial" w:hAnsi="Arial" w:cs="Arial"/>
+          <w:sz w:val="24"/>
+        </w:rPr>
+      </w:pPr>
+      <w:r>
+        <w:rPr>
+          <w:rFonts w:ascii="Arial" w:hAnsi="Arial" w:cs="Arial"/>
+          <w:b/>
+          <w:sz w:val="24"/>
+        </w:rPr>
+        <w:t>Asistentes:</w:t>
+      </w:r>
+      <w:r>
+        <w:rPr>
+          <w:rFonts w:ascii="Arial" w:hAnsi="Arial" w:cs="Arial"/>
+          <w:sz w:val="24"/>
+        </w:rPr>
+        <w:t xml:space="preserve"> </w:t>
+      </w:r>
+      <w:r>
+        <w:rPr>
+          <w:rFonts w:ascii="Arial" w:hAnsi="Arial" w:cs="Arial"/>
+          <w:i/>
+          <w:sz w:val="24"/>
+        </w:rPr>
+        <w:t xml:space="preserve">Jaime Calvo, Santiago </w:t>
+      </w:r>
+      <w:proofErr w:type="spellStart"/>
+      <w:r>
+        <w:rPr>
+          <w:rFonts w:ascii="Arial" w:hAnsi="Arial" w:cs="Arial"/>
+          <w:i/>
+          <w:sz w:val="24"/>
+        </w:rPr>
+        <w:t>Estrela</w:t>
+      </w:r>
+      <w:proofErr w:type="spellEnd"/>
+      <w:r>
+        <w:rPr>
+          <w:rFonts w:ascii="Arial" w:hAnsi="Arial" w:cs="Arial"/>
+          <w:i/>
+          <w:sz w:val="24"/>
+        </w:rPr>
+        <w:t xml:space="preserve">, Rafael Raga, Roberto Martínez, </w:t>
+      </w:r>
+      <w:r>
+        <w:rPr>
+          <w:rFonts w:ascii="Arial" w:hAnsi="Arial" w:cs="Arial"/>
+          <w:i/>
+          <w:sz w:val="24"/>
+        </w:rPr>
+        <w:t>Eduardo Calvo.</w:t>
+      </w:r>
+    </w:p>
+    <w:p>
+      <w:pPr>
+        <w:jc w:val="both"/>
+        <w:rPr>
+          <w:rFonts w:ascii="Arial" w:hAnsi="Arial" w:cs="Arial"/>
+          <w:sz w:val="24"/>
+        </w:rPr>
+      </w:pPr>
+      <w:r>
+        <w:rPr>
+          <w:rFonts w:ascii="Arial" w:hAnsi="Arial" w:cs="Arial"/>
+          <w:sz w:val="24"/>
+        </w:rPr>
+        <w:t xml:space="preserve">Se han hablado del flujo de trabajo del día de hoy, </w:t>
+      </w:r>
+      <w:r>
+        <w:rPr>
+          <w:rFonts w:ascii="Arial" w:hAnsi="Arial" w:cs="Arial"/>
+          <w:b/>
+          <w:sz w:val="24"/>
+        </w:rPr>
+        <w:t xml:space="preserve">Santiago </w:t>
+      </w:r>
+      <w:r>
+        <w:rPr>
+          <w:rFonts w:ascii="Arial" w:hAnsi="Arial" w:cs="Arial"/>
+          <w:sz w:val="24"/>
+        </w:rPr>
+        <w:t>y</w:t>
+      </w:r>
+      <w:r>
+        <w:rPr>
+          <w:rFonts w:ascii="Arial" w:hAnsi="Arial" w:cs="Arial"/>
+          <w:b/>
+          <w:sz w:val="24"/>
+        </w:rPr>
+        <w:t xml:space="preserve"> Jaime</w:t>
+      </w:r>
+      <w:r>
+        <w:rPr>
+          <w:rFonts w:ascii="Arial" w:hAnsi="Arial" w:cs="Arial"/>
+          <w:sz w:val="24"/>
+        </w:rPr>
+        <w:t xml:space="preserve"> continuaran haciendo implementación de pantallas con Expo-Snack y subiéndolas al repositorio. </w:t>
+      </w:r>
+      <w:r>
+        <w:rPr>
+          <w:rFonts w:ascii="Arial" w:hAnsi="Arial" w:cs="Arial"/>
+          <w:b/>
+          <w:sz w:val="24"/>
+        </w:rPr>
+        <w:t>Rafael</w:t>
+      </w:r>
+      <w:r>
+        <w:rPr>
+          <w:rFonts w:ascii="Arial" w:hAnsi="Arial" w:cs="Arial"/>
+          <w:sz w:val="24"/>
+        </w:rPr>
+        <w:t xml:space="preserve"> va a continuar trabajando en las funcionalidades de las pantallas. </w:t>
+      </w:r>
+      <w:r>
+        <w:rPr>
+          <w:rFonts w:ascii="Arial" w:hAnsi="Arial" w:cs="Arial"/>
+          <w:b/>
+          <w:sz w:val="24"/>
+        </w:rPr>
+        <w:t>Eduardo</w:t>
+      </w:r>
+      <w:r>
+        <w:rPr>
+          <w:rFonts w:ascii="Arial" w:hAnsi="Arial" w:cs="Arial"/>
+          <w:sz w:val="24"/>
+        </w:rPr>
+        <w:t xml:space="preserve"> y </w:t>
+      </w:r>
+      <w:r>
+        <w:rPr>
+          <w:rFonts w:ascii="Arial" w:hAnsi="Arial" w:cs="Arial"/>
+          <w:b/>
+          <w:sz w:val="24"/>
+        </w:rPr>
+        <w:t>Roberto</w:t>
+      </w:r>
+      <w:r>
+        <w:rPr>
+          <w:rFonts w:ascii="Arial" w:hAnsi="Arial" w:cs="Arial"/>
+          <w:sz w:val="24"/>
+        </w:rPr>
+        <w:t xml:space="preserve"> se encargar de la filmación del video promocional para el apartado de inglés. </w:t>
+      </w:r>
+    </w:p>
+    <w:p>
+      <w:pPr>
+        <w:jc w:val="both"/>
+        <w:rPr>
+          <w:rFonts w:ascii="Arial" w:hAnsi="Arial" w:cs="Arial"/>
+          <w:sz w:val="24"/>
+        </w:rPr>
+      </w:pPr>
+    </w:p>
+    <w:p>
+      <w:pPr>
+        <w:jc w:val="both"/>
+        <w:rPr>
+          <w:rFonts w:ascii="Arial" w:hAnsi="Arial" w:cs="Arial"/>
+          <w:b/>
+          <w:sz w:val="32"/>
+          <w:szCs w:val="32"/>
+        </w:rPr>
+      </w:pPr>
+      <w:r>
+        <w:rPr>
+          <w:rFonts w:ascii="Arial" w:hAnsi="Arial" w:cs="Arial"/>
+          <w:b/>
+          <w:sz w:val="32"/>
+          <w:szCs w:val="32"/>
+        </w:rPr>
+        <w:t>Actualización de final de Sesión</w:t>
+      </w:r>
+    </w:p>
+    <w:p>
+      <w:pPr>
+        <w:pStyle w:val="Prrafodelista"/>
+        <w:numPr>
+          <w:ilvl w:val="0"/>
+          <w:numId w:val="2"/>
+        </w:numPr>
+        <w:jc w:val="both"/>
+        <w:rPr>
+          <w:rFonts w:ascii="Arial" w:hAnsi="Arial" w:cs="Arial"/>
+          <w:sz w:val="24"/>
+          <w:szCs w:val="24"/>
+        </w:rPr>
+      </w:pPr>
+      <w:r>
+        <w:rPr>
+          <w:rFonts w:ascii="Arial" w:hAnsi="Arial" w:cs="Arial"/>
+          <w:sz w:val="24"/>
+          <w:szCs w:val="24"/>
+        </w:rPr>
+        <w:t xml:space="preserve">Se </w:t>
+      </w:r>
+      <w:r>
+        <w:rPr>
+          <w:rFonts w:ascii="Arial" w:hAnsi="Arial" w:cs="Arial"/>
+          <w:sz w:val="24"/>
+          <w:szCs w:val="24"/>
+        </w:rPr>
+        <w:t xml:space="preserve">han resuelto varios problemas con respecto a la clonación del repositorio. Rafael sigue sin poder clonar el repo en su ordenador. Se </w:t>
+      </w:r>
+      <w:r>
+        <w:rPr>
+          <w:rFonts w:ascii="Arial" w:hAnsi="Arial" w:cs="Arial"/>
+          <w:sz w:val="24"/>
+          <w:szCs w:val="24"/>
+        </w:rPr>
+        <w:t>hablará</w:t>
+      </w:r>
+      <w:r>
+        <w:rPr>
+          <w:rFonts w:ascii="Arial" w:hAnsi="Arial" w:cs="Arial"/>
+          <w:sz w:val="24"/>
+          <w:szCs w:val="24"/>
+        </w:rPr>
+        <w:t xml:space="preserve"> con Roberto respecto a eso.</w:t>
+      </w:r>
+    </w:p>
+    <w:p>
+      <w:pPr>
+        <w:pStyle w:val="Prrafodelista"/>
+        <w:numPr>
+          <w:ilvl w:val="0"/>
+          <w:numId w:val="2"/>
+        </w:numPr>
+        <w:jc w:val="both"/>
+        <w:rPr>
+          <w:rFonts w:ascii="Arial" w:hAnsi="Arial" w:cs="Arial"/>
+          <w:b/>
+          <w:sz w:val="32"/>
+          <w:szCs w:val="32"/>
+        </w:rPr>
+      </w:pPr>
+      <w:r>
+        <w:rPr>
+          <w:rFonts w:ascii="Arial" w:hAnsi="Arial" w:cs="Arial"/>
+          <w:sz w:val="24"/>
+          <w:szCs w:val="24"/>
+        </w:rPr>
+        <w:t>Finalizada la pantalla de Log In en un 100%.</w:t>
+      </w:r>
+    </w:p>
+    <w:p>
+      <w:pPr>
+        <w:pStyle w:val="Prrafodelista"/>
+        <w:numPr>
+          <w:ilvl w:val="0"/>
+          <w:numId w:val="2"/>
+        </w:numPr>
+        <w:jc w:val="both"/>
+        <w:rPr>
+          <w:rFonts w:ascii="Arial" w:hAnsi="Arial" w:cs="Arial"/>
+          <w:b/>
+          <w:sz w:val="32"/>
+          <w:szCs w:val="32"/>
+        </w:rPr>
+      </w:pPr>
+      <w:r>
+        <w:rPr>
+          <w:rFonts w:ascii="Arial" w:hAnsi="Arial" w:cs="Arial"/>
+          <w:sz w:val="24"/>
+          <w:szCs w:val="32"/>
+        </w:rPr>
+        <w:t xml:space="preserve">Se han hecho progresos con las pantallas de Home y Log In en aspectos estéticos. </w:t>
+      </w:r>
+    </w:p>
+    <w:p>
+      <w:pPr>
+        <w:rPr>
+          <w:rFonts w:ascii="Arial" w:hAnsi="Arial" w:cs="Arial"/>
+          <w:sz w:val="24"/>
+          <w:szCs w:val="32"/>
+        </w:rPr>
+      </w:pPr>
+      <w:r>
+        <w:rPr>
+          <w:rFonts w:ascii="Arial" w:hAnsi="Arial" w:cs="Arial"/>
+          <w:sz w:val="24"/>
+          <w:szCs w:val="32"/>
+        </w:rPr>
+        <w:br w:type="page"/>
+      </w:r>
+      <w:r>
+        <w:rPr>
+          <w:rFonts w:ascii="Arial" w:hAnsi="Arial" w:cs="Arial"/>
+          <w:b/>
+          <w:sz w:val="32"/>
+          <w:szCs w:val="32"/>
+        </w:rPr>
+        <w:lastRenderedPageBreak/>
+        <w:t>Tercera</w:t>
+      </w:r>
+      <w:r>
+        <w:rPr>
+          <w:rFonts w:ascii="Arial" w:hAnsi="Arial" w:cs="Arial"/>
+          <w:b/>
+          <w:sz w:val="32"/>
+          <w:szCs w:val="32"/>
+        </w:rPr>
+        <w:t xml:space="preserve"> reunión (</w:t>
+      </w:r>
+      <w:r>
+        <w:rPr>
+          <w:rFonts w:ascii="Arial" w:hAnsi="Arial" w:cs="Arial"/>
+          <w:b/>
+          <w:sz w:val="32"/>
+          <w:szCs w:val="32"/>
+        </w:rPr>
+        <w:t>01</w:t>
+      </w:r>
+      <w:r>
+        <w:rPr>
+          <w:rFonts w:ascii="Arial" w:hAnsi="Arial" w:cs="Arial"/>
+          <w:b/>
+          <w:sz w:val="32"/>
+          <w:szCs w:val="32"/>
+        </w:rPr>
+        <w:t>/0</w:t>
+      </w:r>
+      <w:r>
+        <w:rPr>
+          <w:rFonts w:ascii="Arial" w:hAnsi="Arial" w:cs="Arial"/>
+          <w:b/>
+          <w:sz w:val="32"/>
+          <w:szCs w:val="32"/>
+        </w:rPr>
+        <w:t>2</w:t>
+      </w:r>
+      <w:r>
+        <w:rPr>
+          <w:rFonts w:ascii="Arial" w:hAnsi="Arial" w:cs="Arial"/>
+          <w:b/>
+          <w:sz w:val="32"/>
+          <w:szCs w:val="32"/>
+        </w:rPr>
+        <w:t>/2023)</w:t>
+      </w:r>
+    </w:p>
+    <w:p>
+      <w:pPr>
+        <w:jc w:val="both"/>
+        <w:rPr>
+          <w:rFonts w:ascii="Arial" w:hAnsi="Arial" w:cs="Arial"/>
+          <w:sz w:val="24"/>
+        </w:rPr>
+      </w:pPr>
+      <w:r>
+        <w:rPr>
+          <w:rFonts w:ascii="Arial" w:hAnsi="Arial" w:cs="Arial"/>
+          <w:b/>
+          <w:sz w:val="24"/>
+        </w:rPr>
+        <w:t>Asistentes:</w:t>
+      </w:r>
+      <w:r>
+        <w:rPr>
+          <w:rFonts w:ascii="Arial" w:hAnsi="Arial" w:cs="Arial"/>
+          <w:sz w:val="24"/>
+        </w:rPr>
+        <w:t xml:space="preserve"> </w:t>
+      </w:r>
+      <w:r>
+        <w:rPr>
+          <w:rFonts w:ascii="Arial" w:hAnsi="Arial" w:cs="Arial"/>
+          <w:i/>
+          <w:sz w:val="24"/>
+        </w:rPr>
+        <w:t xml:space="preserve">Jaime Calvo, Santiago </w:t>
+      </w:r>
+      <w:proofErr w:type="spellStart"/>
+      <w:r>
+        <w:rPr>
+          <w:rFonts w:ascii="Arial" w:hAnsi="Arial" w:cs="Arial"/>
+          <w:i/>
+          <w:sz w:val="24"/>
+        </w:rPr>
+        <w:t>Estrela</w:t>
+      </w:r>
+      <w:proofErr w:type="spellEnd"/>
+      <w:r>
+        <w:rPr>
+          <w:rFonts w:ascii="Arial" w:hAnsi="Arial" w:cs="Arial"/>
+          <w:i/>
+          <w:sz w:val="24"/>
+        </w:rPr>
+        <w:t xml:space="preserve">, Roberto Martínez, </w:t>
+      </w:r>
+      <w:r>
+        <w:rPr>
+          <w:rFonts w:ascii="Arial" w:hAnsi="Arial" w:cs="Arial"/>
+          <w:i/>
+          <w:sz w:val="24"/>
+        </w:rPr>
+        <w:t>Eduardo Calvo.</w:t>
+      </w:r>
+    </w:p>
+    <w:p>
+      <w:pPr>
+        <w:jc w:val="both"/>
+        <w:rPr>
+          <w:rFonts w:ascii="Arial" w:hAnsi="Arial" w:cs="Arial"/>
+          <w:i/>
+          <w:sz w:val="24"/>
+        </w:rPr>
+      </w:pPr>
+      <w:r>
+        <w:rPr>
+          <w:rFonts w:ascii="Arial" w:hAnsi="Arial" w:cs="Arial"/>
+          <w:b/>
+          <w:sz w:val="24"/>
+        </w:rPr>
+        <w:t>Ausentes:</w:t>
+      </w:r>
+      <w:r>
+        <w:rPr>
+          <w:rFonts w:ascii="Arial" w:hAnsi="Arial" w:cs="Arial"/>
+          <w:sz w:val="24"/>
+        </w:rPr>
+        <w:t xml:space="preserve"> </w:t>
+      </w:r>
+      <w:r>
+        <w:rPr>
+          <w:rFonts w:ascii="Arial" w:hAnsi="Arial" w:cs="Arial"/>
+          <w:i/>
+          <w:sz w:val="24"/>
+        </w:rPr>
+        <w:t xml:space="preserve">Rafael </w:t>
+      </w:r>
+      <w:r>
+        <w:rPr>
+          <w:rFonts w:ascii="Arial" w:hAnsi="Arial" w:cs="Arial"/>
+          <w:i/>
+          <w:sz w:val="24"/>
+        </w:rPr>
+        <w:t>Raga. (</w:t>
+      </w:r>
+      <w:r>
+        <w:rPr>
+          <w:rFonts w:ascii="Arial" w:hAnsi="Arial" w:cs="Arial"/>
+          <w:i/>
+          <w:sz w:val="24"/>
+        </w:rPr>
+        <w:t>En Clase de Empresa).</w:t>
+      </w:r>
+    </w:p>
+    <w:p>
+      <w:pPr>
+        <w:jc w:val="both"/>
+        <w:rPr>
+          <w:rFonts w:ascii="Arial" w:hAnsi="Arial" w:cs="Arial"/>
+          <w:sz w:val="24"/>
+        </w:rPr>
+      </w:pPr>
+      <w:r>
+        <w:rPr>
+          <w:rFonts w:ascii="Arial" w:hAnsi="Arial" w:cs="Arial"/>
+          <w:sz w:val="24"/>
+        </w:rPr>
+        <w:t xml:space="preserve">Nos hemos reunido y hemos decretado que </w:t>
+      </w:r>
+      <w:r>
+        <w:rPr>
+          <w:rFonts w:ascii="Arial" w:hAnsi="Arial" w:cs="Arial"/>
+          <w:b/>
+          <w:sz w:val="24"/>
+        </w:rPr>
+        <w:t>Jaime</w:t>
+      </w:r>
+      <w:r>
+        <w:rPr>
+          <w:rFonts w:ascii="Arial" w:hAnsi="Arial" w:cs="Arial"/>
+          <w:sz w:val="24"/>
+        </w:rPr>
+        <w:t xml:space="preserve"> y </w:t>
+      </w:r>
+      <w:r>
+        <w:rPr>
+          <w:rFonts w:ascii="Arial" w:hAnsi="Arial" w:cs="Arial"/>
+          <w:b/>
+          <w:sz w:val="24"/>
+        </w:rPr>
+        <w:t>Santi</w:t>
+      </w:r>
+      <w:r>
+        <w:rPr>
+          <w:rFonts w:ascii="Arial" w:hAnsi="Arial" w:cs="Arial"/>
+          <w:sz w:val="24"/>
+        </w:rPr>
+        <w:t xml:space="preserve"> continuaran trabajando en las pantallas de la aplicación usando </w:t>
+      </w:r>
+      <w:proofErr w:type="spellStart"/>
+      <w:r>
+        <w:rPr>
+          <w:rFonts w:ascii="Arial" w:hAnsi="Arial" w:cs="Arial"/>
+          <w:sz w:val="24"/>
+        </w:rPr>
+        <w:t>ReactNative</w:t>
+      </w:r>
+      <w:proofErr w:type="spellEnd"/>
+      <w:r>
+        <w:rPr>
+          <w:rFonts w:ascii="Arial" w:hAnsi="Arial" w:cs="Arial"/>
+          <w:sz w:val="24"/>
+        </w:rPr>
+        <w:t xml:space="preserve"> en Expo-Snack. Mientras tanto, </w:t>
+      </w:r>
+      <w:r>
+        <w:rPr>
+          <w:rFonts w:ascii="Arial" w:hAnsi="Arial" w:cs="Arial"/>
+          <w:b/>
+          <w:sz w:val="24"/>
+        </w:rPr>
+        <w:t>Roberto</w:t>
+      </w:r>
+      <w:r>
+        <w:rPr>
+          <w:rFonts w:ascii="Arial" w:hAnsi="Arial" w:cs="Arial"/>
+          <w:sz w:val="24"/>
+        </w:rPr>
+        <w:t xml:space="preserve"> se pondrá a hacer el HCM con </w:t>
+      </w:r>
+      <w:proofErr w:type="spellStart"/>
+      <w:r>
+        <w:rPr>
+          <w:rFonts w:ascii="Arial" w:hAnsi="Arial" w:cs="Arial"/>
+          <w:sz w:val="24"/>
+        </w:rPr>
+        <w:t>FlexyGo</w:t>
+      </w:r>
+      <w:proofErr w:type="spellEnd"/>
+      <w:r>
+        <w:rPr>
+          <w:rFonts w:ascii="Arial" w:hAnsi="Arial" w:cs="Arial"/>
+          <w:sz w:val="24"/>
+        </w:rPr>
+        <w:t xml:space="preserve"> y </w:t>
+      </w:r>
+      <w:r>
+        <w:rPr>
+          <w:rFonts w:ascii="Arial" w:hAnsi="Arial" w:cs="Arial"/>
+          <w:b/>
+          <w:sz w:val="24"/>
+        </w:rPr>
+        <w:t>Eduardo</w:t>
+      </w:r>
+      <w:r>
+        <w:rPr>
+          <w:rFonts w:ascii="Arial" w:hAnsi="Arial" w:cs="Arial"/>
+          <w:sz w:val="24"/>
+        </w:rPr>
+        <w:t xml:space="preserve"> hará el despliegue de la Base de Datos en </w:t>
+      </w:r>
+      <w:proofErr w:type="spellStart"/>
+      <w:r>
+        <w:rPr>
+          <w:rFonts w:ascii="Arial" w:hAnsi="Arial" w:cs="Arial"/>
+          <w:sz w:val="24"/>
+        </w:rPr>
+        <w:t>MongoDB</w:t>
+      </w:r>
+      <w:proofErr w:type="spellEnd"/>
+      <w:r>
+        <w:rPr>
+          <w:rFonts w:ascii="Arial" w:hAnsi="Arial" w:cs="Arial"/>
+          <w:sz w:val="24"/>
+        </w:rPr>
+        <w:t xml:space="preserve">. Después del patio cuando </w:t>
+      </w:r>
+      <w:r>
+        <w:rPr>
+          <w:rFonts w:ascii="Arial" w:hAnsi="Arial" w:cs="Arial"/>
+          <w:b/>
+          <w:sz w:val="24"/>
+        </w:rPr>
+        <w:t>Rafael</w:t>
+      </w:r>
+      <w:r>
+        <w:rPr>
+          <w:rFonts w:ascii="Arial" w:hAnsi="Arial" w:cs="Arial"/>
+          <w:sz w:val="24"/>
+        </w:rPr>
+        <w:t xml:space="preserve"> se reincorpore al equipo y Roberto Sanz nos otorgue la información y el </w:t>
+      </w:r>
+      <w:proofErr w:type="spellStart"/>
+      <w:r>
+        <w:rPr>
+          <w:rFonts w:ascii="Arial" w:hAnsi="Arial" w:cs="Arial"/>
+          <w:sz w:val="24"/>
+        </w:rPr>
+        <w:t>Arduino</w:t>
+      </w:r>
+      <w:proofErr w:type="spellEnd"/>
+      <w:r>
+        <w:rPr>
+          <w:rFonts w:ascii="Arial" w:hAnsi="Arial" w:cs="Arial"/>
+          <w:sz w:val="24"/>
+        </w:rPr>
+        <w:t xml:space="preserve"> para el Back </w:t>
+      </w:r>
+      <w:proofErr w:type="spellStart"/>
+      <w:r>
+        <w:rPr>
+          <w:rFonts w:ascii="Arial" w:hAnsi="Arial" w:cs="Arial"/>
+          <w:sz w:val="24"/>
+        </w:rPr>
+        <w:t>End</w:t>
+      </w:r>
+      <w:proofErr w:type="spellEnd"/>
+      <w:r>
+        <w:rPr>
+          <w:rFonts w:ascii="Arial" w:hAnsi="Arial" w:cs="Arial"/>
+          <w:sz w:val="24"/>
+        </w:rPr>
+        <w:t>, Roberto se pondrá a programar en Java.</w:t>
+      </w:r>
+    </w:p>
+    <w:p>
+      <w:pPr>
+        <w:jc w:val="both"/>
+        <w:rPr>
+          <w:rFonts w:ascii="Arial" w:hAnsi="Arial" w:cs="Arial"/>
+          <w:sz w:val="24"/>
+        </w:rPr>
+      </w:pPr>
+    </w:p>
+    <w:p>
+      <w:pPr>
+        <w:jc w:val="both"/>
+        <w:rPr>
+          <w:rFonts w:ascii="Arial" w:hAnsi="Arial" w:cs="Arial"/>
+          <w:b/>
+          <w:sz w:val="32"/>
+          <w:szCs w:val="32"/>
+        </w:rPr>
+      </w:pPr>
+      <w:r>
+        <w:rPr>
+          <w:rFonts w:ascii="Arial" w:hAnsi="Arial" w:cs="Arial"/>
+          <w:b/>
+          <w:sz w:val="32"/>
+          <w:szCs w:val="32"/>
+        </w:rPr>
+        <w:t>Actualización de final de Sesión</w:t>
+      </w:r>
+    </w:p>
+    <w:p>
+      <w:pPr>
+        <w:pStyle w:val="Prrafodelista"/>
+        <w:numPr>
+          <w:ilvl w:val="0"/>
+          <w:numId w:val="3"/>
+        </w:numPr>
+        <w:jc w:val="both"/>
+        <w:rPr>
+          <w:rFonts w:ascii="Arial" w:hAnsi="Arial" w:cs="Arial"/>
+          <w:b/>
+          <w:sz w:val="32"/>
+          <w:szCs w:val="32"/>
+        </w:rPr>
+      </w:pPr>
+      <w:r>
+        <w:rPr>
+          <w:rFonts w:ascii="Arial" w:hAnsi="Arial" w:cs="Arial"/>
+          <w:sz w:val="24"/>
+          <w:szCs w:val="24"/>
+        </w:rPr>
+        <w:t xml:space="preserve">Roberto hará el HCM desde el </w:t>
+      </w:r>
+      <w:proofErr w:type="spellStart"/>
+      <w:r>
+        <w:rPr>
+          <w:rFonts w:ascii="Arial" w:hAnsi="Arial" w:cs="Arial"/>
+          <w:sz w:val="24"/>
+          <w:szCs w:val="24"/>
+        </w:rPr>
+        <w:t>FlexyGo</w:t>
+      </w:r>
+      <w:proofErr w:type="spellEnd"/>
+      <w:r>
+        <w:rPr>
+          <w:rFonts w:ascii="Arial" w:hAnsi="Arial" w:cs="Arial"/>
+          <w:sz w:val="24"/>
+          <w:szCs w:val="24"/>
+        </w:rPr>
+        <w:t xml:space="preserve"> de casa debido a problemas con </w:t>
+      </w:r>
+      <w:proofErr w:type="spellStart"/>
+      <w:r>
+        <w:rPr>
+          <w:rFonts w:ascii="Arial" w:hAnsi="Arial" w:cs="Arial"/>
+          <w:sz w:val="24"/>
+          <w:szCs w:val="24"/>
+        </w:rPr>
+        <w:t>FlexyGo</w:t>
+      </w:r>
+      <w:proofErr w:type="spellEnd"/>
+      <w:r>
+        <w:rPr>
+          <w:rFonts w:ascii="Arial" w:hAnsi="Arial" w:cs="Arial"/>
+          <w:sz w:val="24"/>
+          <w:szCs w:val="24"/>
+        </w:rPr>
+        <w:t xml:space="preserve"> en el ordenador de Clase.</w:t>
+      </w:r>
+    </w:p>
+    <w:p>
+      <w:pPr>
+        <w:pStyle w:val="Prrafodelista"/>
+        <w:numPr>
+          <w:ilvl w:val="0"/>
+          <w:numId w:val="3"/>
+        </w:numPr>
+        <w:jc w:val="both"/>
+        <w:rPr>
+          <w:rFonts w:ascii="Arial" w:hAnsi="Arial" w:cs="Arial"/>
+          <w:b/>
+          <w:sz w:val="32"/>
+          <w:szCs w:val="32"/>
+        </w:rPr>
+      </w:pPr>
+      <w:r>
+        <w:rPr>
+          <w:rFonts w:ascii="Arial" w:hAnsi="Arial" w:cs="Arial"/>
+          <w:sz w:val="24"/>
+          <w:szCs w:val="24"/>
+        </w:rPr>
+        <w:t xml:space="preserve">Eduardo ha desplegado exitosamente la base de datos de </w:t>
+      </w:r>
+      <w:proofErr w:type="spellStart"/>
+      <w:r>
+        <w:rPr>
+          <w:rFonts w:ascii="Arial" w:hAnsi="Arial" w:cs="Arial"/>
+          <w:sz w:val="24"/>
+          <w:szCs w:val="24"/>
+        </w:rPr>
+        <w:t>MongoDB</w:t>
+      </w:r>
+      <w:proofErr w:type="spellEnd"/>
+      <w:r>
+        <w:rPr>
+          <w:rFonts w:ascii="Arial" w:hAnsi="Arial" w:cs="Arial"/>
+          <w:sz w:val="24"/>
+          <w:szCs w:val="24"/>
+        </w:rPr>
+        <w:t xml:space="preserve"> en la máquina virtual de AWS.</w:t>
+      </w:r>
+    </w:p>
+    <w:p>
+      <w:pPr>
+        <w:pStyle w:val="Prrafodelista"/>
+        <w:numPr>
+          <w:ilvl w:val="0"/>
+          <w:numId w:val="3"/>
+        </w:numPr>
+        <w:jc w:val="both"/>
+        <w:rPr>
+          <w:rFonts w:ascii="Arial" w:hAnsi="Arial" w:cs="Arial"/>
+          <w:b/>
+          <w:sz w:val="32"/>
+          <w:szCs w:val="32"/>
+        </w:rPr>
+      </w:pPr>
+      <w:r>
+        <w:rPr>
+          <w:rFonts w:ascii="Arial" w:hAnsi="Arial" w:cs="Arial"/>
+          <w:sz w:val="24"/>
+          <w:szCs w:val="24"/>
+        </w:rPr>
+        <w:t xml:space="preserve">Roberto y Eduardo están </w:t>
+      </w:r>
+      <w:r>
+        <w:rPr>
+          <w:rFonts w:ascii="Arial" w:hAnsi="Arial" w:cs="Arial"/>
+          <w:sz w:val="24"/>
+          <w:szCs w:val="24"/>
+        </w:rPr>
+        <w:t>investigando</w:t>
+      </w:r>
+      <w:r>
+        <w:rPr>
+          <w:rFonts w:ascii="Arial" w:hAnsi="Arial" w:cs="Arial"/>
+          <w:sz w:val="24"/>
+          <w:szCs w:val="24"/>
+        </w:rPr>
+        <w:t xml:space="preserve"> la forma de poder conectar un programa Java con la base de datos de </w:t>
+      </w:r>
+      <w:proofErr w:type="spellStart"/>
+      <w:r>
+        <w:rPr>
+          <w:rFonts w:ascii="Arial" w:hAnsi="Arial" w:cs="Arial"/>
+          <w:sz w:val="24"/>
+          <w:szCs w:val="24"/>
+        </w:rPr>
+        <w:t>MongoDB</w:t>
+      </w:r>
+      <w:proofErr w:type="spellEnd"/>
+      <w:r>
+        <w:rPr>
+          <w:rFonts w:ascii="Arial" w:hAnsi="Arial" w:cs="Arial"/>
+          <w:sz w:val="24"/>
+          <w:szCs w:val="24"/>
+        </w:rPr>
+        <w:t>.</w:t>
+      </w:r>
+    </w:p>
+    <w:p>
+      <w:pPr>
+        <w:pStyle w:val="Prrafodelista"/>
+        <w:numPr>
+          <w:ilvl w:val="0"/>
+          <w:numId w:val="3"/>
+        </w:numPr>
+        <w:jc w:val="both"/>
+        <w:rPr>
+          <w:rFonts w:ascii="Arial" w:hAnsi="Arial" w:cs="Arial"/>
+          <w:b/>
+          <w:sz w:val="32"/>
+          <w:szCs w:val="32"/>
+        </w:rPr>
+      </w:pPr>
+      <w:r>
+        <w:rPr>
+          <w:rFonts w:ascii="Arial" w:hAnsi="Arial" w:cs="Arial"/>
+          <w:sz w:val="24"/>
+          <w:szCs w:val="24"/>
+        </w:rPr>
+        <w:t xml:space="preserve">Con ayuda de Roberto Sanz, Eduardo ha podido desplegar la base de datos de forma exitosa en AWS con </w:t>
+      </w:r>
+      <w:proofErr w:type="spellStart"/>
+      <w:r>
+        <w:rPr>
+          <w:rFonts w:ascii="Arial" w:hAnsi="Arial" w:cs="Arial"/>
+          <w:sz w:val="24"/>
+          <w:szCs w:val="24"/>
+        </w:rPr>
+        <w:t>MongoDB</w:t>
+      </w:r>
+      <w:proofErr w:type="spellEnd"/>
+      <w:r>
+        <w:rPr>
+          <w:rFonts w:ascii="Arial" w:hAnsi="Arial" w:cs="Arial"/>
+          <w:sz w:val="24"/>
+          <w:szCs w:val="24"/>
+        </w:rPr>
+        <w:t>.</w:t>
+      </w:r>
+    </w:p>
+    <w:p>
+      <w:pPr>
+        <w:pStyle w:val="Prrafodelista"/>
+        <w:numPr>
+          <w:ilvl w:val="0"/>
+          <w:numId w:val="3"/>
+        </w:numPr>
+        <w:jc w:val="both"/>
+        <w:rPr>
+          <w:rFonts w:ascii="Arial" w:hAnsi="Arial" w:cs="Arial"/>
+          <w:b/>
+          <w:sz w:val="32"/>
+          <w:szCs w:val="32"/>
+        </w:rPr>
+      </w:pPr>
+      <w:r>
+        <w:rPr>
+          <w:rFonts w:ascii="Arial" w:hAnsi="Arial" w:cs="Arial"/>
+          <w:sz w:val="24"/>
+          <w:szCs w:val="24"/>
+        </w:rPr>
+        <w:t xml:space="preserve">Roberto ha ayudado a Rafael a solucionar el problema con </w:t>
+      </w:r>
+      <w:proofErr w:type="spellStart"/>
+      <w:r>
+        <w:rPr>
+          <w:rFonts w:ascii="Arial" w:hAnsi="Arial" w:cs="Arial"/>
+          <w:sz w:val="24"/>
+          <w:szCs w:val="24"/>
+        </w:rPr>
+        <w:t>GitBash</w:t>
+      </w:r>
+      <w:proofErr w:type="spellEnd"/>
+      <w:r>
+        <w:rPr>
+          <w:rFonts w:ascii="Arial" w:hAnsi="Arial" w:cs="Arial"/>
+          <w:sz w:val="24"/>
+          <w:szCs w:val="24"/>
+        </w:rPr>
+        <w:t>, el repositorio ha podido ser clonado exitosamente.</w:t>
+      </w:r>
+    </w:p>
+    <w:p>
+      <w:pPr>
+        <w:pStyle w:val="Prrafodelista"/>
+        <w:numPr>
+          <w:ilvl w:val="0"/>
+          <w:numId w:val="3"/>
+        </w:numPr>
+        <w:jc w:val="both"/>
+        <w:rPr>
+          <w:rFonts w:ascii="Arial" w:hAnsi="Arial" w:cs="Arial"/>
+          <w:b/>
+          <w:sz w:val="32"/>
+          <w:szCs w:val="32"/>
+        </w:rPr>
+      </w:pPr>
+      <w:r>
+        <w:rPr>
+          <w:rFonts w:ascii="Arial" w:hAnsi="Arial" w:cs="Arial"/>
+          <w:sz w:val="24"/>
+          <w:szCs w:val="24"/>
+        </w:rPr>
+        <w:t>Jaime y Santiago se han encargado de seguir trabajando en los estilos y el apartado visual de las pantallas.</w:t>
+      </w:r>
+    </w:p>
+    <w:p>
+      <w:pPr>
+        <w:pStyle w:val="Prrafodelista"/>
+        <w:numPr>
+          <w:ilvl w:val="0"/>
+          <w:numId w:val="3"/>
+        </w:numPr>
+        <w:jc w:val="both"/>
+        <w:rPr>
+          <w:rFonts w:ascii="Arial" w:hAnsi="Arial" w:cs="Arial"/>
+          <w:b/>
+          <w:sz w:val="32"/>
+          <w:szCs w:val="32"/>
+        </w:rPr>
+      </w:pPr>
+      <w:r>
+        <w:rPr>
+          <w:rFonts w:ascii="Arial" w:hAnsi="Arial" w:cs="Arial"/>
+          <w:sz w:val="24"/>
+          <w:szCs w:val="24"/>
+        </w:rPr>
+        <w:t>Rafael está trabajando en los Sliders de las pantallas de Temperatura y Luz.</w:t>
+      </w:r>
+    </w:p>
+    <w:p>
+      <w:pPr>
+        <w:pStyle w:val="Prrafodelista"/>
+        <w:numPr>
+          <w:ilvl w:val="0"/>
+          <w:numId w:val="3"/>
+        </w:numPr>
+        <w:jc w:val="both"/>
+        <w:rPr>
+          <w:rFonts w:ascii="Arial" w:hAnsi="Arial" w:cs="Arial"/>
+          <w:b/>
+          <w:sz w:val="32"/>
+          <w:szCs w:val="32"/>
+        </w:rPr>
+      </w:pPr>
+      <w:r>
+        <w:rPr>
+          <w:rFonts w:ascii="Arial" w:hAnsi="Arial" w:cs="Arial"/>
+          <w:sz w:val="24"/>
+          <w:szCs w:val="24"/>
+        </w:rPr>
+        <w:t>Nos hemos inscrito a la Florida Expo</w:t>
+      </w:r>
+      <w:r>
+        <w:rPr>
+          <w:rFonts w:ascii="Arial" w:hAnsi="Arial" w:cs="Arial"/>
+          <w:sz w:val="24"/>
+          <w:szCs w:val="24"/>
+        </w:rPr>
+        <w:t xml:space="preserve"> como grupo (</w:t>
+      </w:r>
+      <w:proofErr w:type="spellStart"/>
+      <w:r>
+        <w:rPr>
+          <w:rFonts w:ascii="Arial" w:hAnsi="Arial" w:cs="Arial"/>
+          <w:sz w:val="24"/>
+          <w:szCs w:val="24"/>
+        </w:rPr>
+        <w:t>InCube</w:t>
+      </w:r>
+      <w:proofErr w:type="spellEnd"/>
+      <w:r>
+        <w:rPr>
+          <w:rFonts w:ascii="Arial" w:hAnsi="Arial" w:cs="Arial"/>
+          <w:sz w:val="24"/>
+          <w:szCs w:val="24"/>
+        </w:rPr>
+        <w:t>)</w:t>
+      </w:r>
+      <w:r>
+        <w:rPr>
+          <w:rFonts w:ascii="Arial" w:hAnsi="Arial" w:cs="Arial"/>
+          <w:sz w:val="24"/>
+          <w:szCs w:val="24"/>
+        </w:rPr>
+        <w:t>.</w:t>
+      </w:r>
+      <w:r>
+        <w:rPr>
+          <w:rFonts w:ascii="Arial" w:hAnsi="Arial" w:cs="Arial"/>
+          <w:sz w:val="24"/>
+          <w:szCs w:val="24"/>
+        </w:rPr>
+        <w:t xml:space="preserve"> </w:t>
+      </w:r>
+      <w:r>
+        <w:rPr>
+          <w:rFonts w:ascii="Arial" w:hAnsi="Arial" w:cs="Arial"/>
+          <w:sz w:val="24"/>
+          <w:szCs w:val="24"/>
+        </w:rPr>
+        <w:t xml:space="preserve"> </w:t>
+      </w:r>
+    </w:p>
+    <w:p>
+      <w:pPr>
+        <w:pStyle w:val="Prrafodelista"/>
+        <w:numPr>
+          <w:ilvl w:val="0"/>
+          <w:numId w:val="3"/>
+        </w:numPr>
+        <w:jc w:val="both"/>
+        <w:rPr>
+          <w:rFonts w:ascii="Arial" w:hAnsi="Arial" w:cs="Arial"/>
+          <w:b/>
+          <w:sz w:val="32"/>
+          <w:szCs w:val="32"/>
+        </w:rPr>
+      </w:pPr>
+      <w:r>
+        <w:rPr>
+          <w:rFonts w:ascii="Arial" w:hAnsi="Arial" w:cs="Arial"/>
+          <w:sz w:val="24"/>
+          <w:szCs w:val="24"/>
+        </w:rPr>
+        <w:t>Rafael y Santiago han hecho funcionalidades para las pantallas de luz y temperatura.</w:t>
+      </w:r>
+    </w:p>
+    <w:p>
+      <w:pPr>
+        <w:pStyle w:val="Prrafodelista"/>
+        <w:numPr>
+          <w:ilvl w:val="0"/>
+          <w:numId w:val="3"/>
+        </w:numPr>
+        <w:jc w:val="both"/>
+        <w:rPr>
+          <w:rFonts w:ascii="Arial" w:hAnsi="Arial" w:cs="Arial"/>
+          <w:b/>
+          <w:sz w:val="32"/>
+          <w:szCs w:val="32"/>
+        </w:rPr>
+      </w:pPr>
+      <w:r>
+        <w:rPr>
+          <w:rFonts w:ascii="Arial" w:hAnsi="Arial" w:cs="Arial"/>
+          <w:sz w:val="24"/>
+          <w:szCs w:val="24"/>
+        </w:rPr>
+        <w:t xml:space="preserve">Se han </w:t>
+      </w:r>
+      <w:proofErr w:type="spellStart"/>
+      <w:r>
+        <w:rPr>
+          <w:rFonts w:ascii="Arial" w:hAnsi="Arial" w:cs="Arial"/>
+          <w:sz w:val="24"/>
+          <w:szCs w:val="24"/>
+        </w:rPr>
+        <w:t>pusheado</w:t>
+      </w:r>
+      <w:proofErr w:type="spellEnd"/>
+      <w:r>
+        <w:rPr>
+          <w:rFonts w:ascii="Arial" w:hAnsi="Arial" w:cs="Arial"/>
+          <w:sz w:val="24"/>
+          <w:szCs w:val="24"/>
+        </w:rPr>
+        <w:t xml:space="preserve"> todos los cambios al GitHub.</w:t>
+      </w:r>
       <w:bookmarkStart w:id="0" w:name="_GoBack"/>
       <w:bookmarkEnd w:id="0"/>
-    </w:p>
-    <w:p>
-      <w:pPr>
-        <w:jc w:val="both"/>
-        <w:rPr>
-          <w:rFonts w:ascii="Arial" w:hAnsi="Arial" w:cs="Arial"/>
-          <w:b/>
-          <w:sz w:val="32"/>
-          <w:szCs w:val="32"/>
-        </w:rPr>
-      </w:pPr>
-      <w:r>
-        <w:rPr>
-          <w:rFonts w:ascii="Arial" w:hAnsi="Arial" w:cs="Arial"/>
-          <w:sz w:val="24"/>
-          <w:szCs w:val="32"/>
-        </w:rPr>
-        <w:t xml:space="preserve"> </w:t>
-      </w:r>
-      <w:r>
-        <w:rPr>
-          <w:rFonts w:ascii="Arial" w:hAnsi="Arial" w:cs="Arial"/>
-          <w:b/>
-          <w:sz w:val="32"/>
-          <w:szCs w:val="32"/>
-        </w:rPr>
-        <w:t xml:space="preserve"> </w:t>
-      </w:r>
-      <w:r>
-        <w:rPr>
-          <w:rFonts w:ascii="Arial" w:hAnsi="Arial" w:cs="Arial"/>
-          <w:b/>
-          <w:sz w:val="32"/>
-          <w:szCs w:val="32"/>
-        </w:rPr>
-        <w:t xml:space="preserve"> </w:t>
-      </w:r>
     </w:p>
     <w:sectPr>
       <w:pgSz w:w="11906" w:h="16838"/>
@@ -2052,10 +3167,10 @@
 <file path=word/numbering.xml><?xml version="1.0" encoding="utf-8"?>
 <w:numbering xmlns:wpc="http://schemas.microsoft.com/office/word/2010/wordprocessingCanvas" xmlns:cx="http://schemas.microsoft.com/office/drawing/2014/chartex" xmlns:cx1="http://schemas.microsoft.com/office/drawing/2015/9/8/chartex" xmlns:mc="http://schemas.openxmlformats.org/markup-compatibility/2006" xmlns:o="urn:schemas-microsoft-com:office:office" xmlns:r="http://schemas.openxmlformats.org/officeDocument/2006/relationships" xmlns:m="http://schemas.openxmlformats.org/officeDocument/2006/math" xmlns:v="urn:schemas-microsoft-com:vml" xmlns:wp14="http://schemas.microsoft.com/office/word/2010/wordprocessingDrawing" xmlns:wp="http://schemas.openxmlformats.org/drawingml/2006/wordprocessingDrawing" xmlns:w10="urn:schemas-microsoft-com:office:word" xmlns:w="http://schemas.openxmlformats.org/wordprocessingml/2006/main" xmlns:w14="http://schemas.microsoft.com/office/word/2010/wordml" xmlns:w15="http://schemas.microsoft.com/office/word/2012/wordml" xmlns:w16se="http://schemas.microsoft.com/office/word/2015/wordml/symex" xmlns:wpg="http://schemas.microsoft.com/office/word/2010/wordprocessingGroup" xmlns:wpi="http://schemas.microsoft.com/office/word/2010/wordprocessingInk" xmlns:wne="http://schemas.microsoft.com/office/word/2006/wordml" xmlns:wps="http://schemas.microsoft.com/office/word/2010/wordprocessingShape" mc:Ignorable="w14 w15 w16se wp14">
   <w:abstractNum w:abstractNumId="0" w15:restartNumberingAfterBreak="0">
-    <w:nsid w:val="50CB412E"/>
+    <w:nsid w:val="37DA64B7"/>
     <w:multiLevelType w:val="hybridMultilevel"/>
-    <w:tmpl w:val="E1922A8E"/>
-    <w:lvl w:ilvl="0" w:tplc="E62CD02A">
+    <w:tmpl w:val="A69898DC"/>
+    <w:lvl w:ilvl="0" w:tplc="D4206632">
       <w:start w:val="1"/>
       <w:numFmt w:val="bullet"/>
       <w:lvlText w:val=""/>
@@ -2165,8 +3280,243 @@
       </w:rPr>
     </w:lvl>
   </w:abstractNum>
+  <w:abstractNum w:abstractNumId="1" w15:restartNumberingAfterBreak="0">
+    <w:nsid w:val="50CB412E"/>
+    <w:multiLevelType w:val="hybridMultilevel"/>
+    <w:tmpl w:val="E1922A8E"/>
+    <w:lvl w:ilvl="0" w:tplc="E62CD02A">
+      <w:start w:val="1"/>
+      <w:numFmt w:val="bullet"/>
+      <w:lvlText w:val=""/>
+      <w:lvlJc w:val="left"/>
+      <w:pPr>
+        <w:ind w:left="720" w:hanging="360"/>
+      </w:pPr>
+      <w:rPr>
+        <w:rFonts w:ascii="Symbol" w:hAnsi="Symbol" w:hint="default"/>
+        <w:sz w:val="24"/>
+      </w:rPr>
+    </w:lvl>
+    <w:lvl w:ilvl="1" w:tplc="0C0A0003" w:tentative="1">
+      <w:start w:val="1"/>
+      <w:numFmt w:val="bullet"/>
+      <w:lvlText w:val="o"/>
+      <w:lvlJc w:val="left"/>
+      <w:pPr>
+        <w:ind w:left="1440" w:hanging="360"/>
+      </w:pPr>
+      <w:rPr>
+        <w:rFonts w:ascii="Courier New" w:hAnsi="Courier New" w:cs="Courier New" w:hint="default"/>
+      </w:rPr>
+    </w:lvl>
+    <w:lvl w:ilvl="2" w:tplc="0C0A0005" w:tentative="1">
+      <w:start w:val="1"/>
+      <w:numFmt w:val="bullet"/>
+      <w:lvlText w:val=""/>
+      <w:lvlJc w:val="left"/>
+      <w:pPr>
+        <w:ind w:left="2160" w:hanging="360"/>
+      </w:pPr>
+      <w:rPr>
+        <w:rFonts w:ascii="Wingdings" w:hAnsi="Wingdings" w:hint="default"/>
+      </w:rPr>
+    </w:lvl>
+    <w:lvl w:ilvl="3" w:tplc="0C0A0001" w:tentative="1">
+      <w:start w:val="1"/>
+      <w:numFmt w:val="bullet"/>
+      <w:lvlText w:val=""/>
+      <w:lvlJc w:val="left"/>
+      <w:pPr>
+        <w:ind w:left="2880" w:hanging="360"/>
+      </w:pPr>
+      <w:rPr>
+        <w:rFonts w:ascii="Symbol" w:hAnsi="Symbol" w:hint="default"/>
+      </w:rPr>
+    </w:lvl>
+    <w:lvl w:ilvl="4" w:tplc="0C0A0003" w:tentative="1">
+      <w:start w:val="1"/>
+      <w:numFmt w:val="bullet"/>
+      <w:lvlText w:val="o"/>
+      <w:lvlJc w:val="left"/>
+      <w:pPr>
+        <w:ind w:left="3600" w:hanging="360"/>
+      </w:pPr>
+      <w:rPr>
+        <w:rFonts w:ascii="Courier New" w:hAnsi="Courier New" w:cs="Courier New" w:hint="default"/>
+      </w:rPr>
+    </w:lvl>
+    <w:lvl w:ilvl="5" w:tplc="0C0A0005" w:tentative="1">
+      <w:start w:val="1"/>
+      <w:numFmt w:val="bullet"/>
+      <w:lvlText w:val=""/>
+      <w:lvlJc w:val="left"/>
+      <w:pPr>
+        <w:ind w:left="4320" w:hanging="360"/>
+      </w:pPr>
+      <w:rPr>
+        <w:rFonts w:ascii="Wingdings" w:hAnsi="Wingdings" w:hint="default"/>
+      </w:rPr>
+    </w:lvl>
+    <w:lvl w:ilvl="6" w:tplc="0C0A0001" w:tentative="1">
+      <w:start w:val="1"/>
+      <w:numFmt w:val="bullet"/>
+      <w:lvlText w:val=""/>
+      <w:lvlJc w:val="left"/>
+      <w:pPr>
+        <w:ind w:left="5040" w:hanging="360"/>
+      </w:pPr>
+      <w:rPr>
+        <w:rFonts w:ascii="Symbol" w:hAnsi="Symbol" w:hint="default"/>
+      </w:rPr>
+    </w:lvl>
+    <w:lvl w:ilvl="7" w:tplc="0C0A0003" w:tentative="1">
+      <w:start w:val="1"/>
+      <w:numFmt w:val="bullet"/>
+      <w:lvlText w:val="o"/>
+      <w:lvlJc w:val="left"/>
+      <w:pPr>
+        <w:ind w:left="5760" w:hanging="360"/>
+      </w:pPr>
+      <w:rPr>
+        <w:rFonts w:ascii="Courier New" w:hAnsi="Courier New" w:cs="Courier New" w:hint="default"/>
+      </w:rPr>
+    </w:lvl>
+    <w:lvl w:ilvl="8" w:tplc="0C0A0005" w:tentative="1">
+      <w:start w:val="1"/>
+      <w:numFmt w:val="bullet"/>
+      <w:lvlText w:val=""/>
+      <w:lvlJc w:val="left"/>
+      <w:pPr>
+        <w:ind w:left="6480" w:hanging="360"/>
+      </w:pPr>
+      <w:rPr>
+        <w:rFonts w:ascii="Wingdings" w:hAnsi="Wingdings" w:hint="default"/>
+      </w:rPr>
+    </w:lvl>
+  </w:abstractNum>
+  <w:abstractNum w:abstractNumId="2" w15:restartNumberingAfterBreak="0">
+    <w:nsid w:val="56C47464"/>
+    <w:multiLevelType w:val="hybridMultilevel"/>
+    <w:tmpl w:val="A134CCF6"/>
+    <w:lvl w:ilvl="0" w:tplc="79820348">
+      <w:start w:val="1"/>
+      <w:numFmt w:val="bullet"/>
+      <w:lvlText w:val=""/>
+      <w:lvlJc w:val="left"/>
+      <w:pPr>
+        <w:ind w:left="720" w:hanging="360"/>
+      </w:pPr>
+      <w:rPr>
+        <w:rFonts w:ascii="Symbol" w:hAnsi="Symbol" w:hint="default"/>
+        <w:sz w:val="24"/>
+        <w:szCs w:val="24"/>
+      </w:rPr>
+    </w:lvl>
+    <w:lvl w:ilvl="1" w:tplc="0C0A0003" w:tentative="1">
+      <w:start w:val="1"/>
+      <w:numFmt w:val="bullet"/>
+      <w:lvlText w:val="o"/>
+      <w:lvlJc w:val="left"/>
+      <w:pPr>
+        <w:ind w:left="1440" w:hanging="360"/>
+      </w:pPr>
+      <w:rPr>
+        <w:rFonts w:ascii="Courier New" w:hAnsi="Courier New" w:cs="Courier New" w:hint="default"/>
+      </w:rPr>
+    </w:lvl>
+    <w:lvl w:ilvl="2" w:tplc="0C0A0005" w:tentative="1">
+      <w:start w:val="1"/>
+      <w:numFmt w:val="bullet"/>
+      <w:lvlText w:val=""/>
+      <w:lvlJc w:val="left"/>
+      <w:pPr>
+        <w:ind w:left="2160" w:hanging="360"/>
+      </w:pPr>
+      <w:rPr>
+        <w:rFonts w:ascii="Wingdings" w:hAnsi="Wingdings" w:hint="default"/>
+      </w:rPr>
+    </w:lvl>
+    <w:lvl w:ilvl="3" w:tplc="0C0A0001" w:tentative="1">
+      <w:start w:val="1"/>
+      <w:numFmt w:val="bullet"/>
+      <w:lvlText w:val=""/>
+      <w:lvlJc w:val="left"/>
+      <w:pPr>
+        <w:ind w:left="2880" w:hanging="360"/>
+      </w:pPr>
+      <w:rPr>
+        <w:rFonts w:ascii="Symbol" w:hAnsi="Symbol" w:hint="default"/>
+      </w:rPr>
+    </w:lvl>
+    <w:lvl w:ilvl="4" w:tplc="0C0A0003" w:tentative="1">
+      <w:start w:val="1"/>
+      <w:numFmt w:val="bullet"/>
+      <w:lvlText w:val="o"/>
+      <w:lvlJc w:val="left"/>
+      <w:pPr>
+        <w:ind w:left="3600" w:hanging="360"/>
+      </w:pPr>
+      <w:rPr>
+        <w:rFonts w:ascii="Courier New" w:hAnsi="Courier New" w:cs="Courier New" w:hint="default"/>
+      </w:rPr>
+    </w:lvl>
+    <w:lvl w:ilvl="5" w:tplc="0C0A0005" w:tentative="1">
+      <w:start w:val="1"/>
+      <w:numFmt w:val="bullet"/>
+      <w:lvlText w:val=""/>
+      <w:lvlJc w:val="left"/>
+      <w:pPr>
+        <w:ind w:left="4320" w:hanging="360"/>
+      </w:pPr>
+      <w:rPr>
+        <w:rFonts w:ascii="Wingdings" w:hAnsi="Wingdings" w:hint="default"/>
+      </w:rPr>
+    </w:lvl>
+    <w:lvl w:ilvl="6" w:tplc="0C0A0001" w:tentative="1">
+      <w:start w:val="1"/>
+      <w:numFmt w:val="bullet"/>
+      <w:lvlText w:val=""/>
+      <w:lvlJc w:val="left"/>
+      <w:pPr>
+        <w:ind w:left="5040" w:hanging="360"/>
+      </w:pPr>
+      <w:rPr>
+        <w:rFonts w:ascii="Symbol" w:hAnsi="Symbol" w:hint="default"/>
+      </w:rPr>
+    </w:lvl>
+    <w:lvl w:ilvl="7" w:tplc="0C0A0003" w:tentative="1">
+      <w:start w:val="1"/>
+      <w:numFmt w:val="bullet"/>
+      <w:lvlText w:val="o"/>
+      <w:lvlJc w:val="left"/>
+      <w:pPr>
+        <w:ind w:left="5760" w:hanging="360"/>
+      </w:pPr>
+      <w:rPr>
+        <w:rFonts w:ascii="Courier New" w:hAnsi="Courier New" w:cs="Courier New" w:hint="default"/>
+      </w:rPr>
+    </w:lvl>
+    <w:lvl w:ilvl="8" w:tplc="0C0A0005" w:tentative="1">
+      <w:start w:val="1"/>
+      <w:numFmt w:val="bullet"/>
+      <w:lvlText w:val=""/>
+      <w:lvlJc w:val="left"/>
+      <w:pPr>
+        <w:ind w:left="6480" w:hanging="360"/>
+      </w:pPr>
+      <w:rPr>
+        <w:rFonts w:ascii="Wingdings" w:hAnsi="Wingdings" w:hint="default"/>
+      </w:rPr>
+    </w:lvl>
+  </w:abstractNum>
   <w:num w:numId="1">
+    <w:abstractNumId w:val="1"/>
+  </w:num>
+  <w:num w:numId="2">
     <w:abstractNumId w:val="0"/>
+  </w:num>
+  <w:num w:numId="3">
+    <w:abstractNumId w:val="2"/>
   </w:num>
 </w:numbering>
 </file>

</xml_diff>

<commit_message>
actualizacion del dia 4 de proyecto
</commit_message>
<xml_diff>
--- a/Diario de Proyecto.docx
+++ b/Diario de Proyecto.docx
@@ -3149,8 +3149,402 @@
         </w:rPr>
         <w:t xml:space="preserve"> todos los cambios al GitHub.</w:t>
       </w:r>
+    </w:p>
+    <w:p>
+      <w:pPr>
+        <w:rPr>
+          <w:rFonts w:ascii="Arial" w:hAnsi="Arial" w:cs="Arial"/>
+          <w:b/>
+          <w:sz w:val="32"/>
+          <w:szCs w:val="32"/>
+        </w:rPr>
+      </w:pPr>
+      <w:r>
+        <w:rPr>
+          <w:rFonts w:ascii="Arial" w:hAnsi="Arial" w:cs="Arial"/>
+          <w:b/>
+          <w:sz w:val="32"/>
+          <w:szCs w:val="32"/>
+        </w:rPr>
+        <w:br w:type="page"/>
+      </w:r>
+    </w:p>
+    <w:p>
+      <w:pPr>
+        <w:rPr>
+          <w:rFonts w:ascii="Arial" w:hAnsi="Arial" w:cs="Arial"/>
+          <w:sz w:val="24"/>
+          <w:szCs w:val="32"/>
+        </w:rPr>
+      </w:pPr>
+      <w:r>
+        <w:rPr>
+          <w:rFonts w:ascii="Arial" w:hAnsi="Arial" w:cs="Arial"/>
+          <w:b/>
+          <w:sz w:val="32"/>
+          <w:szCs w:val="32"/>
+        </w:rPr>
+        <w:lastRenderedPageBreak/>
+        <w:t>Cuarta</w:t>
+      </w:r>
+      <w:r>
+        <w:rPr>
+          <w:rFonts w:ascii="Arial" w:hAnsi="Arial" w:cs="Arial"/>
+          <w:b/>
+          <w:sz w:val="32"/>
+          <w:szCs w:val="32"/>
+        </w:rPr>
+        <w:t xml:space="preserve"> reunión (</w:t>
+      </w:r>
+      <w:r>
+        <w:rPr>
+          <w:rFonts w:ascii="Arial" w:hAnsi="Arial" w:cs="Arial"/>
+          <w:b/>
+          <w:sz w:val="32"/>
+          <w:szCs w:val="32"/>
+        </w:rPr>
+        <w:t>0</w:t>
+      </w:r>
+      <w:r>
+        <w:rPr>
+          <w:rFonts w:ascii="Arial" w:hAnsi="Arial" w:cs="Arial"/>
+          <w:b/>
+          <w:sz w:val="32"/>
+          <w:szCs w:val="32"/>
+        </w:rPr>
+        <w:t>2</w:t>
+      </w:r>
+      <w:r>
+        <w:rPr>
+          <w:rFonts w:ascii="Arial" w:hAnsi="Arial" w:cs="Arial"/>
+          <w:b/>
+          <w:sz w:val="32"/>
+          <w:szCs w:val="32"/>
+        </w:rPr>
+        <w:t>/0</w:t>
+      </w:r>
+      <w:r>
+        <w:rPr>
+          <w:rFonts w:ascii="Arial" w:hAnsi="Arial" w:cs="Arial"/>
+          <w:b/>
+          <w:sz w:val="32"/>
+          <w:szCs w:val="32"/>
+        </w:rPr>
+        <w:t>2</w:t>
+      </w:r>
+      <w:r>
+        <w:rPr>
+          <w:rFonts w:ascii="Arial" w:hAnsi="Arial" w:cs="Arial"/>
+          <w:b/>
+          <w:sz w:val="32"/>
+          <w:szCs w:val="32"/>
+        </w:rPr>
+        <w:t>/2023)</w:t>
+      </w:r>
+    </w:p>
+    <w:p>
+      <w:pPr>
+        <w:jc w:val="both"/>
+        <w:rPr>
+          <w:rFonts w:ascii="Arial" w:hAnsi="Arial" w:cs="Arial"/>
+          <w:sz w:val="24"/>
+        </w:rPr>
+      </w:pPr>
+      <w:r>
+        <w:rPr>
+          <w:rFonts w:ascii="Arial" w:hAnsi="Arial" w:cs="Arial"/>
+          <w:b/>
+          <w:sz w:val="24"/>
+        </w:rPr>
+        <w:t>Asistentes:</w:t>
+      </w:r>
+      <w:r>
+        <w:rPr>
+          <w:rFonts w:ascii="Arial" w:hAnsi="Arial" w:cs="Arial"/>
+          <w:sz w:val="24"/>
+        </w:rPr>
+        <w:t xml:space="preserve"> </w:t>
+      </w:r>
+      <w:r>
+        <w:rPr>
+          <w:rFonts w:ascii="Arial" w:hAnsi="Arial" w:cs="Arial"/>
+          <w:i/>
+          <w:sz w:val="24"/>
+        </w:rPr>
+        <w:t>Rafael Raga</w:t>
+      </w:r>
+      <w:r>
+        <w:rPr>
+          <w:rFonts w:ascii="Arial" w:hAnsi="Arial" w:cs="Arial"/>
+          <w:i/>
+          <w:sz w:val="24"/>
+        </w:rPr>
+        <w:t xml:space="preserve">, Santiago </w:t>
+      </w:r>
+      <w:proofErr w:type="spellStart"/>
+      <w:r>
+        <w:rPr>
+          <w:rFonts w:ascii="Arial" w:hAnsi="Arial" w:cs="Arial"/>
+          <w:i/>
+          <w:sz w:val="24"/>
+        </w:rPr>
+        <w:t>Estrela</w:t>
+      </w:r>
+      <w:proofErr w:type="spellEnd"/>
+      <w:r>
+        <w:rPr>
+          <w:rFonts w:ascii="Arial" w:hAnsi="Arial" w:cs="Arial"/>
+          <w:i/>
+          <w:sz w:val="24"/>
+        </w:rPr>
+        <w:t xml:space="preserve">, Roberto Martínez, </w:t>
+      </w:r>
+      <w:r>
+        <w:rPr>
+          <w:rFonts w:ascii="Arial" w:hAnsi="Arial" w:cs="Arial"/>
+          <w:i/>
+          <w:sz w:val="24"/>
+        </w:rPr>
+        <w:t xml:space="preserve">Eduardo </w:t>
+      </w:r>
+      <w:r>
+        <w:rPr>
+          <w:rFonts w:ascii="Arial" w:hAnsi="Arial" w:cs="Arial"/>
+          <w:i/>
+          <w:sz w:val="24"/>
+        </w:rPr>
+        <w:t xml:space="preserve">Calvo, </w:t>
+      </w:r>
+      <w:r>
+        <w:rPr>
+          <w:rFonts w:ascii="Arial" w:hAnsi="Arial" w:cs="Arial"/>
+          <w:i/>
+          <w:sz w:val="24"/>
+        </w:rPr>
+        <w:t>Jaime Calvo</w:t>
+      </w:r>
+      <w:r>
+        <w:rPr>
+          <w:rFonts w:ascii="Arial" w:hAnsi="Arial" w:cs="Arial"/>
+          <w:i/>
+          <w:sz w:val="24"/>
+        </w:rPr>
+        <w:t xml:space="preserve"> (remoto)</w:t>
+      </w:r>
+      <w:r>
+        <w:rPr>
+          <w:rFonts w:ascii="Arial" w:hAnsi="Arial" w:cs="Arial"/>
+          <w:i/>
+          <w:sz w:val="24"/>
+        </w:rPr>
+        <w:t>.</w:t>
+      </w:r>
+    </w:p>
+    <w:p>
+      <w:pPr>
+        <w:jc w:val="both"/>
+        <w:rPr>
+          <w:rFonts w:ascii="Arial" w:hAnsi="Arial" w:cs="Arial"/>
+          <w:sz w:val="24"/>
+        </w:rPr>
+      </w:pPr>
+      <w:r>
+        <w:rPr>
+          <w:rFonts w:ascii="Arial" w:hAnsi="Arial" w:cs="Arial"/>
+          <w:sz w:val="24"/>
+        </w:rPr>
+        <w:t xml:space="preserve">Se ha hecho un vistazo a todos los progresos del día de trabajo pasado, y se ha hablado respecto a lo que podríamos hacer hoy. Jaime trabajara en estilos desde casa para las pantallas. Rafael y Santiago continuaran trabajando en las funcionalidades de las pantallas del Front </w:t>
+      </w:r>
+      <w:proofErr w:type="spellStart"/>
+      <w:r>
+        <w:rPr>
+          <w:rFonts w:ascii="Arial" w:hAnsi="Arial" w:cs="Arial"/>
+          <w:sz w:val="24"/>
+        </w:rPr>
+        <w:t>End</w:t>
+      </w:r>
+      <w:proofErr w:type="spellEnd"/>
+      <w:r>
+        <w:rPr>
+          <w:rFonts w:ascii="Arial" w:hAnsi="Arial" w:cs="Arial"/>
+          <w:sz w:val="24"/>
+        </w:rPr>
+        <w:t xml:space="preserve">. Eduardo y Roberto se </w:t>
+      </w:r>
+      <w:r>
+        <w:rPr>
+          <w:rFonts w:ascii="Arial" w:hAnsi="Arial" w:cs="Arial"/>
+          <w:sz w:val="24"/>
+        </w:rPr>
+        <w:t>centrarán</w:t>
+      </w:r>
+      <w:r>
+        <w:rPr>
+          <w:rFonts w:ascii="Arial" w:hAnsi="Arial" w:cs="Arial"/>
+          <w:sz w:val="24"/>
+        </w:rPr>
+        <w:t xml:space="preserve"> en trabajar en la estructura de la Base de Datos.</w:t>
+      </w:r>
+    </w:p>
+    <w:p>
+      <w:pPr>
+        <w:jc w:val="both"/>
+        <w:rPr>
+          <w:rFonts w:ascii="Arial" w:hAnsi="Arial" w:cs="Arial"/>
+          <w:b/>
+          <w:sz w:val="32"/>
+          <w:szCs w:val="32"/>
+        </w:rPr>
+      </w:pPr>
+      <w:r>
+        <w:rPr>
+          <w:rFonts w:ascii="Arial" w:hAnsi="Arial" w:cs="Arial"/>
+          <w:b/>
+          <w:sz w:val="32"/>
+          <w:szCs w:val="32"/>
+        </w:rPr>
+        <w:t>Actualización de final de Sesión</w:t>
+      </w:r>
+    </w:p>
+    <w:p>
+      <w:pPr>
+        <w:pStyle w:val="Prrafodelista"/>
+        <w:numPr>
+          <w:ilvl w:val="0"/>
+          <w:numId w:val="4"/>
+        </w:numPr>
+        <w:jc w:val="both"/>
+        <w:rPr>
+          <w:rFonts w:ascii="Arial" w:hAnsi="Arial" w:cs="Arial"/>
+          <w:sz w:val="24"/>
+        </w:rPr>
+      </w:pPr>
+      <w:r>
+        <w:rPr>
+          <w:rFonts w:ascii="Arial" w:hAnsi="Arial" w:cs="Arial"/>
+          <w:sz w:val="24"/>
+        </w:rPr>
+        <w:t xml:space="preserve">Eduardo ha hecho un bosquejo de la maqueta que usaremos de ejemplo con el </w:t>
+      </w:r>
+      <w:proofErr w:type="spellStart"/>
+      <w:r>
+        <w:rPr>
+          <w:rFonts w:ascii="Arial" w:hAnsi="Arial" w:cs="Arial"/>
+          <w:sz w:val="24"/>
+        </w:rPr>
+        <w:t>Arduino</w:t>
+      </w:r>
+      <w:proofErr w:type="spellEnd"/>
+      <w:r>
+        <w:rPr>
+          <w:rFonts w:ascii="Arial" w:hAnsi="Arial" w:cs="Arial"/>
+          <w:sz w:val="24"/>
+        </w:rPr>
+        <w:t xml:space="preserve"> durante la presentación.</w:t>
+      </w:r>
+    </w:p>
+    <w:p>
+      <w:pPr>
+        <w:pStyle w:val="Prrafodelista"/>
+        <w:numPr>
+          <w:ilvl w:val="0"/>
+          <w:numId w:val="4"/>
+        </w:numPr>
+        <w:jc w:val="both"/>
+        <w:rPr>
+          <w:rFonts w:ascii="Arial" w:hAnsi="Arial" w:cs="Arial"/>
+          <w:sz w:val="24"/>
+        </w:rPr>
+      </w:pPr>
+      <w:r>
+        <w:rPr>
+          <w:rFonts w:ascii="Arial" w:hAnsi="Arial" w:cs="Arial"/>
+          <w:sz w:val="24"/>
+        </w:rPr>
+        <w:t>Acabada la pantalla de Light. Se ha decidido remover el botón de encendido y apagado por cuestiones técnicas.</w:t>
+      </w:r>
+    </w:p>
+    <w:p>
+      <w:pPr>
+        <w:pStyle w:val="Prrafodelista"/>
+        <w:numPr>
+          <w:ilvl w:val="0"/>
+          <w:numId w:val="4"/>
+        </w:numPr>
+        <w:jc w:val="both"/>
+        <w:rPr>
+          <w:rFonts w:ascii="Arial" w:hAnsi="Arial" w:cs="Arial"/>
+          <w:sz w:val="24"/>
+        </w:rPr>
+      </w:pPr>
+      <w:r>
+        <w:rPr>
+          <w:rFonts w:ascii="Arial" w:hAnsi="Arial" w:cs="Arial"/>
+          <w:sz w:val="24"/>
+        </w:rPr>
+        <w:t>Renovada la pantalla de temperatura, se ha removido la slider para cambiar la temperatura y se ha puesto en su lugar una rueda de colores.</w:t>
+      </w:r>
+    </w:p>
+    <w:p>
+      <w:pPr>
+        <w:pStyle w:val="Prrafodelista"/>
+        <w:numPr>
+          <w:ilvl w:val="0"/>
+          <w:numId w:val="4"/>
+        </w:numPr>
+        <w:jc w:val="both"/>
+        <w:rPr>
+          <w:rFonts w:ascii="Arial" w:hAnsi="Arial" w:cs="Arial"/>
+          <w:sz w:val="24"/>
+        </w:rPr>
+      </w:pPr>
+      <w:r>
+        <w:rPr>
+          <w:rFonts w:ascii="Arial" w:hAnsi="Arial" w:cs="Arial"/>
+          <w:sz w:val="24"/>
+        </w:rPr>
+        <w:t>Las funcionalidades de las dos pantallas han sido termi</w:t>
+      </w:r>
       <w:bookmarkStart w:id="0" w:name="_GoBack"/>
       <w:bookmarkEnd w:id="0"/>
+      <w:r>
+        <w:rPr>
+          <w:rFonts w:ascii="Arial" w:hAnsi="Arial" w:cs="Arial"/>
+          <w:sz w:val="24"/>
+        </w:rPr>
+        <w:t>nadas.</w:t>
+      </w:r>
+    </w:p>
+    <w:p>
+      <w:pPr>
+        <w:pStyle w:val="Prrafodelista"/>
+        <w:numPr>
+          <w:ilvl w:val="0"/>
+          <w:numId w:val="4"/>
+        </w:numPr>
+        <w:jc w:val="both"/>
+        <w:rPr>
+          <w:rFonts w:ascii="Arial" w:hAnsi="Arial" w:cs="Arial"/>
+          <w:sz w:val="24"/>
+        </w:rPr>
+      </w:pPr>
+      <w:r>
+        <w:rPr>
+          <w:rFonts w:ascii="Arial" w:hAnsi="Arial" w:cs="Arial"/>
+          <w:sz w:val="24"/>
+        </w:rPr>
+        <w:t>Se ha empezado a trabajar en la estructura de la Base de Datos y se está experimentando con cómo acceder a los datos desde Java.</w:t>
+      </w:r>
+    </w:p>
+    <w:p>
+      <w:pPr>
+        <w:jc w:val="both"/>
+        <w:rPr>
+          <w:rFonts w:ascii="Arial" w:hAnsi="Arial" w:cs="Arial"/>
+          <w:sz w:val="32"/>
+          <w:szCs w:val="32"/>
+        </w:rPr>
+      </w:pPr>
     </w:p>
     <w:sectPr>
       <w:pgSz w:w="11906" w:h="16838"/>
@@ -3164,9 +3558,172 @@
 </w:document>
 </file>
 
+<file path=word/endnotes.xml><?xml version="1.0" encoding="utf-8"?>
+<w:endnotes xmlns:wpc="http://schemas.microsoft.com/office/word/2010/wordprocessingCanvas" xmlns:cx="http://schemas.microsoft.com/office/drawing/2014/chartex" xmlns:cx1="http://schemas.microsoft.com/office/drawing/2015/9/8/chartex" xmlns:mc="http://schemas.openxmlformats.org/markup-compatibility/2006" xmlns:o="urn:schemas-microsoft-com:office:office" xmlns:r="http://schemas.openxmlformats.org/officeDocument/2006/relationships" xmlns:m="http://schemas.openxmlformats.org/officeDocument/2006/math" xmlns:v="urn:schemas-microsoft-com:vml" xmlns:wp14="http://schemas.microsoft.com/office/word/2010/wordprocessingDrawing" xmlns:wp="http://schemas.openxmlformats.org/drawingml/2006/wordprocessingDrawing" xmlns:w10="urn:schemas-microsoft-com:office:word" xmlns:w="http://schemas.openxmlformats.org/wordprocessingml/2006/main" xmlns:w14="http://schemas.microsoft.com/office/word/2010/wordml" xmlns:w15="http://schemas.microsoft.com/office/word/2012/wordml" xmlns:w16se="http://schemas.microsoft.com/office/word/2015/wordml/symex" xmlns:wpg="http://schemas.microsoft.com/office/word/2010/wordprocessingGroup" xmlns:wpi="http://schemas.microsoft.com/office/word/2010/wordprocessingInk" xmlns:wne="http://schemas.microsoft.com/office/word/2006/wordml" xmlns:wps="http://schemas.microsoft.com/office/word/2010/wordprocessingShape" mc:Ignorable="w14 w15 w16se wp14">
+  <w:endnote w:type="separator" w:id="-1">
+    <w:p>
+      <w:pPr>
+        <w:spacing w:after="0" w:line="240" w:lineRule="auto"/>
+      </w:pPr>
+      <w:r>
+        <w:separator/>
+      </w:r>
+    </w:p>
+  </w:endnote>
+  <w:endnote w:type="continuationSeparator" w:id="0">
+    <w:p>
+      <w:pPr>
+        <w:spacing w:after="0" w:line="240" w:lineRule="auto"/>
+      </w:pPr>
+      <w:r>
+        <w:continuationSeparator/>
+      </w:r>
+    </w:p>
+  </w:endnote>
+</w:endnotes>
+</file>
+
+<file path=word/footnotes.xml><?xml version="1.0" encoding="utf-8"?>
+<w:footnotes xmlns:wpc="http://schemas.microsoft.com/office/word/2010/wordprocessingCanvas" xmlns:cx="http://schemas.microsoft.com/office/drawing/2014/chartex" xmlns:cx1="http://schemas.microsoft.com/office/drawing/2015/9/8/chartex" xmlns:mc="http://schemas.openxmlformats.org/markup-compatibility/2006" xmlns:o="urn:schemas-microsoft-com:office:office" xmlns:r="http://schemas.openxmlformats.org/officeDocument/2006/relationships" xmlns:m="http://schemas.openxmlformats.org/officeDocument/2006/math" xmlns:v="urn:schemas-microsoft-com:vml" xmlns:wp14="http://schemas.microsoft.com/office/word/2010/wordprocessingDrawing" xmlns:wp="http://schemas.openxmlformats.org/drawingml/2006/wordprocessingDrawing" xmlns:w10="urn:schemas-microsoft-com:office:word" xmlns:w="http://schemas.openxmlformats.org/wordprocessingml/2006/main" xmlns:w14="http://schemas.microsoft.com/office/word/2010/wordml" xmlns:w15="http://schemas.microsoft.com/office/word/2012/wordml" xmlns:w16se="http://schemas.microsoft.com/office/word/2015/wordml/symex" xmlns:wpg="http://schemas.microsoft.com/office/word/2010/wordprocessingGroup" xmlns:wpi="http://schemas.microsoft.com/office/word/2010/wordprocessingInk" xmlns:wne="http://schemas.microsoft.com/office/word/2006/wordml" xmlns:wps="http://schemas.microsoft.com/office/word/2010/wordprocessingShape" mc:Ignorable="w14 w15 w16se wp14">
+  <w:footnote w:type="separator" w:id="-1">
+    <w:p>
+      <w:pPr>
+        <w:spacing w:after="0" w:line="240" w:lineRule="auto"/>
+      </w:pPr>
+      <w:r>
+        <w:separator/>
+      </w:r>
+    </w:p>
+  </w:footnote>
+  <w:footnote w:type="continuationSeparator" w:id="0">
+    <w:p>
+      <w:pPr>
+        <w:spacing w:after="0" w:line="240" w:lineRule="auto"/>
+      </w:pPr>
+      <w:r>
+        <w:continuationSeparator/>
+      </w:r>
+    </w:p>
+  </w:footnote>
+</w:footnotes>
+</file>
+
 <file path=word/numbering.xml><?xml version="1.0" encoding="utf-8"?>
 <w:numbering xmlns:wpc="http://schemas.microsoft.com/office/word/2010/wordprocessingCanvas" xmlns:cx="http://schemas.microsoft.com/office/drawing/2014/chartex" xmlns:cx1="http://schemas.microsoft.com/office/drawing/2015/9/8/chartex" xmlns:mc="http://schemas.openxmlformats.org/markup-compatibility/2006" xmlns:o="urn:schemas-microsoft-com:office:office" xmlns:r="http://schemas.openxmlformats.org/officeDocument/2006/relationships" xmlns:m="http://schemas.openxmlformats.org/officeDocument/2006/math" xmlns:v="urn:schemas-microsoft-com:vml" xmlns:wp14="http://schemas.microsoft.com/office/word/2010/wordprocessingDrawing" xmlns:wp="http://schemas.openxmlformats.org/drawingml/2006/wordprocessingDrawing" xmlns:w10="urn:schemas-microsoft-com:office:word" xmlns:w="http://schemas.openxmlformats.org/wordprocessingml/2006/main" xmlns:w14="http://schemas.microsoft.com/office/word/2010/wordml" xmlns:w15="http://schemas.microsoft.com/office/word/2012/wordml" xmlns:w16se="http://schemas.microsoft.com/office/word/2015/wordml/symex" xmlns:wpg="http://schemas.microsoft.com/office/word/2010/wordprocessingGroup" xmlns:wpi="http://schemas.microsoft.com/office/word/2010/wordprocessingInk" xmlns:wne="http://schemas.microsoft.com/office/word/2006/wordml" xmlns:wps="http://schemas.microsoft.com/office/word/2010/wordprocessingShape" mc:Ignorable="w14 w15 w16se wp14">
   <w:abstractNum w:abstractNumId="0" w15:restartNumberingAfterBreak="0">
+    <w:nsid w:val="0CDC7326"/>
+    <w:multiLevelType w:val="hybridMultilevel"/>
+    <w:tmpl w:val="9FF4021A"/>
+    <w:lvl w:ilvl="0" w:tplc="0C0A0001">
+      <w:start w:val="1"/>
+      <w:numFmt w:val="bullet"/>
+      <w:lvlText w:val=""/>
+      <w:lvlJc w:val="left"/>
+      <w:pPr>
+        <w:ind w:left="720" w:hanging="360"/>
+      </w:pPr>
+      <w:rPr>
+        <w:rFonts w:ascii="Symbol" w:hAnsi="Symbol" w:hint="default"/>
+      </w:rPr>
+    </w:lvl>
+    <w:lvl w:ilvl="1" w:tplc="0C0A0003" w:tentative="1">
+      <w:start w:val="1"/>
+      <w:numFmt w:val="bullet"/>
+      <w:lvlText w:val="o"/>
+      <w:lvlJc w:val="left"/>
+      <w:pPr>
+        <w:ind w:left="1440" w:hanging="360"/>
+      </w:pPr>
+      <w:rPr>
+        <w:rFonts w:ascii="Courier New" w:hAnsi="Courier New" w:cs="Courier New" w:hint="default"/>
+      </w:rPr>
+    </w:lvl>
+    <w:lvl w:ilvl="2" w:tplc="0C0A0005" w:tentative="1">
+      <w:start w:val="1"/>
+      <w:numFmt w:val="bullet"/>
+      <w:lvlText w:val=""/>
+      <w:lvlJc w:val="left"/>
+      <w:pPr>
+        <w:ind w:left="2160" w:hanging="360"/>
+      </w:pPr>
+      <w:rPr>
+        <w:rFonts w:ascii="Wingdings" w:hAnsi="Wingdings" w:hint="default"/>
+      </w:rPr>
+    </w:lvl>
+    <w:lvl w:ilvl="3" w:tplc="0C0A0001" w:tentative="1">
+      <w:start w:val="1"/>
+      <w:numFmt w:val="bullet"/>
+      <w:lvlText w:val=""/>
+      <w:lvlJc w:val="left"/>
+      <w:pPr>
+        <w:ind w:left="2880" w:hanging="360"/>
+      </w:pPr>
+      <w:rPr>
+        <w:rFonts w:ascii="Symbol" w:hAnsi="Symbol" w:hint="default"/>
+      </w:rPr>
+    </w:lvl>
+    <w:lvl w:ilvl="4" w:tplc="0C0A0003" w:tentative="1">
+      <w:start w:val="1"/>
+      <w:numFmt w:val="bullet"/>
+      <w:lvlText w:val="o"/>
+      <w:lvlJc w:val="left"/>
+      <w:pPr>
+        <w:ind w:left="3600" w:hanging="360"/>
+      </w:pPr>
+      <w:rPr>
+        <w:rFonts w:ascii="Courier New" w:hAnsi="Courier New" w:cs="Courier New" w:hint="default"/>
+      </w:rPr>
+    </w:lvl>
+    <w:lvl w:ilvl="5" w:tplc="0C0A0005" w:tentative="1">
+      <w:start w:val="1"/>
+      <w:numFmt w:val="bullet"/>
+      <w:lvlText w:val=""/>
+      <w:lvlJc w:val="left"/>
+      <w:pPr>
+        <w:ind w:left="4320" w:hanging="360"/>
+      </w:pPr>
+      <w:rPr>
+        <w:rFonts w:ascii="Wingdings" w:hAnsi="Wingdings" w:hint="default"/>
+      </w:rPr>
+    </w:lvl>
+    <w:lvl w:ilvl="6" w:tplc="0C0A0001" w:tentative="1">
+      <w:start w:val="1"/>
+      <w:numFmt w:val="bullet"/>
+      <w:lvlText w:val=""/>
+      <w:lvlJc w:val="left"/>
+      <w:pPr>
+        <w:ind w:left="5040" w:hanging="360"/>
+      </w:pPr>
+      <w:rPr>
+        <w:rFonts w:ascii="Symbol" w:hAnsi="Symbol" w:hint="default"/>
+      </w:rPr>
+    </w:lvl>
+    <w:lvl w:ilvl="7" w:tplc="0C0A0003" w:tentative="1">
+      <w:start w:val="1"/>
+      <w:numFmt w:val="bullet"/>
+      <w:lvlText w:val="o"/>
+      <w:lvlJc w:val="left"/>
+      <w:pPr>
+        <w:ind w:left="5760" w:hanging="360"/>
+      </w:pPr>
+      <w:rPr>
+        <w:rFonts w:ascii="Courier New" w:hAnsi="Courier New" w:cs="Courier New" w:hint="default"/>
+      </w:rPr>
+    </w:lvl>
+    <w:lvl w:ilvl="8" w:tplc="0C0A0005" w:tentative="1">
+      <w:start w:val="1"/>
+      <w:numFmt w:val="bullet"/>
+      <w:lvlText w:val=""/>
+      <w:lvlJc w:val="left"/>
+      <w:pPr>
+        <w:ind w:left="6480" w:hanging="360"/>
+      </w:pPr>
+      <w:rPr>
+        <w:rFonts w:ascii="Wingdings" w:hAnsi="Wingdings" w:hint="default"/>
+      </w:rPr>
+    </w:lvl>
+  </w:abstractNum>
+  <w:abstractNum w:abstractNumId="1" w15:restartNumberingAfterBreak="0">
     <w:nsid w:val="37DA64B7"/>
     <w:multiLevelType w:val="hybridMultilevel"/>
     <w:tmpl w:val="A69898DC"/>
@@ -3280,7 +3837,7 @@
       </w:rPr>
     </w:lvl>
   </w:abstractNum>
-  <w:abstractNum w:abstractNumId="1" w15:restartNumberingAfterBreak="0">
+  <w:abstractNum w:abstractNumId="2" w15:restartNumberingAfterBreak="0">
     <w:nsid w:val="50CB412E"/>
     <w:multiLevelType w:val="hybridMultilevel"/>
     <w:tmpl w:val="E1922A8E"/>
@@ -3394,7 +3951,7 @@
       </w:rPr>
     </w:lvl>
   </w:abstractNum>
-  <w:abstractNum w:abstractNumId="2" w15:restartNumberingAfterBreak="0">
+  <w:abstractNum w:abstractNumId="3" w15:restartNumberingAfterBreak="0">
     <w:nsid w:val="56C47464"/>
     <w:multiLevelType w:val="hybridMultilevel"/>
     <w:tmpl w:val="A134CCF6"/>
@@ -3510,13 +4067,16 @@
     </w:lvl>
   </w:abstractNum>
   <w:num w:numId="1">
+    <w:abstractNumId w:val="2"/>
+  </w:num>
+  <w:num w:numId="2">
     <w:abstractNumId w:val="1"/>
   </w:num>
-  <w:num w:numId="2">
+  <w:num w:numId="3">
+    <w:abstractNumId w:val="3"/>
+  </w:num>
+  <w:num w:numId="4">
     <w:abstractNumId w:val="0"/>
-  </w:num>
-  <w:num w:numId="3">
-    <w:abstractNumId w:val="2"/>
   </w:num>
 </w:numbering>
 </file>
@@ -3978,6 +4538,50 @@
       <w:contextualSpacing/>
     </w:pPr>
   </w:style>
+  <w:style w:type="paragraph" w:styleId="Encabezado">
+    <w:name w:val="header"/>
+    <w:basedOn w:val="Normal"/>
+    <w:link w:val="EncabezadoCar"/>
+    <w:uiPriority w:val="99"/>
+    <w:unhideWhenUsed/>
+    <w:rsid w:val="00AC0754"/>
+    <w:pPr>
+      <w:tabs>
+        <w:tab w:val="center" w:pos="4252"/>
+        <w:tab w:val="right" w:pos="8504"/>
+      </w:tabs>
+      <w:spacing w:after="0" w:line="240" w:lineRule="auto"/>
+    </w:pPr>
+  </w:style>
+  <w:style w:type="character" w:customStyle="1" w:styleId="EncabezadoCar">
+    <w:name w:val="Encabezado Car"/>
+    <w:basedOn w:val="Fuentedeprrafopredeter"/>
+    <w:link w:val="Encabezado"/>
+    <w:uiPriority w:val="99"/>
+    <w:rsid w:val="00AC0754"/>
+  </w:style>
+  <w:style w:type="paragraph" w:styleId="Piedepgina">
+    <w:name w:val="footer"/>
+    <w:basedOn w:val="Normal"/>
+    <w:link w:val="PiedepginaCar"/>
+    <w:uiPriority w:val="99"/>
+    <w:unhideWhenUsed/>
+    <w:rsid w:val="00AC0754"/>
+    <w:pPr>
+      <w:tabs>
+        <w:tab w:val="center" w:pos="4252"/>
+        <w:tab w:val="right" w:pos="8504"/>
+      </w:tabs>
+      <w:spacing w:after="0" w:line="240" w:lineRule="auto"/>
+    </w:pPr>
+  </w:style>
+  <w:style w:type="character" w:customStyle="1" w:styleId="PiedepginaCar">
+    <w:name w:val="Pie de página Car"/>
+    <w:basedOn w:val="Fuentedeprrafopredeter"/>
+    <w:link w:val="Piedepgina"/>
+    <w:uiPriority w:val="99"/>
+    <w:rsid w:val="00AC0754"/>
+  </w:style>
 </w:styles>
 </file>
 

</xml_diff>

<commit_message>
actualizacion del dia 5 de proyecto
</commit_message>
<xml_diff>
--- a/Diario de Proyecto.docx
+++ b/Diario de Proyecto.docx
@@ -198,18 +198,8 @@
                                           <w:sz w:val="72"/>
                                           <w:szCs w:val="72"/>
                                         </w:rPr>
-                                        <w:t xml:space="preserve">Diario de Proyecto - </w:t>
+                                        <w:t>Diario de Proyecto - InCube</w:t>
                                       </w:r>
-                                      <w:proofErr w:type="spellStart"/>
-                                      <w:r>
-                                        <w:rPr>
-                                          <w:color w:val="FFFFFF" w:themeColor="background1"/>
-                                          <w:sz w:val="72"/>
-                                          <w:szCs w:val="72"/>
-                                        </w:rPr>
-                                        <w:t>InCube</w:t>
-                                      </w:r>
-                                      <w:proofErr w:type="spellEnd"/>
                                     </w:sdtContent>
                                   </w:sdt>
                                 </w:p>
@@ -515,7 +505,6 @@
                                   </w:rPr>
                                   <w:t>| </w:t>
                                 </w:r>
-                                <w:proofErr w:type="spellStart"/>
                                 <w:sdt>
                                   <w:sdtPr>
                                     <w:rPr>
@@ -537,52 +526,7 @@
                                         <w:sz w:val="18"/>
                                         <w:szCs w:val="18"/>
                                       </w:rPr>
-                                      <w:t>Carrer</w:t>
-                                    </w:r>
-                                    <w:proofErr w:type="spellEnd"/>
-                                    <w:r>
-                                      <w:rPr>
-                                        <w:color w:val="7F7F7F" w:themeColor="text1" w:themeTint="80"/>
-                                        <w:sz w:val="18"/>
-                                        <w:szCs w:val="18"/>
-                                      </w:rPr>
-                                      <w:t xml:space="preserve"> del </w:t>
-                                    </w:r>
-                                    <w:proofErr w:type="spellStart"/>
-                                    <w:r>
-                                      <w:rPr>
-                                        <w:color w:val="7F7F7F" w:themeColor="text1" w:themeTint="80"/>
-                                        <w:sz w:val="18"/>
-                                        <w:szCs w:val="18"/>
-                                      </w:rPr>
-                                      <w:t>Rei</w:t>
-                                    </w:r>
-                                    <w:proofErr w:type="spellEnd"/>
-                                    <w:r>
-                                      <w:rPr>
-                                        <w:color w:val="7F7F7F" w:themeColor="text1" w:themeTint="80"/>
-                                        <w:sz w:val="18"/>
-                                        <w:szCs w:val="18"/>
-                                      </w:rPr>
-                                      <w:t xml:space="preserve"> En Jaume I, 2, 46470 </w:t>
-                                    </w:r>
-                                    <w:proofErr w:type="spellStart"/>
-                                    <w:r>
-                                      <w:rPr>
-                                        <w:color w:val="7F7F7F" w:themeColor="text1" w:themeTint="80"/>
-                                        <w:sz w:val="18"/>
-                                        <w:szCs w:val="18"/>
-                                      </w:rPr>
-                                      <w:t>Catarroja</w:t>
-                                    </w:r>
-                                    <w:proofErr w:type="spellEnd"/>
-                                    <w:r>
-                                      <w:rPr>
-                                        <w:color w:val="7F7F7F" w:themeColor="text1" w:themeTint="80"/>
-                                        <w:sz w:val="18"/>
-                                        <w:szCs w:val="18"/>
-                                      </w:rPr>
-                                      <w:t>, Valencia</w:t>
+                                      <w:t>Carrer del Rei En Jaume I, 2, 46470 Catarroja, Valencia</w:t>
                                     </w:r>
                                   </w:sdtContent>
                                 </w:sdt>
@@ -1202,7 +1146,6 @@
           <w:szCs w:val="24"/>
         </w:rPr>
       </w:pPr>
-      <w:proofErr w:type="spellStart"/>
       <w:r>
         <w:rPr>
           <w:rFonts w:ascii="Arial" w:hAnsi="Arial" w:cs="Arial"/>
@@ -1211,194 +1154,285 @@
           <w:szCs w:val="24"/>
         </w:rPr>
         <w:lastRenderedPageBreak/>
-        <w:t>Product</w:t>
-      </w:r>
-      <w:proofErr w:type="spellEnd"/>
-      <w:r>
-        <w:rPr>
-          <w:rFonts w:ascii="Arial" w:hAnsi="Arial" w:cs="Arial"/>
-          <w:b/>
+        <w:t>Product Owner:</w:t>
+      </w:r>
+      <w:r>
+        <w:rPr>
+          <w:rFonts w:ascii="Arial" w:hAnsi="Arial" w:cs="Arial"/>
+          <w:i/>
           <w:sz w:val="24"/>
           <w:szCs w:val="24"/>
         </w:rPr>
+        <w:t xml:space="preserve"> Jaime Calvo</w:t>
+      </w:r>
+    </w:p>
+    <w:p>
+      <w:pPr>
+        <w:rPr>
+          <w:rFonts w:ascii="Arial" w:hAnsi="Arial" w:cs="Arial"/>
+          <w:i/>
+          <w:sz w:val="24"/>
+          <w:szCs w:val="24"/>
+        </w:rPr>
+      </w:pPr>
+      <w:r>
+        <w:rPr>
+          <w:rFonts w:ascii="Arial" w:hAnsi="Arial" w:cs="Arial"/>
+          <w:b/>
+          <w:sz w:val="24"/>
+          <w:szCs w:val="24"/>
+        </w:rPr>
+        <w:t>Scrum Master:</w:t>
+      </w:r>
+      <w:r>
+        <w:rPr>
+          <w:rFonts w:ascii="Arial" w:hAnsi="Arial" w:cs="Arial"/>
+          <w:i/>
+          <w:sz w:val="24"/>
+          <w:szCs w:val="24"/>
+        </w:rPr>
+        <w:t xml:space="preserve"> Rafael Raga</w:t>
+      </w:r>
+    </w:p>
+    <w:p>
+      <w:pPr>
+        <w:rPr>
+          <w:rFonts w:ascii="Arial" w:hAnsi="Arial" w:cs="Arial"/>
+          <w:i/>
+          <w:sz w:val="24"/>
+          <w:szCs w:val="24"/>
+        </w:rPr>
+      </w:pPr>
+      <w:r>
+        <w:rPr>
+          <w:rFonts w:ascii="Arial" w:hAnsi="Arial" w:cs="Arial"/>
+          <w:b/>
+          <w:sz w:val="24"/>
+          <w:szCs w:val="24"/>
+        </w:rPr>
+        <w:t>Developer Team:</w:t>
+      </w:r>
+      <w:r>
+        <w:rPr>
+          <w:rFonts w:ascii="Arial" w:hAnsi="Arial" w:cs="Arial"/>
+          <w:i/>
+          <w:sz w:val="24"/>
+          <w:szCs w:val="24"/>
+        </w:rPr>
+        <w:t xml:space="preserve"> Santiago Estrela, Roberto Martínez, Eduardo Calvo</w:t>
+      </w:r>
+    </w:p>
+    <w:p>
+      <w:pPr>
+        <w:rPr>
+          <w:rFonts w:ascii="Arial" w:hAnsi="Arial" w:cs="Arial"/>
+          <w:b/>
+          <w:sz w:val="32"/>
+          <w:szCs w:val="32"/>
+        </w:rPr>
+      </w:pPr>
+    </w:p>
+    <w:p>
+      <w:pPr>
+        <w:jc w:val="both"/>
+        <w:rPr>
+          <w:rFonts w:ascii="Arial" w:hAnsi="Arial" w:cs="Arial"/>
+          <w:b/>
+          <w:sz w:val="32"/>
+          <w:szCs w:val="32"/>
+        </w:rPr>
+      </w:pPr>
+      <w:r>
+        <w:rPr>
+          <w:rFonts w:ascii="Arial" w:hAnsi="Arial" w:cs="Arial"/>
+          <w:b/>
+          <w:sz w:val="32"/>
+          <w:szCs w:val="32"/>
+        </w:rPr>
+        <w:t>Primera reunión (30/01/2023)</w:t>
+      </w:r>
+    </w:p>
+    <w:p>
+      <w:pPr>
+        <w:jc w:val="both"/>
+        <w:rPr>
+          <w:rFonts w:ascii="Arial" w:hAnsi="Arial" w:cs="Arial"/>
+          <w:sz w:val="24"/>
+        </w:rPr>
+      </w:pPr>
+      <w:r>
+        <w:rPr>
+          <w:rFonts w:ascii="Arial" w:hAnsi="Arial" w:cs="Arial"/>
+          <w:b/>
+          <w:sz w:val="24"/>
+        </w:rPr>
+        <w:t>Asistentes:</w:t>
+      </w:r>
+      <w:r>
+        <w:rPr>
+          <w:rFonts w:ascii="Arial" w:hAnsi="Arial" w:cs="Arial"/>
+          <w:sz w:val="24"/>
+        </w:rPr>
         <w:t xml:space="preserve"> </w:t>
       </w:r>
-      <w:proofErr w:type="spellStart"/>
-      <w:r>
-        <w:rPr>
-          <w:rFonts w:ascii="Arial" w:hAnsi="Arial" w:cs="Arial"/>
-          <w:b/>
-          <w:sz w:val="24"/>
-          <w:szCs w:val="24"/>
-        </w:rPr>
-        <w:t>Owner</w:t>
-      </w:r>
-      <w:proofErr w:type="spellEnd"/>
-      <w:r>
-        <w:rPr>
-          <w:rFonts w:ascii="Arial" w:hAnsi="Arial" w:cs="Arial"/>
-          <w:b/>
-          <w:sz w:val="24"/>
-          <w:szCs w:val="24"/>
-        </w:rPr>
-        <w:t>:</w:t>
-      </w:r>
       <w:r>
         <w:rPr>
           <w:rFonts w:ascii="Arial" w:hAnsi="Arial" w:cs="Arial"/>
           <w:i/>
           <w:sz w:val="24"/>
-          <w:szCs w:val="24"/>
-        </w:rPr>
-        <w:t xml:space="preserve"> Jaime Calvo</w:t>
-      </w:r>
-    </w:p>
-    <w:p>
-      <w:pPr>
+        </w:rPr>
+        <w:t>Jaime Calvo, Santiago Estrela, Rafael Raga, Roberto Martínez.</w:t>
+      </w:r>
+    </w:p>
+    <w:p>
+      <w:pPr>
+        <w:jc w:val="both"/>
+        <w:rPr>
+          <w:rFonts w:ascii="Arial" w:hAnsi="Arial" w:cs="Arial"/>
+          <w:sz w:val="24"/>
+        </w:rPr>
+      </w:pPr>
+      <w:r>
+        <w:rPr>
+          <w:rFonts w:ascii="Arial" w:hAnsi="Arial" w:cs="Arial"/>
+          <w:b/>
+          <w:sz w:val="24"/>
+        </w:rPr>
+        <w:t>Ausentes:</w:t>
+      </w:r>
+      <w:r>
+        <w:rPr>
+          <w:rFonts w:ascii="Arial" w:hAnsi="Arial" w:cs="Arial"/>
+          <w:sz w:val="24"/>
+        </w:rPr>
+        <w:t xml:space="preserve"> </w:t>
+      </w:r>
+      <w:r>
         <w:rPr>
           <w:rFonts w:ascii="Arial" w:hAnsi="Arial" w:cs="Arial"/>
           <w:i/>
           <w:sz w:val="24"/>
-          <w:szCs w:val="24"/>
-        </w:rPr>
-      </w:pPr>
-      <w:proofErr w:type="spellStart"/>
-      <w:r>
-        <w:rPr>
-          <w:rFonts w:ascii="Arial" w:hAnsi="Arial" w:cs="Arial"/>
-          <w:b/>
-          <w:sz w:val="24"/>
-          <w:szCs w:val="24"/>
-        </w:rPr>
-        <w:t>Scrum</w:t>
-      </w:r>
-      <w:proofErr w:type="spellEnd"/>
-      <w:r>
-        <w:rPr>
-          <w:rFonts w:ascii="Arial" w:hAnsi="Arial" w:cs="Arial"/>
-          <w:b/>
-          <w:sz w:val="24"/>
-          <w:szCs w:val="24"/>
-        </w:rPr>
-        <w:t xml:space="preserve"> Master:</w:t>
-      </w:r>
-      <w:r>
-        <w:rPr>
-          <w:rFonts w:ascii="Arial" w:hAnsi="Arial" w:cs="Arial"/>
-          <w:i/>
-          <w:sz w:val="24"/>
-          <w:szCs w:val="24"/>
-        </w:rPr>
-        <w:t xml:space="preserve"> Rafael Raga</w:t>
-      </w:r>
-    </w:p>
-    <w:p>
-      <w:pPr>
-        <w:rPr>
-          <w:rFonts w:ascii="Arial" w:hAnsi="Arial" w:cs="Arial"/>
-          <w:i/>
-          <w:sz w:val="24"/>
-          <w:szCs w:val="24"/>
-        </w:rPr>
-      </w:pPr>
-      <w:proofErr w:type="spellStart"/>
-      <w:r>
-        <w:rPr>
-          <w:rFonts w:ascii="Arial" w:hAnsi="Arial" w:cs="Arial"/>
-          <w:b/>
-          <w:sz w:val="24"/>
-          <w:szCs w:val="24"/>
-        </w:rPr>
-        <w:t>Developer</w:t>
-      </w:r>
-      <w:proofErr w:type="spellEnd"/>
-      <w:r>
-        <w:rPr>
-          <w:rFonts w:ascii="Arial" w:hAnsi="Arial" w:cs="Arial"/>
-          <w:b/>
-          <w:sz w:val="24"/>
-          <w:szCs w:val="24"/>
+        </w:rPr>
+        <w:t>Eduardo Calvo.</w:t>
+      </w:r>
+      <w:r>
+        <w:rPr>
+          <w:rFonts w:ascii="Arial" w:hAnsi="Arial" w:cs="Arial"/>
+          <w:sz w:val="24"/>
         </w:rPr>
         <w:t xml:space="preserve"> </w:t>
       </w:r>
-      <w:proofErr w:type="spellStart"/>
-      <w:r>
-        <w:rPr>
-          <w:rFonts w:ascii="Arial" w:hAnsi="Arial" w:cs="Arial"/>
-          <w:b/>
-          <w:sz w:val="24"/>
-          <w:szCs w:val="24"/>
-        </w:rPr>
-        <w:t>Team</w:t>
-      </w:r>
-      <w:proofErr w:type="spellEnd"/>
-      <w:r>
-        <w:rPr>
-          <w:rFonts w:ascii="Arial" w:hAnsi="Arial" w:cs="Arial"/>
-          <w:b/>
-          <w:sz w:val="24"/>
-          <w:szCs w:val="24"/>
-        </w:rPr>
-        <w:t>:</w:t>
-      </w:r>
-      <w:r>
-        <w:rPr>
-          <w:rFonts w:ascii="Arial" w:hAnsi="Arial" w:cs="Arial"/>
-          <w:i/>
-          <w:sz w:val="24"/>
-          <w:szCs w:val="24"/>
-        </w:rPr>
-        <w:t xml:space="preserve"> Santiago </w:t>
-      </w:r>
-      <w:proofErr w:type="spellStart"/>
-      <w:r>
-        <w:rPr>
-          <w:rFonts w:ascii="Arial" w:hAnsi="Arial" w:cs="Arial"/>
-          <w:i/>
-          <w:sz w:val="24"/>
-          <w:szCs w:val="24"/>
-        </w:rPr>
-        <w:t>Estrela</w:t>
-      </w:r>
-      <w:proofErr w:type="spellEnd"/>
-      <w:r>
-        <w:rPr>
-          <w:rFonts w:ascii="Arial" w:hAnsi="Arial" w:cs="Arial"/>
-          <w:i/>
-          <w:sz w:val="24"/>
-          <w:szCs w:val="24"/>
-        </w:rPr>
-        <w:t>, Roberto Martínez, Eduardo Calvo</w:t>
-      </w:r>
-    </w:p>
-    <w:p>
-      <w:pPr>
-        <w:rPr>
-          <w:rFonts w:ascii="Arial" w:hAnsi="Arial" w:cs="Arial"/>
-          <w:b/>
-          <w:sz w:val="32"/>
-          <w:szCs w:val="32"/>
-        </w:rPr>
-      </w:pPr>
     </w:p>
     <w:p>
       <w:pPr>
         <w:jc w:val="both"/>
         <w:rPr>
           <w:rFonts w:ascii="Arial" w:hAnsi="Arial" w:cs="Arial"/>
-          <w:b/>
-          <w:sz w:val="32"/>
-          <w:szCs w:val="32"/>
-        </w:rPr>
-      </w:pPr>
-      <w:r>
-        <w:rPr>
-          <w:rFonts w:ascii="Arial" w:hAnsi="Arial" w:cs="Arial"/>
-          <w:b/>
-          <w:sz w:val="32"/>
-          <w:szCs w:val="32"/>
-        </w:rPr>
-        <w:t>Primera reunión (30/01/2023)</w:t>
+          <w:sz w:val="24"/>
+        </w:rPr>
+      </w:pPr>
+      <w:r>
+        <w:rPr>
+          <w:rFonts w:ascii="Arial" w:hAnsi="Arial" w:cs="Arial"/>
+          <w:sz w:val="24"/>
+        </w:rPr>
+        <w:t xml:space="preserve">Hemos dejado claro objetivos globales a tener en cuenta para lo largo de la semana. Para empezar, </w:t>
+      </w:r>
+      <w:r>
+        <w:rPr>
+          <w:rFonts w:ascii="Arial" w:hAnsi="Arial" w:cs="Arial"/>
+          <w:b/>
+          <w:sz w:val="24"/>
+        </w:rPr>
+        <w:t>Rafael</w:t>
+      </w:r>
+      <w:r>
+        <w:rPr>
+          <w:rFonts w:ascii="Arial" w:hAnsi="Arial" w:cs="Arial"/>
+          <w:sz w:val="24"/>
+        </w:rPr>
+        <w:t xml:space="preserve"> ha informado de que</w:t>
+      </w:r>
+      <w:r>
+        <w:rPr>
+          <w:rFonts w:ascii="Arial" w:hAnsi="Arial" w:cs="Arial"/>
+          <w:sz w:val="24"/>
+        </w:rPr>
+        <w:t xml:space="preserve"> Roberto Sanz,</w:t>
+      </w:r>
+      <w:r>
+        <w:rPr>
+          <w:rFonts w:ascii="Arial" w:hAnsi="Arial" w:cs="Arial"/>
+          <w:sz w:val="24"/>
+        </w:rPr>
+        <w:t xml:space="preserve"> el día miércoles 1 de febrero nos dará instrucciones sobre las funciones a programar del Arduino.</w:t>
+      </w:r>
+      <w:r>
+        <w:rPr>
+          <w:rFonts w:ascii="Arial" w:hAnsi="Arial" w:cs="Arial"/>
+          <w:sz w:val="24"/>
+        </w:rPr>
+        <w:t xml:space="preserve"> </w:t>
+      </w:r>
+      <w:r>
+        <w:rPr>
+          <w:rFonts w:ascii="Arial" w:hAnsi="Arial" w:cs="Arial"/>
+          <w:b/>
+          <w:sz w:val="24"/>
+        </w:rPr>
+        <w:t>Jaime</w:t>
+      </w:r>
+      <w:r>
+        <w:rPr>
+          <w:rFonts w:ascii="Arial" w:hAnsi="Arial" w:cs="Arial"/>
+          <w:sz w:val="24"/>
+        </w:rPr>
+        <w:t xml:space="preserve"> y </w:t>
+      </w:r>
+      <w:r>
+        <w:rPr>
+          <w:rFonts w:ascii="Arial" w:hAnsi="Arial" w:cs="Arial"/>
+          <w:b/>
+          <w:sz w:val="24"/>
+        </w:rPr>
+        <w:t>Santiago</w:t>
+      </w:r>
+      <w:r>
+        <w:rPr>
+          <w:rFonts w:ascii="Arial" w:hAnsi="Arial" w:cs="Arial"/>
+          <w:sz w:val="24"/>
+        </w:rPr>
+        <w:t xml:space="preserve"> han informado que se encargaran del apartado del Front End, </w:t>
+      </w:r>
+      <w:r>
+        <w:rPr>
+          <w:rFonts w:ascii="Arial" w:hAnsi="Arial" w:cs="Arial"/>
+          <w:b/>
+          <w:sz w:val="24"/>
+        </w:rPr>
+        <w:t>Roberto</w:t>
+      </w:r>
+      <w:r>
+        <w:rPr>
+          <w:rFonts w:ascii="Arial" w:hAnsi="Arial" w:cs="Arial"/>
+          <w:sz w:val="24"/>
+        </w:rPr>
+        <w:t xml:space="preserve"> se encargará del apartado de Back End, y Rafael investigara respecto a los componentes </w:t>
+      </w:r>
+      <w:r>
+        <w:rPr>
+          <w:rFonts w:ascii="Arial" w:hAnsi="Arial" w:cs="Arial"/>
+          <w:b/>
+          <w:sz w:val="24"/>
+        </w:rPr>
+        <w:t>(Pantalla Tutorial y Puntos de pasar de página)</w:t>
+      </w:r>
+      <w:r>
+        <w:rPr>
+          <w:rFonts w:ascii="Arial" w:hAnsi="Arial" w:cs="Arial"/>
+          <w:sz w:val="24"/>
+        </w:rPr>
+        <w:t xml:space="preserve"> que necesitamos para el proyecto. Queda pendiente una reunión con Eduardo para definir su rol durante la semana.  </w:t>
       </w:r>
     </w:p>
     <w:p>
@@ -1412,290 +1446,9 @@
       <w:r>
         <w:rPr>
           <w:rFonts w:ascii="Arial" w:hAnsi="Arial" w:cs="Arial"/>
-          <w:b/>
-          <w:sz w:val="24"/>
-        </w:rPr>
-        <w:t>Asistentes:</w:t>
-      </w:r>
-      <w:r>
-        <w:rPr>
-          <w:rFonts w:ascii="Arial" w:hAnsi="Arial" w:cs="Arial"/>
-          <w:sz w:val="24"/>
-        </w:rPr>
-        <w:t xml:space="preserve"> </w:t>
-      </w:r>
-      <w:r>
-        <w:rPr>
-          <w:rFonts w:ascii="Arial" w:hAnsi="Arial" w:cs="Arial"/>
-          <w:i/>
-          <w:sz w:val="24"/>
-        </w:rPr>
-        <w:t xml:space="preserve">Jaime Calvo, Santiago </w:t>
-      </w:r>
-      <w:proofErr w:type="spellStart"/>
-      <w:r>
-        <w:rPr>
-          <w:rFonts w:ascii="Arial" w:hAnsi="Arial" w:cs="Arial"/>
-          <w:i/>
-          <w:sz w:val="24"/>
-        </w:rPr>
-        <w:t>Estrela</w:t>
-      </w:r>
-      <w:proofErr w:type="spellEnd"/>
-      <w:r>
-        <w:rPr>
-          <w:rFonts w:ascii="Arial" w:hAnsi="Arial" w:cs="Arial"/>
-          <w:i/>
-          <w:sz w:val="24"/>
-        </w:rPr>
-        <w:t>, Rafael Raga, Roberto Martínez.</w:t>
-      </w:r>
-    </w:p>
-    <w:p>
-      <w:pPr>
-        <w:jc w:val="both"/>
-        <w:rPr>
-          <w:rFonts w:ascii="Arial" w:hAnsi="Arial" w:cs="Arial"/>
-          <w:sz w:val="24"/>
-        </w:rPr>
-      </w:pPr>
-      <w:r>
-        <w:rPr>
-          <w:rFonts w:ascii="Arial" w:hAnsi="Arial" w:cs="Arial"/>
-          <w:b/>
-          <w:sz w:val="24"/>
-        </w:rPr>
-        <w:t>Ausentes:</w:t>
-      </w:r>
-      <w:r>
-        <w:rPr>
-          <w:rFonts w:ascii="Arial" w:hAnsi="Arial" w:cs="Arial"/>
-          <w:sz w:val="24"/>
-        </w:rPr>
-        <w:t xml:space="preserve"> </w:t>
-      </w:r>
-      <w:r>
-        <w:rPr>
-          <w:rFonts w:ascii="Arial" w:hAnsi="Arial" w:cs="Arial"/>
-          <w:i/>
-          <w:sz w:val="24"/>
-        </w:rPr>
-        <w:t>Eduardo Calvo.</w:t>
-      </w:r>
-      <w:r>
-        <w:rPr>
-          <w:rFonts w:ascii="Arial" w:hAnsi="Arial" w:cs="Arial"/>
-          <w:sz w:val="24"/>
-        </w:rPr>
-        <w:t xml:space="preserve"> </w:t>
-      </w:r>
-    </w:p>
-    <w:p>
-      <w:pPr>
-        <w:jc w:val="both"/>
-        <w:rPr>
-          <w:rFonts w:ascii="Arial" w:hAnsi="Arial" w:cs="Arial"/>
-          <w:sz w:val="24"/>
-        </w:rPr>
-      </w:pPr>
-      <w:r>
-        <w:rPr>
-          <w:rFonts w:ascii="Arial" w:hAnsi="Arial" w:cs="Arial"/>
-          <w:sz w:val="24"/>
-        </w:rPr>
-        <w:t xml:space="preserve">Hemos dejado claro objetivos globales a tener en cuenta para lo largo de la semana. Para empezar, </w:t>
-      </w:r>
-      <w:r>
-        <w:rPr>
-          <w:rFonts w:ascii="Arial" w:hAnsi="Arial" w:cs="Arial"/>
-          <w:b/>
-          <w:sz w:val="24"/>
-        </w:rPr>
-        <w:t>Rafael</w:t>
-      </w:r>
-      <w:r>
-        <w:rPr>
-          <w:rFonts w:ascii="Arial" w:hAnsi="Arial" w:cs="Arial"/>
-          <w:sz w:val="24"/>
-        </w:rPr>
-        <w:t xml:space="preserve"> ha informado de que</w:t>
-      </w:r>
-      <w:r>
-        <w:rPr>
-          <w:rFonts w:ascii="Arial" w:hAnsi="Arial" w:cs="Arial"/>
-          <w:sz w:val="24"/>
-        </w:rPr>
-        <w:t xml:space="preserve"> Roberto Sanz,</w:t>
-      </w:r>
-      <w:r>
-        <w:rPr>
-          <w:rFonts w:ascii="Arial" w:hAnsi="Arial" w:cs="Arial"/>
-          <w:sz w:val="24"/>
-        </w:rPr>
-        <w:t xml:space="preserve"> el día miércoles 1 de febrero nos dará instrucciones sobre las funciones a programar del </w:t>
-      </w:r>
-      <w:proofErr w:type="spellStart"/>
-      <w:r>
-        <w:rPr>
-          <w:rFonts w:ascii="Arial" w:hAnsi="Arial" w:cs="Arial"/>
-          <w:sz w:val="24"/>
-        </w:rPr>
-        <w:t>Arduino</w:t>
-      </w:r>
-      <w:proofErr w:type="spellEnd"/>
-      <w:r>
-        <w:rPr>
-          <w:rFonts w:ascii="Arial" w:hAnsi="Arial" w:cs="Arial"/>
-          <w:sz w:val="24"/>
-        </w:rPr>
-        <w:t>.</w:t>
-      </w:r>
-      <w:r>
-        <w:rPr>
-          <w:rFonts w:ascii="Arial" w:hAnsi="Arial" w:cs="Arial"/>
-          <w:sz w:val="24"/>
-        </w:rPr>
-        <w:t xml:space="preserve"> </w:t>
-      </w:r>
-      <w:r>
-        <w:rPr>
-          <w:rFonts w:ascii="Arial" w:hAnsi="Arial" w:cs="Arial"/>
-          <w:b/>
-          <w:sz w:val="24"/>
-        </w:rPr>
-        <w:t>Jaime</w:t>
-      </w:r>
-      <w:r>
-        <w:rPr>
-          <w:rFonts w:ascii="Arial" w:hAnsi="Arial" w:cs="Arial"/>
-          <w:sz w:val="24"/>
-        </w:rPr>
-        <w:t xml:space="preserve"> y </w:t>
-      </w:r>
-      <w:r>
-        <w:rPr>
-          <w:rFonts w:ascii="Arial" w:hAnsi="Arial" w:cs="Arial"/>
-          <w:b/>
-          <w:sz w:val="24"/>
-        </w:rPr>
-        <w:t>Santiago</w:t>
-      </w:r>
-      <w:r>
-        <w:rPr>
-          <w:rFonts w:ascii="Arial" w:hAnsi="Arial" w:cs="Arial"/>
-          <w:sz w:val="24"/>
-        </w:rPr>
-        <w:t xml:space="preserve"> han informado que se encargaran del apartado del Front </w:t>
-      </w:r>
-      <w:proofErr w:type="spellStart"/>
-      <w:r>
-        <w:rPr>
-          <w:rFonts w:ascii="Arial" w:hAnsi="Arial" w:cs="Arial"/>
-          <w:sz w:val="24"/>
-        </w:rPr>
-        <w:t>End</w:t>
-      </w:r>
-      <w:proofErr w:type="spellEnd"/>
-      <w:r>
-        <w:rPr>
-          <w:rFonts w:ascii="Arial" w:hAnsi="Arial" w:cs="Arial"/>
-          <w:sz w:val="24"/>
-        </w:rPr>
-        <w:t xml:space="preserve">, </w:t>
-      </w:r>
-      <w:r>
-        <w:rPr>
-          <w:rFonts w:ascii="Arial" w:hAnsi="Arial" w:cs="Arial"/>
-          <w:b/>
-          <w:sz w:val="24"/>
-        </w:rPr>
-        <w:t>Roberto</w:t>
-      </w:r>
-      <w:r>
-        <w:rPr>
-          <w:rFonts w:ascii="Arial" w:hAnsi="Arial" w:cs="Arial"/>
-          <w:sz w:val="24"/>
-        </w:rPr>
-        <w:t xml:space="preserve"> se encargará del apartado de Back </w:t>
-      </w:r>
-      <w:proofErr w:type="spellStart"/>
-      <w:r>
-        <w:rPr>
-          <w:rFonts w:ascii="Arial" w:hAnsi="Arial" w:cs="Arial"/>
-          <w:sz w:val="24"/>
-        </w:rPr>
-        <w:t>End</w:t>
-      </w:r>
-      <w:proofErr w:type="spellEnd"/>
-      <w:r>
-        <w:rPr>
-          <w:rFonts w:ascii="Arial" w:hAnsi="Arial" w:cs="Arial"/>
-          <w:sz w:val="24"/>
-        </w:rPr>
-        <w:t xml:space="preserve">, y Rafael investigara respecto a los componentes </w:t>
-      </w:r>
-      <w:r>
-        <w:rPr>
-          <w:rFonts w:ascii="Arial" w:hAnsi="Arial" w:cs="Arial"/>
-          <w:b/>
-          <w:sz w:val="24"/>
-        </w:rPr>
-        <w:t>(Pantalla Tutorial y Puntos de pasar de página)</w:t>
-      </w:r>
-      <w:r>
-        <w:rPr>
-          <w:rFonts w:ascii="Arial" w:hAnsi="Arial" w:cs="Arial"/>
-          <w:sz w:val="24"/>
-        </w:rPr>
-        <w:t xml:space="preserve"> que necesitamos para el proyecto. Queda pendiente una reunión con Eduardo para definir su rol durante la semana.  </w:t>
-      </w:r>
-    </w:p>
-    <w:p>
-      <w:pPr>
-        <w:jc w:val="both"/>
-        <w:rPr>
-          <w:rFonts w:ascii="Arial" w:hAnsi="Arial" w:cs="Arial"/>
-          <w:sz w:val="24"/>
-        </w:rPr>
-      </w:pPr>
-      <w:r>
-        <w:rPr>
-          <w:rFonts w:ascii="Arial" w:hAnsi="Arial" w:cs="Arial"/>
-          <w:sz w:val="24"/>
-        </w:rPr>
-        <w:t xml:space="preserve">Ha sido creado el </w:t>
-      </w:r>
-      <w:proofErr w:type="spellStart"/>
-      <w:r>
-        <w:rPr>
-          <w:rFonts w:ascii="Arial" w:hAnsi="Arial" w:cs="Arial"/>
-          <w:sz w:val="24"/>
-        </w:rPr>
-        <w:t>Trello</w:t>
-      </w:r>
-      <w:proofErr w:type="spellEnd"/>
-      <w:r>
-        <w:rPr>
-          <w:rFonts w:ascii="Arial" w:hAnsi="Arial" w:cs="Arial"/>
-          <w:sz w:val="24"/>
-        </w:rPr>
-        <w:t xml:space="preserve"> y se han definido las tareas de hoy, la reunión ha sido grabada y esta subida en </w:t>
-      </w:r>
-      <w:proofErr w:type="spellStart"/>
-      <w:r>
-        <w:rPr>
-          <w:rFonts w:ascii="Arial" w:hAnsi="Arial" w:cs="Arial"/>
-          <w:sz w:val="24"/>
-        </w:rPr>
-        <w:t>Teams</w:t>
-      </w:r>
-      <w:proofErr w:type="spellEnd"/>
-      <w:r>
-        <w:rPr>
-          <w:rFonts w:ascii="Arial" w:hAnsi="Arial" w:cs="Arial"/>
-          <w:sz w:val="24"/>
-        </w:rPr>
-        <w:t xml:space="preserve">. </w:t>
+          <w:sz w:val="24"/>
+        </w:rPr>
+        <w:t xml:space="preserve">Ha sido creado el Trello y se han definido las tareas de hoy, la reunión ha sido grabada y esta subida en Teams. </w:t>
       </w:r>
     </w:p>
     <w:p>
@@ -1880,7 +1633,6 @@
         </w:rPr>
         <w:t xml:space="preserve">hemos concluido en el uso de una BBDD No-SQL con </w:t>
       </w:r>
-      <w:proofErr w:type="spellStart"/>
       <w:r>
         <w:rPr>
           <w:rFonts w:ascii="Arial" w:hAnsi="Arial" w:cs="Arial"/>
@@ -1890,7 +1642,6 @@
         </w:rPr>
         <w:t>MongoDB</w:t>
       </w:r>
-      <w:proofErr w:type="spellEnd"/>
       <w:r>
         <w:rPr>
           <w:rFonts w:ascii="Arial" w:hAnsi="Arial" w:cs="Arial"/>
@@ -1954,25 +1705,7 @@
           <w:sz w:val="24"/>
           <w:szCs w:val="32"/>
         </w:rPr>
-        <w:t xml:space="preserve"> a las pantallas de nuestra aplicación con la información que recibiremos del </w:t>
-      </w:r>
-      <w:proofErr w:type="spellStart"/>
-      <w:r>
-        <w:rPr>
-          <w:rFonts w:ascii="Arial" w:hAnsi="Arial" w:cs="Arial"/>
-          <w:sz w:val="24"/>
-          <w:szCs w:val="32"/>
-        </w:rPr>
-        <w:t>Arduino</w:t>
-      </w:r>
-      <w:proofErr w:type="spellEnd"/>
-      <w:r>
-        <w:rPr>
-          <w:rFonts w:ascii="Arial" w:hAnsi="Arial" w:cs="Arial"/>
-          <w:sz w:val="24"/>
-          <w:szCs w:val="32"/>
-        </w:rPr>
-        <w:t>.</w:t>
+        <w:t xml:space="preserve"> a las pantallas de nuestra aplicación con la información que recibiremos del Arduino.</w:t>
       </w:r>
     </w:p>
     <w:p>
@@ -2095,18 +1828,8 @@
           <w:i/>
           <w:sz w:val="24"/>
         </w:rPr>
-        <w:t xml:space="preserve">Jaime Calvo, Santiago </w:t>
-      </w:r>
-      <w:proofErr w:type="spellStart"/>
-      <w:r>
-        <w:rPr>
-          <w:rFonts w:ascii="Arial" w:hAnsi="Arial" w:cs="Arial"/>
-          <w:i/>
-          <w:sz w:val="24"/>
-        </w:rPr>
-        <w:t>Estrela</w:t>
-      </w:r>
-      <w:proofErr w:type="spellEnd"/>
+        <w:t>Jaime Calvo, Santiago Estrela</w:t>
+      </w:r>
       <w:r>
         <w:rPr>
           <w:rFonts w:ascii="Arial" w:hAnsi="Arial" w:cs="Arial"/>
@@ -2440,33 +2163,72 @@
           <w:i/>
           <w:sz w:val="24"/>
         </w:rPr>
-        <w:t xml:space="preserve">Jaime Calvo, Santiago </w:t>
-      </w:r>
-      <w:proofErr w:type="spellStart"/>
+        <w:t>Jaime Calvo, Santiago Estrela</w:t>
+      </w:r>
       <w:r>
         <w:rPr>
           <w:rFonts w:ascii="Arial" w:hAnsi="Arial" w:cs="Arial"/>
           <w:i/>
           <w:sz w:val="24"/>
         </w:rPr>
-        <w:t>Estrela</w:t>
-      </w:r>
-      <w:proofErr w:type="spellEnd"/>
+        <w:t xml:space="preserve">, Roberto Martínez, </w:t>
+      </w:r>
       <w:r>
         <w:rPr>
           <w:rFonts w:ascii="Arial" w:hAnsi="Arial" w:cs="Arial"/>
           <w:i/>
           <w:sz w:val="24"/>
         </w:rPr>
-        <w:t xml:space="preserve">, Roberto Martínez, </w:t>
-      </w:r>
-      <w:r>
+        <w:t>Eduardo Calvo.</w:t>
+      </w:r>
+    </w:p>
+    <w:p>
+      <w:pPr>
+        <w:jc w:val="both"/>
         <w:rPr>
           <w:rFonts w:ascii="Arial" w:hAnsi="Arial" w:cs="Arial"/>
           <w:i/>
           <w:sz w:val="24"/>
         </w:rPr>
-        <w:t>Eduardo Calvo.</w:t>
+      </w:pPr>
+      <w:r>
+        <w:rPr>
+          <w:rFonts w:ascii="Arial" w:hAnsi="Arial" w:cs="Arial"/>
+          <w:b/>
+          <w:sz w:val="24"/>
+        </w:rPr>
+        <w:t>Ausentes:</w:t>
+      </w:r>
+      <w:r>
+        <w:rPr>
+          <w:rFonts w:ascii="Arial" w:hAnsi="Arial" w:cs="Arial"/>
+          <w:sz w:val="24"/>
+        </w:rPr>
+        <w:t xml:space="preserve"> </w:t>
+      </w:r>
+      <w:r>
+        <w:rPr>
+          <w:rFonts w:ascii="Arial" w:hAnsi="Arial" w:cs="Arial"/>
+          <w:i/>
+          <w:sz w:val="24"/>
+        </w:rPr>
+        <w:t xml:space="preserve">Rafael </w:t>
+      </w:r>
+      <w:r>
+        <w:rPr>
+          <w:rFonts w:ascii="Arial" w:hAnsi="Arial" w:cs="Arial"/>
+          <w:i/>
+          <w:sz w:val="24"/>
+        </w:rPr>
+        <w:t>Raga. (</w:t>
+      </w:r>
+      <w:r>
+        <w:rPr>
+          <w:rFonts w:ascii="Arial" w:hAnsi="Arial" w:cs="Arial"/>
+          <w:i/>
+          <w:sz w:val="24"/>
+        </w:rPr>
+        <w:t>En Clase de Empresa).</w:t>
       </w:r>
     </w:p>
     <w:p>
@@ -2474,55 +2236,6 @@
         <w:jc w:val="both"/>
         <w:rPr>
           <w:rFonts w:ascii="Arial" w:hAnsi="Arial" w:cs="Arial"/>
-          <w:i/>
-          <w:sz w:val="24"/>
-        </w:rPr>
-      </w:pPr>
-      <w:r>
-        <w:rPr>
-          <w:rFonts w:ascii="Arial" w:hAnsi="Arial" w:cs="Arial"/>
-          <w:b/>
-          <w:sz w:val="24"/>
-        </w:rPr>
-        <w:t>Ausentes:</w:t>
-      </w:r>
-      <w:r>
-        <w:rPr>
-          <w:rFonts w:ascii="Arial" w:hAnsi="Arial" w:cs="Arial"/>
-          <w:sz w:val="24"/>
-        </w:rPr>
-        <w:t xml:space="preserve"> </w:t>
-      </w:r>
-      <w:r>
-        <w:rPr>
-          <w:rFonts w:ascii="Arial" w:hAnsi="Arial" w:cs="Arial"/>
-          <w:i/>
-          <w:sz w:val="24"/>
-        </w:rPr>
-        <w:t xml:space="preserve">Rafael </w:t>
-      </w:r>
-      <w:r>
-        <w:rPr>
-          <w:rFonts w:ascii="Arial" w:hAnsi="Arial" w:cs="Arial"/>
-          <w:i/>
-          <w:sz w:val="24"/>
-        </w:rPr>
-        <w:t>Raga. (</w:t>
-      </w:r>
-      <w:r>
-        <w:rPr>
-          <w:rFonts w:ascii="Arial" w:hAnsi="Arial" w:cs="Arial"/>
-          <w:i/>
-          <w:sz w:val="24"/>
-        </w:rPr>
-        <w:t>En Clase de Empresa).</w:t>
-      </w:r>
-    </w:p>
-    <w:p>
-      <w:pPr>
-        <w:jc w:val="both"/>
-        <w:rPr>
-          <w:rFonts w:ascii="Arial" w:hAnsi="Arial" w:cs="Arial"/>
           <w:sz w:val="24"/>
         </w:rPr>
       </w:pPr>
@@ -2561,23 +2274,7 @@
           <w:rFonts w:ascii="Arial" w:hAnsi="Arial" w:cs="Arial"/>
           <w:sz w:val="24"/>
         </w:rPr>
-        <w:t xml:space="preserve"> continuaran trabajando en las pantallas de la aplicación usando </w:t>
-      </w:r>
-      <w:proofErr w:type="spellStart"/>
-      <w:r>
-        <w:rPr>
-          <w:rFonts w:ascii="Arial" w:hAnsi="Arial" w:cs="Arial"/>
-          <w:sz w:val="24"/>
-        </w:rPr>
-        <w:t>ReactNative</w:t>
-      </w:r>
-      <w:proofErr w:type="spellEnd"/>
-      <w:r>
-        <w:rPr>
-          <w:rFonts w:ascii="Arial" w:hAnsi="Arial" w:cs="Arial"/>
-          <w:sz w:val="24"/>
-        </w:rPr>
-        <w:t xml:space="preserve"> en Expo-Snack. Mientras tanto, </w:t>
+        <w:t xml:space="preserve"> continuaran trabajando en las pantallas de la aplicación usando ReactNative en Expo-Snack. Mientras tanto, </w:t>
       </w:r>
       <w:r>
         <w:rPr>
@@ -2592,23 +2289,7 @@
           <w:rFonts w:ascii="Arial" w:hAnsi="Arial" w:cs="Arial"/>
           <w:sz w:val="24"/>
         </w:rPr>
-        <w:t xml:space="preserve"> se pondrá a hacer el HCM con </w:t>
-      </w:r>
-      <w:proofErr w:type="spellStart"/>
-      <w:r>
-        <w:rPr>
-          <w:rFonts w:ascii="Arial" w:hAnsi="Arial" w:cs="Arial"/>
-          <w:sz w:val="24"/>
-        </w:rPr>
-        <w:t>FlexyGo</w:t>
-      </w:r>
-      <w:proofErr w:type="spellEnd"/>
-      <w:r>
-        <w:rPr>
-          <w:rFonts w:ascii="Arial" w:hAnsi="Arial" w:cs="Arial"/>
-          <w:sz w:val="24"/>
-        </w:rPr>
-        <w:t xml:space="preserve"> y </w:t>
+        <w:t xml:space="preserve"> se pondrá a hacer el HCM con FlexyGo y </w:t>
       </w:r>
       <w:r>
         <w:rPr>
@@ -2625,21 +2306,12 @@
         </w:rPr>
         <w:t xml:space="preserve"> hará el despliegue de la Base de Datos en </w:t>
       </w:r>
-      <w:proofErr w:type="spellStart"/>
-      <w:r>
-        <w:rPr>
-          <w:rFonts w:ascii="Arial" w:hAnsi="Arial" w:cs="Arial"/>
-          <w:sz w:val="24"/>
-        </w:rPr>
-        <w:t>MongoDB</w:t>
-      </w:r>
-      <w:proofErr w:type="spellEnd"/>
-      <w:r>
-        <w:rPr>
-          <w:rFonts w:ascii="Arial" w:hAnsi="Arial" w:cs="Arial"/>
-          <w:sz w:val="24"/>
-        </w:rPr>
-        <w:t xml:space="preserve">. Después del patio cuando </w:t>
+      <w:r>
+        <w:rPr>
+          <w:rFonts w:ascii="Arial" w:hAnsi="Arial" w:cs="Arial"/>
+          <w:sz w:val="24"/>
+        </w:rPr>
+        <w:t xml:space="preserve">MongoDB. Después del patio cuando </w:t>
       </w:r>
       <w:r>
         <w:rPr>
@@ -2654,39 +2326,7 @@
           <w:rFonts w:ascii="Arial" w:hAnsi="Arial" w:cs="Arial"/>
           <w:sz w:val="24"/>
         </w:rPr>
-        <w:t xml:space="preserve"> se reincorpore al equipo y Roberto Sanz nos otorgue la información y el </w:t>
-      </w:r>
-      <w:proofErr w:type="spellStart"/>
-      <w:r>
-        <w:rPr>
-          <w:rFonts w:ascii="Arial" w:hAnsi="Arial" w:cs="Arial"/>
-          <w:sz w:val="24"/>
-        </w:rPr>
-        <w:t>Arduino</w:t>
-      </w:r>
-      <w:proofErr w:type="spellEnd"/>
-      <w:r>
-        <w:rPr>
-          <w:rFonts w:ascii="Arial" w:hAnsi="Arial" w:cs="Arial"/>
-          <w:sz w:val="24"/>
-        </w:rPr>
-        <w:t xml:space="preserve"> para el Back </w:t>
-      </w:r>
-      <w:proofErr w:type="spellStart"/>
-      <w:r>
-        <w:rPr>
-          <w:rFonts w:ascii="Arial" w:hAnsi="Arial" w:cs="Arial"/>
-          <w:sz w:val="24"/>
-        </w:rPr>
-        <w:t>End</w:t>
-      </w:r>
-      <w:proofErr w:type="spellEnd"/>
-      <w:r>
-        <w:rPr>
-          <w:rFonts w:ascii="Arial" w:hAnsi="Arial" w:cs="Arial"/>
-          <w:sz w:val="24"/>
-        </w:rPr>
-        <w:t>, Roberto se pondrá a programar en Java.</w:t>
+        <w:t xml:space="preserve"> se reincorpore al equipo y Roberto Sanz nos otorgue la información y el Arduino para el Back End, Roberto se pondrá a programar en Java.</w:t>
       </w:r>
     </w:p>
     <w:p>
@@ -2739,43 +2379,7 @@
           <w:sz w:val="24"/>
           <w:szCs w:val="24"/>
         </w:rPr>
-        <w:t xml:space="preserve">Roberto hará el HCM desde el </w:t>
-      </w:r>
-      <w:proofErr w:type="spellStart"/>
-      <w:r>
-        <w:rPr>
-          <w:rFonts w:ascii="Arial" w:hAnsi="Arial" w:cs="Arial"/>
-          <w:sz w:val="24"/>
-          <w:szCs w:val="24"/>
-        </w:rPr>
-        <w:t>FlexyGo</w:t>
-      </w:r>
-      <w:proofErr w:type="spellEnd"/>
-      <w:r>
-        <w:rPr>
-          <w:rFonts w:ascii="Arial" w:hAnsi="Arial" w:cs="Arial"/>
-          <w:sz w:val="24"/>
-          <w:szCs w:val="24"/>
-        </w:rPr>
-        <w:t xml:space="preserve"> de casa debido a problemas con </w:t>
-      </w:r>
-      <w:proofErr w:type="spellStart"/>
-      <w:r>
-        <w:rPr>
-          <w:rFonts w:ascii="Arial" w:hAnsi="Arial" w:cs="Arial"/>
-          <w:sz w:val="24"/>
-          <w:szCs w:val="24"/>
-        </w:rPr>
-        <w:t>FlexyGo</w:t>
-      </w:r>
-      <w:proofErr w:type="spellEnd"/>
-      <w:r>
-        <w:rPr>
-          <w:rFonts w:ascii="Arial" w:hAnsi="Arial" w:cs="Arial"/>
-          <w:sz w:val="24"/>
-          <w:szCs w:val="24"/>
-        </w:rPr>
-        <w:t xml:space="preserve"> en el ordenador de Clase.</w:t>
+        <w:t>Roberto hará el HCM desde el FlexyGo de casa debido a problemas con FlexyGo en el ordenador de Clase.</w:t>
       </w:r>
     </w:p>
     <w:p>
@@ -2799,25 +2403,7 @@
           <w:sz w:val="24"/>
           <w:szCs w:val="24"/>
         </w:rPr>
-        <w:t xml:space="preserve">Eduardo ha desplegado exitosamente la base de datos de </w:t>
-      </w:r>
-      <w:proofErr w:type="spellStart"/>
-      <w:r>
-        <w:rPr>
-          <w:rFonts w:ascii="Arial" w:hAnsi="Arial" w:cs="Arial"/>
-          <w:sz w:val="24"/>
-          <w:szCs w:val="24"/>
-        </w:rPr>
-        <w:t>MongoDB</w:t>
-      </w:r>
-      <w:proofErr w:type="spellEnd"/>
-      <w:r>
-        <w:rPr>
-          <w:rFonts w:ascii="Arial" w:hAnsi="Arial" w:cs="Arial"/>
-          <w:sz w:val="24"/>
-          <w:szCs w:val="24"/>
-        </w:rPr>
-        <w:t xml:space="preserve"> en la máquina virtual de AWS.</w:t>
+        <w:t>Eduardo ha desplegado exitosamente la base de datos de MongoDB en la máquina virtual de AWS.</w:t>
       </w:r>
     </w:p>
     <w:p>
@@ -2857,25 +2443,7 @@
           <w:sz w:val="24"/>
           <w:szCs w:val="24"/>
         </w:rPr>
-        <w:t xml:space="preserve"> la forma de poder conectar un programa Java con la base de datos de </w:t>
-      </w:r>
-      <w:proofErr w:type="spellStart"/>
-      <w:r>
-        <w:rPr>
-          <w:rFonts w:ascii="Arial" w:hAnsi="Arial" w:cs="Arial"/>
-          <w:sz w:val="24"/>
-          <w:szCs w:val="24"/>
-        </w:rPr>
-        <w:t>MongoDB</w:t>
-      </w:r>
-      <w:proofErr w:type="spellEnd"/>
-      <w:r>
-        <w:rPr>
-          <w:rFonts w:ascii="Arial" w:hAnsi="Arial" w:cs="Arial"/>
-          <w:sz w:val="24"/>
-          <w:szCs w:val="24"/>
-        </w:rPr>
-        <w:t>.</w:t>
+        <w:t xml:space="preserve"> la forma de poder conectar un programa Java con la base de datos de MongoDB.</w:t>
       </w:r>
     </w:p>
     <w:p>
@@ -2899,25 +2467,7 @@
           <w:sz w:val="24"/>
           <w:szCs w:val="24"/>
         </w:rPr>
-        <w:t xml:space="preserve">Con ayuda de Roberto Sanz, Eduardo ha podido desplegar la base de datos de forma exitosa en AWS con </w:t>
-      </w:r>
-      <w:proofErr w:type="spellStart"/>
-      <w:r>
-        <w:rPr>
-          <w:rFonts w:ascii="Arial" w:hAnsi="Arial" w:cs="Arial"/>
-          <w:sz w:val="24"/>
-          <w:szCs w:val="24"/>
-        </w:rPr>
-        <w:t>MongoDB</w:t>
-      </w:r>
-      <w:proofErr w:type="spellEnd"/>
-      <w:r>
-        <w:rPr>
-          <w:rFonts w:ascii="Arial" w:hAnsi="Arial" w:cs="Arial"/>
-          <w:sz w:val="24"/>
-          <w:szCs w:val="24"/>
-        </w:rPr>
-        <w:t>.</w:t>
+        <w:t>Con ayuda de Roberto Sanz, Eduardo ha podido desplegar la base de datos de forma exitosa en AWS con MongoDB.</w:t>
       </w:r>
     </w:p>
     <w:p>
@@ -2941,25 +2491,7 @@
           <w:sz w:val="24"/>
           <w:szCs w:val="24"/>
         </w:rPr>
-        <w:t xml:space="preserve">Roberto ha ayudado a Rafael a solucionar el problema con </w:t>
-      </w:r>
-      <w:proofErr w:type="spellStart"/>
-      <w:r>
-        <w:rPr>
-          <w:rFonts w:ascii="Arial" w:hAnsi="Arial" w:cs="Arial"/>
-          <w:sz w:val="24"/>
-          <w:szCs w:val="24"/>
-        </w:rPr>
-        <w:t>GitBash</w:t>
-      </w:r>
-      <w:proofErr w:type="spellEnd"/>
-      <w:r>
-        <w:rPr>
-          <w:rFonts w:ascii="Arial" w:hAnsi="Arial" w:cs="Arial"/>
-          <w:sz w:val="24"/>
-          <w:szCs w:val="24"/>
-        </w:rPr>
-        <w:t>, el repositorio ha podido ser clonado exitosamente.</w:t>
+        <w:t>Roberto ha ayudado a Rafael a solucionar el problema con GitBash, el repositorio ha podido ser clonado exitosamente.</w:t>
       </w:r>
     </w:p>
     <w:p>
@@ -3039,25 +2571,7 @@
           <w:sz w:val="24"/>
           <w:szCs w:val="24"/>
         </w:rPr>
-        <w:t xml:space="preserve"> como grupo (</w:t>
-      </w:r>
-      <w:proofErr w:type="spellStart"/>
-      <w:r>
-        <w:rPr>
-          <w:rFonts w:ascii="Arial" w:hAnsi="Arial" w:cs="Arial"/>
-          <w:sz w:val="24"/>
-          <w:szCs w:val="24"/>
-        </w:rPr>
-        <w:t>InCube</w:t>
-      </w:r>
-      <w:proofErr w:type="spellEnd"/>
-      <w:r>
-        <w:rPr>
-          <w:rFonts w:ascii="Arial" w:hAnsi="Arial" w:cs="Arial"/>
-          <w:sz w:val="24"/>
-          <w:szCs w:val="24"/>
-        </w:rPr>
-        <w:t>)</w:t>
+        <w:t xml:space="preserve"> como grupo (InCube)</w:t>
       </w:r>
       <w:r>
         <w:rPr>
@@ -3129,25 +2643,7 @@
           <w:sz w:val="24"/>
           <w:szCs w:val="24"/>
         </w:rPr>
-        <w:t xml:space="preserve">Se han </w:t>
-      </w:r>
-      <w:proofErr w:type="spellStart"/>
-      <w:r>
-        <w:rPr>
-          <w:rFonts w:ascii="Arial" w:hAnsi="Arial" w:cs="Arial"/>
-          <w:sz w:val="24"/>
-          <w:szCs w:val="24"/>
-        </w:rPr>
-        <w:t>pusheado</w:t>
-      </w:r>
-      <w:proofErr w:type="spellEnd"/>
-      <w:r>
-        <w:rPr>
-          <w:rFonts w:ascii="Arial" w:hAnsi="Arial" w:cs="Arial"/>
-          <w:sz w:val="24"/>
-          <w:szCs w:val="24"/>
-        </w:rPr>
-        <w:t xml:space="preserve"> todos los cambios al GitHub.</w:t>
+        <w:t>Se han pusheado todos los cambios al GitHub.</w:t>
       </w:r>
     </w:p>
     <w:p>
@@ -3203,7 +2699,16 @@
           <w:sz w:val="32"/>
           <w:szCs w:val="32"/>
         </w:rPr>
-        <w:t>0</w:t>
+        <w:t>02</w:t>
+      </w:r>
+      <w:r>
+        <w:rPr>
+          <w:rFonts w:ascii="Arial" w:hAnsi="Arial" w:cs="Arial"/>
+          <w:b/>
+          <w:sz w:val="32"/>
+          <w:szCs w:val="32"/>
+        </w:rPr>
+        <w:t>/0</w:t>
       </w:r>
       <w:r>
         <w:rPr>
@@ -3221,24 +2726,6 @@
           <w:sz w:val="32"/>
           <w:szCs w:val="32"/>
         </w:rPr>
-        <w:t>/0</w:t>
-      </w:r>
-      <w:r>
-        <w:rPr>
-          <w:rFonts w:ascii="Arial" w:hAnsi="Arial" w:cs="Arial"/>
-          <w:b/>
-          <w:sz w:val="32"/>
-          <w:szCs w:val="32"/>
-        </w:rPr>
-        <w:t>2</w:t>
-      </w:r>
-      <w:r>
-        <w:rPr>
-          <w:rFonts w:ascii="Arial" w:hAnsi="Arial" w:cs="Arial"/>
-          <w:b/>
-          <w:sz w:val="32"/>
-          <w:szCs w:val="32"/>
-        </w:rPr>
         <w:t>/2023)</w:t>
       </w:r>
     </w:p>
@@ -3279,25 +2766,23 @@
           <w:i/>
           <w:sz w:val="24"/>
         </w:rPr>
-        <w:t xml:space="preserve">, Santiago </w:t>
-      </w:r>
-      <w:proofErr w:type="spellStart"/>
+        <w:t>, Santiago Estrela</w:t>
+      </w:r>
       <w:r>
         <w:rPr>
           <w:rFonts w:ascii="Arial" w:hAnsi="Arial" w:cs="Arial"/>
           <w:i/>
           <w:sz w:val="24"/>
         </w:rPr>
-        <w:t>Estrela</w:t>
-      </w:r>
-      <w:proofErr w:type="spellEnd"/>
+        <w:t xml:space="preserve">, Roberto Martínez, </w:t>
+      </w:r>
       <w:r>
         <w:rPr>
           <w:rFonts w:ascii="Arial" w:hAnsi="Arial" w:cs="Arial"/>
           <w:i/>
           <w:sz w:val="24"/>
         </w:rPr>
-        <w:t xml:space="preserve">, Roberto Martínez, </w:t>
+        <w:t xml:space="preserve">Eduardo </w:t>
       </w:r>
       <w:r>
         <w:rPr>
@@ -3305,7 +2790,7 @@
           <w:i/>
           <w:sz w:val="24"/>
         </w:rPr>
-        <w:t xml:space="preserve">Eduardo </w:t>
+        <w:t xml:space="preserve">Calvo, </w:t>
       </w:r>
       <w:r>
         <w:rPr>
@@ -3313,7 +2798,7 @@
           <w:i/>
           <w:sz w:val="24"/>
         </w:rPr>
-        <w:t xml:space="preserve">Calvo, </w:t>
+        <w:t>Jaime Calvo</w:t>
       </w:r>
       <w:r>
         <w:rPr>
@@ -3321,23 +2806,7 @@
           <w:i/>
           <w:sz w:val="24"/>
         </w:rPr>
-        <w:t>Jaime Calvo</w:t>
-      </w:r>
-      <w:r>
-        <w:rPr>
-          <w:rFonts w:ascii="Arial" w:hAnsi="Arial" w:cs="Arial"/>
-          <w:i/>
-          <w:sz w:val="24"/>
-        </w:rPr>
-        <w:t xml:space="preserve"> (remoto)</w:t>
-      </w:r>
-      <w:r>
-        <w:rPr>
-          <w:rFonts w:ascii="Arial" w:hAnsi="Arial" w:cs="Arial"/>
-          <w:i/>
-          <w:sz w:val="24"/>
-        </w:rPr>
-        <w:t>.</w:t>
+        <w:t xml:space="preserve"> (remoto).</w:t>
       </w:r>
     </w:p>
     <w:p>
@@ -3353,23 +2822,7 @@
           <w:rFonts w:ascii="Arial" w:hAnsi="Arial" w:cs="Arial"/>
           <w:sz w:val="24"/>
         </w:rPr>
-        <w:t xml:space="preserve">Se ha hecho un vistazo a todos los progresos del día de trabajo pasado, y se ha hablado respecto a lo que podríamos hacer hoy. Jaime trabajara en estilos desde casa para las pantallas. Rafael y Santiago continuaran trabajando en las funcionalidades de las pantallas del Front </w:t>
-      </w:r>
-      <w:proofErr w:type="spellStart"/>
-      <w:r>
-        <w:rPr>
-          <w:rFonts w:ascii="Arial" w:hAnsi="Arial" w:cs="Arial"/>
-          <w:sz w:val="24"/>
-        </w:rPr>
-        <w:t>End</w:t>
-      </w:r>
-      <w:proofErr w:type="spellEnd"/>
-      <w:r>
-        <w:rPr>
-          <w:rFonts w:ascii="Arial" w:hAnsi="Arial" w:cs="Arial"/>
-          <w:sz w:val="24"/>
-        </w:rPr>
-        <w:t xml:space="preserve">. Eduardo y Roberto se </w:t>
+        <w:t xml:space="preserve">Se ha hecho un vistazo a todos los progresos del día de trabajo pasado, y se ha hablado respecto a lo que podríamos hacer hoy. Jaime trabajara en estilos desde casa para las pantallas. Rafael y Santiago continuaran trabajando en las funcionalidades de las pantallas del Front End. Eduardo y Roberto se </w:t>
       </w:r>
       <w:r>
         <w:rPr>
@@ -3424,23 +2877,7 @@
           <w:rFonts w:ascii="Arial" w:hAnsi="Arial" w:cs="Arial"/>
           <w:sz w:val="24"/>
         </w:rPr>
-        <w:t xml:space="preserve">Eduardo ha hecho un bosquejo de la maqueta que usaremos de ejemplo con el </w:t>
-      </w:r>
-      <w:proofErr w:type="spellStart"/>
-      <w:r>
-        <w:rPr>
-          <w:rFonts w:ascii="Arial" w:hAnsi="Arial" w:cs="Arial"/>
-          <w:sz w:val="24"/>
-        </w:rPr>
-        <w:t>Arduino</w:t>
-      </w:r>
-      <w:proofErr w:type="spellEnd"/>
-      <w:r>
-        <w:rPr>
-          <w:rFonts w:ascii="Arial" w:hAnsi="Arial" w:cs="Arial"/>
-          <w:sz w:val="24"/>
-        </w:rPr>
-        <w:t xml:space="preserve"> durante la presentación.</w:t>
+        <w:t>Eduardo ha hecho un bosquejo de la maqueta que usaremos de ejemplo con el Arduino durante la presentación.</w:t>
       </w:r>
     </w:p>
     <w:p>
@@ -3503,16 +2940,7 @@
           <w:rFonts w:ascii="Arial" w:hAnsi="Arial" w:cs="Arial"/>
           <w:sz w:val="24"/>
         </w:rPr>
-        <w:t>Las funcionalidades de las dos pantallas han sido termi</w:t>
-      </w:r>
-      <w:bookmarkStart w:id="0" w:name="_GoBack"/>
-      <w:bookmarkEnd w:id="0"/>
-      <w:r>
-        <w:rPr>
-          <w:rFonts w:ascii="Arial" w:hAnsi="Arial" w:cs="Arial"/>
-          <w:sz w:val="24"/>
-        </w:rPr>
-        <w:t>nadas.</w:t>
+        <w:t>Las funcionalidades de las dos pantallas han sido terminadas.</w:t>
       </w:r>
     </w:p>
     <w:p>
@@ -3538,13 +2966,174 @@
     </w:p>
     <w:p>
       <w:pPr>
+        <w:rPr>
+          <w:rFonts w:ascii="Arial" w:hAnsi="Arial" w:cs="Arial"/>
+          <w:sz w:val="32"/>
+          <w:szCs w:val="32"/>
+        </w:rPr>
+      </w:pPr>
+      <w:r>
+        <w:rPr>
+          <w:rFonts w:ascii="Arial" w:hAnsi="Arial" w:cs="Arial"/>
+          <w:sz w:val="32"/>
+          <w:szCs w:val="32"/>
+        </w:rPr>
+        <w:br w:type="page"/>
+      </w:r>
+    </w:p>
+    <w:p>
+      <w:pPr>
         <w:jc w:val="both"/>
         <w:rPr>
           <w:rFonts w:ascii="Arial" w:hAnsi="Arial" w:cs="Arial"/>
-          <w:sz w:val="32"/>
-          <w:szCs w:val="32"/>
-        </w:rPr>
-      </w:pPr>
+          <w:b/>
+          <w:sz w:val="32"/>
+          <w:szCs w:val="32"/>
+        </w:rPr>
+      </w:pPr>
+      <w:r>
+        <w:rPr>
+          <w:rFonts w:ascii="Arial" w:hAnsi="Arial" w:cs="Arial"/>
+          <w:b/>
+          <w:sz w:val="32"/>
+          <w:szCs w:val="32"/>
+        </w:rPr>
+        <w:lastRenderedPageBreak/>
+        <w:t>Quinta</w:t>
+      </w:r>
+      <w:r>
+        <w:rPr>
+          <w:rFonts w:ascii="Arial" w:hAnsi="Arial" w:cs="Arial"/>
+          <w:b/>
+          <w:sz w:val="32"/>
+          <w:szCs w:val="32"/>
+        </w:rPr>
+        <w:t xml:space="preserve"> reunión (</w:t>
+      </w:r>
+      <w:r>
+        <w:rPr>
+          <w:rFonts w:ascii="Arial" w:hAnsi="Arial" w:cs="Arial"/>
+          <w:b/>
+          <w:sz w:val="32"/>
+          <w:szCs w:val="32"/>
+        </w:rPr>
+        <w:t>03/</w:t>
+      </w:r>
+      <w:r>
+        <w:rPr>
+          <w:rFonts w:ascii="Arial" w:hAnsi="Arial" w:cs="Arial"/>
+          <w:b/>
+          <w:sz w:val="32"/>
+          <w:szCs w:val="32"/>
+        </w:rPr>
+        <w:t>0</w:t>
+      </w:r>
+      <w:r>
+        <w:rPr>
+          <w:rFonts w:ascii="Arial" w:hAnsi="Arial" w:cs="Arial"/>
+          <w:b/>
+          <w:sz w:val="32"/>
+          <w:szCs w:val="32"/>
+        </w:rPr>
+        <w:t>2</w:t>
+      </w:r>
+      <w:r>
+        <w:rPr>
+          <w:rFonts w:ascii="Arial" w:hAnsi="Arial" w:cs="Arial"/>
+          <w:b/>
+          <w:sz w:val="32"/>
+          <w:szCs w:val="32"/>
+        </w:rPr>
+        <w:t>/2023)</w:t>
+      </w:r>
+    </w:p>
+    <w:p>
+      <w:pPr>
+        <w:jc w:val="both"/>
+        <w:rPr>
+          <w:rFonts w:ascii="Arial" w:hAnsi="Arial" w:cs="Arial"/>
+          <w:sz w:val="24"/>
+        </w:rPr>
+      </w:pPr>
+      <w:r>
+        <w:rPr>
+          <w:rFonts w:ascii="Arial" w:hAnsi="Arial" w:cs="Arial"/>
+          <w:b/>
+          <w:sz w:val="24"/>
+        </w:rPr>
+        <w:t>Asistentes:</w:t>
+      </w:r>
+      <w:r>
+        <w:rPr>
+          <w:rFonts w:ascii="Arial" w:hAnsi="Arial" w:cs="Arial"/>
+          <w:sz w:val="24"/>
+        </w:rPr>
+        <w:t xml:space="preserve"> </w:t>
+      </w:r>
+      <w:r>
+        <w:rPr>
+          <w:rFonts w:ascii="Arial" w:hAnsi="Arial" w:cs="Arial"/>
+          <w:i/>
+          <w:sz w:val="24"/>
+        </w:rPr>
+        <w:t>Jaime Calvo, Santiago Estrel</w:t>
+      </w:r>
+      <w:r>
+        <w:rPr>
+          <w:rFonts w:ascii="Arial" w:hAnsi="Arial" w:cs="Arial"/>
+          <w:i/>
+          <w:sz w:val="24"/>
+        </w:rPr>
+        <w:t>a, Rafael Raga, Roberto Martínez, Eduardo Calvo</w:t>
+      </w:r>
+      <w:r>
+        <w:rPr>
+          <w:rFonts w:ascii="Arial" w:hAnsi="Arial" w:cs="Arial"/>
+          <w:i/>
+          <w:sz w:val="24"/>
+        </w:rPr>
+        <w:t>.</w:t>
+      </w:r>
+    </w:p>
+    <w:p>
+      <w:pPr>
+        <w:jc w:val="both"/>
+        <w:rPr>
+          <w:rFonts w:ascii="Arial" w:hAnsi="Arial" w:cs="Arial"/>
+          <w:sz w:val="32"/>
+          <w:szCs w:val="32"/>
+        </w:rPr>
+      </w:pPr>
+      <w:r>
+        <w:rPr>
+          <w:rFonts w:ascii="Arial" w:hAnsi="Arial" w:cs="Arial"/>
+          <w:sz w:val="24"/>
+        </w:rPr>
+        <w:t>Hoy no se ha hecho una reunión presencial, hemos continuado trabajando con lo que se dejó pendiente ayer. Las pantallas de luz, temperatura, inicio, etc han continuado siendo modificadas por el equipo de Front-End, mientras que el equipo de Back-End se ha dedicado a decidir el esqueleto de la base de datos y como va a montarse la API, también se ha revisado con Roberto Sanz todas las funcionalidades de la API del Arduino y como enviarle las señales a la Aplicación de React</w:t>
+      </w:r>
+      <w:r>
+        <w:rPr>
+          <w:rFonts w:ascii="Arial" w:hAnsi="Arial" w:cs="Arial"/>
+          <w:sz w:val="24"/>
+        </w:rPr>
+        <w:t>-</w:t>
+      </w:r>
+      <w:bookmarkStart w:id="0" w:name="_GoBack"/>
+      <w:bookmarkEnd w:id="0"/>
+      <w:r>
+        <w:rPr>
+          <w:rFonts w:ascii="Arial" w:hAnsi="Arial" w:cs="Arial"/>
+          <w:sz w:val="24"/>
+        </w:rPr>
+        <w:t>Native</w:t>
+      </w:r>
+      <w:r>
+        <w:rPr>
+          <w:rFonts w:ascii="Arial" w:hAnsi="Arial" w:cs="Arial"/>
+          <w:sz w:val="24"/>
+        </w:rPr>
+        <w:t xml:space="preserve"> a Java.</w:t>
+      </w:r>
     </w:p>
     <w:sectPr>
       <w:pgSz w:w="11906" w:h="16838"/>

</xml_diff>

<commit_message>
actualizacion de la documentacion dia 6 y 7
</commit_message>
<xml_diff>
--- a/Diario de Proyecto.docx
+++ b/Diario de Proyecto.docx
@@ -369,18 +369,8 @@
                                     <w:sz w:val="72"/>
                                     <w:szCs w:val="72"/>
                                   </w:rPr>
-                                  <w:t xml:space="preserve">Diario de Proyecto - </w:t>
+                                  <w:t>Diario de Proyecto - InCube</w:t>
                                 </w:r>
-                                <w:proofErr w:type="spellStart"/>
-                                <w:r>
-                                  <w:rPr>
-                                    <w:color w:val="FFFFFF" w:themeColor="background1"/>
-                                    <w:sz w:val="72"/>
-                                    <w:szCs w:val="72"/>
-                                  </w:rPr>
-                                  <w:t>InCube</w:t>
-                                </w:r>
-                                <w:proofErr w:type="spellEnd"/>
                               </w:sdtContent>
                             </w:sdt>
                           </w:p>
@@ -613,7 +603,6 @@
                             </w:rPr>
                             <w:t>| </w:t>
                           </w:r>
-                          <w:proofErr w:type="spellStart"/>
                           <w:sdt>
                             <w:sdtPr>
                               <w:rPr>
@@ -635,52 +624,7 @@
                                   <w:sz w:val="18"/>
                                   <w:szCs w:val="18"/>
                                 </w:rPr>
-                                <w:t>Carrer</w:t>
-                              </w:r>
-                              <w:proofErr w:type="spellEnd"/>
-                              <w:r>
-                                <w:rPr>
-                                  <w:color w:val="7F7F7F" w:themeColor="text1" w:themeTint="80"/>
-                                  <w:sz w:val="18"/>
-                                  <w:szCs w:val="18"/>
-                                </w:rPr>
-                                <w:t xml:space="preserve"> del </w:t>
-                              </w:r>
-                              <w:proofErr w:type="spellStart"/>
-                              <w:r>
-                                <w:rPr>
-                                  <w:color w:val="7F7F7F" w:themeColor="text1" w:themeTint="80"/>
-                                  <w:sz w:val="18"/>
-                                  <w:szCs w:val="18"/>
-                                </w:rPr>
-                                <w:t>Rei</w:t>
-                              </w:r>
-                              <w:proofErr w:type="spellEnd"/>
-                              <w:r>
-                                <w:rPr>
-                                  <w:color w:val="7F7F7F" w:themeColor="text1" w:themeTint="80"/>
-                                  <w:sz w:val="18"/>
-                                  <w:szCs w:val="18"/>
-                                </w:rPr>
-                                <w:t xml:space="preserve"> En Jaume I, 2, 46470 </w:t>
-                              </w:r>
-                              <w:proofErr w:type="spellStart"/>
-                              <w:r>
-                                <w:rPr>
-                                  <w:color w:val="7F7F7F" w:themeColor="text1" w:themeTint="80"/>
-                                  <w:sz w:val="18"/>
-                                  <w:szCs w:val="18"/>
-                                </w:rPr>
-                                <w:t>Catarroja</w:t>
-                              </w:r>
-                              <w:proofErr w:type="spellEnd"/>
-                              <w:r>
-                                <w:rPr>
-                                  <w:color w:val="7F7F7F" w:themeColor="text1" w:themeTint="80"/>
-                                  <w:sz w:val="18"/>
-                                  <w:szCs w:val="18"/>
-                                </w:rPr>
-                                <w:t>, Valencia</w:t>
+                                <w:t>Carrer del Rei En Jaume I, 2, 46470 Catarroja, Valencia</w:t>
                               </w:r>
                             </w:sdtContent>
                           </w:sdt>
@@ -3100,8 +3044,7 @@
         <w:jc w:val="both"/>
         <w:rPr>
           <w:rFonts w:ascii="Arial" w:hAnsi="Arial" w:cs="Arial"/>
-          <w:sz w:val="32"/>
-          <w:szCs w:val="32"/>
+          <w:sz w:val="24"/>
         </w:rPr>
       </w:pPr>
       <w:r>
@@ -3117,6 +3060,525 @@
           <w:sz w:val="24"/>
         </w:rPr>
         <w:t>-</w:t>
+      </w:r>
+      <w:r>
+        <w:rPr>
+          <w:rFonts w:ascii="Arial" w:hAnsi="Arial" w:cs="Arial"/>
+          <w:sz w:val="24"/>
+        </w:rPr>
+        <w:t>Native</w:t>
+      </w:r>
+      <w:r>
+        <w:rPr>
+          <w:rFonts w:ascii="Arial" w:hAnsi="Arial" w:cs="Arial"/>
+          <w:sz w:val="24"/>
+        </w:rPr>
+        <w:t xml:space="preserve"> a Java.</w:t>
+      </w:r>
+    </w:p>
+    <w:p>
+      <w:pPr>
+        <w:rPr>
+          <w:rFonts w:ascii="Arial" w:hAnsi="Arial" w:cs="Arial"/>
+          <w:sz w:val="24"/>
+        </w:rPr>
+      </w:pPr>
+      <w:r>
+        <w:rPr>
+          <w:rFonts w:ascii="Arial" w:hAnsi="Arial" w:cs="Arial"/>
+          <w:sz w:val="24"/>
+        </w:rPr>
+        <w:br w:type="page"/>
+      </w:r>
+    </w:p>
+    <w:p>
+      <w:pPr>
+        <w:jc w:val="both"/>
+        <w:rPr>
+          <w:rFonts w:ascii="Arial" w:hAnsi="Arial" w:cs="Arial"/>
+          <w:b/>
+          <w:sz w:val="32"/>
+          <w:szCs w:val="32"/>
+        </w:rPr>
+      </w:pPr>
+      <w:r>
+        <w:rPr>
+          <w:rFonts w:ascii="Arial" w:hAnsi="Arial" w:cs="Arial"/>
+          <w:b/>
+          <w:sz w:val="32"/>
+          <w:szCs w:val="32"/>
+        </w:rPr>
+        <w:lastRenderedPageBreak/>
+        <w:t>Sexta</w:t>
+      </w:r>
+      <w:r>
+        <w:rPr>
+          <w:rFonts w:ascii="Arial" w:hAnsi="Arial" w:cs="Arial"/>
+          <w:b/>
+          <w:sz w:val="32"/>
+          <w:szCs w:val="32"/>
+        </w:rPr>
+        <w:t xml:space="preserve"> reunión (</w:t>
+      </w:r>
+      <w:r>
+        <w:rPr>
+          <w:rFonts w:ascii="Arial" w:hAnsi="Arial" w:cs="Arial"/>
+          <w:b/>
+          <w:sz w:val="32"/>
+          <w:szCs w:val="32"/>
+        </w:rPr>
+        <w:t>0</w:t>
+      </w:r>
+      <w:r>
+        <w:rPr>
+          <w:rFonts w:ascii="Arial" w:hAnsi="Arial" w:cs="Arial"/>
+          <w:b/>
+          <w:sz w:val="32"/>
+          <w:szCs w:val="32"/>
+        </w:rPr>
+        <w:t>6</w:t>
+      </w:r>
+      <w:r>
+        <w:rPr>
+          <w:rFonts w:ascii="Arial" w:hAnsi="Arial" w:cs="Arial"/>
+          <w:b/>
+          <w:sz w:val="32"/>
+          <w:szCs w:val="32"/>
+        </w:rPr>
+        <w:t>/</w:t>
+      </w:r>
+      <w:r>
+        <w:rPr>
+          <w:rFonts w:ascii="Arial" w:hAnsi="Arial" w:cs="Arial"/>
+          <w:b/>
+          <w:sz w:val="32"/>
+          <w:szCs w:val="32"/>
+        </w:rPr>
+        <w:t>0</w:t>
+      </w:r>
+      <w:r>
+        <w:rPr>
+          <w:rFonts w:ascii="Arial" w:hAnsi="Arial" w:cs="Arial"/>
+          <w:b/>
+          <w:sz w:val="32"/>
+          <w:szCs w:val="32"/>
+        </w:rPr>
+        <w:t>2</w:t>
+      </w:r>
+      <w:r>
+        <w:rPr>
+          <w:rFonts w:ascii="Arial" w:hAnsi="Arial" w:cs="Arial"/>
+          <w:b/>
+          <w:sz w:val="32"/>
+          <w:szCs w:val="32"/>
+        </w:rPr>
+        <w:t>/2023)</w:t>
+      </w:r>
+    </w:p>
+    <w:p>
+      <w:pPr>
+        <w:jc w:val="both"/>
+        <w:rPr>
+          <w:rFonts w:ascii="Arial" w:hAnsi="Arial" w:cs="Arial"/>
+          <w:i/>
+          <w:sz w:val="24"/>
+        </w:rPr>
+      </w:pPr>
+      <w:r>
+        <w:rPr>
+          <w:rFonts w:ascii="Arial" w:hAnsi="Arial" w:cs="Arial"/>
+          <w:b/>
+          <w:sz w:val="24"/>
+        </w:rPr>
+        <w:t>Asistentes:</w:t>
+      </w:r>
+      <w:r>
+        <w:rPr>
+          <w:rFonts w:ascii="Arial" w:hAnsi="Arial" w:cs="Arial"/>
+          <w:sz w:val="24"/>
+        </w:rPr>
+        <w:t xml:space="preserve"> </w:t>
+      </w:r>
+      <w:r>
+        <w:rPr>
+          <w:rFonts w:ascii="Arial" w:hAnsi="Arial" w:cs="Arial"/>
+          <w:i/>
+          <w:sz w:val="24"/>
+        </w:rPr>
+        <w:t>Jaime Calvo, Santiago Estrel</w:t>
+      </w:r>
+      <w:r>
+        <w:rPr>
+          <w:rFonts w:ascii="Arial" w:hAnsi="Arial" w:cs="Arial"/>
+          <w:i/>
+          <w:sz w:val="24"/>
+        </w:rPr>
+        <w:t>a, Roberto Martínez, Eduardo Calvo</w:t>
+      </w:r>
+      <w:r>
+        <w:rPr>
+          <w:rFonts w:ascii="Arial" w:hAnsi="Arial" w:cs="Arial"/>
+          <w:i/>
+          <w:sz w:val="24"/>
+        </w:rPr>
+        <w:t xml:space="preserve"> (Telemático)</w:t>
+      </w:r>
+      <w:r>
+        <w:rPr>
+          <w:rFonts w:ascii="Arial" w:hAnsi="Arial" w:cs="Arial"/>
+          <w:i/>
+          <w:sz w:val="24"/>
+        </w:rPr>
+        <w:t>, Rafael Raga</w:t>
+      </w:r>
+      <w:r>
+        <w:rPr>
+          <w:rFonts w:ascii="Arial" w:hAnsi="Arial" w:cs="Arial"/>
+          <w:i/>
+          <w:sz w:val="24"/>
+        </w:rPr>
+        <w:t xml:space="preserve"> (Presencial)</w:t>
+      </w:r>
+      <w:r>
+        <w:rPr>
+          <w:rFonts w:ascii="Arial" w:hAnsi="Arial" w:cs="Arial"/>
+          <w:i/>
+          <w:sz w:val="24"/>
+        </w:rPr>
+        <w:t>.</w:t>
+      </w:r>
+    </w:p>
+    <w:p>
+      <w:pPr>
+        <w:jc w:val="both"/>
+        <w:rPr>
+          <w:rFonts w:ascii="Arial" w:hAnsi="Arial" w:cs="Arial"/>
+          <w:sz w:val="24"/>
+        </w:rPr>
+      </w:pPr>
+      <w:r>
+        <w:rPr>
+          <w:rFonts w:ascii="Arial" w:hAnsi="Arial" w:cs="Arial"/>
+          <w:sz w:val="24"/>
+        </w:rPr>
+        <w:t>Se ha estado hablando sobre los progresos del fin de semana. Roberto ha acabado lo que sería la base de la API, aunque se ha quedado que deberán hablar con Roberto Sanz para resolver algunas dudas con respecto a la API y como intercambiar información entre ReactNative y Java. Por su lado, Edu ha continuado con el modelo de la maqueta, mientras que Jaime, Rafael y Santi han continuado trabajando en las pantallas y sus diferentes funciones, experimentando con la API.</w:t>
+      </w:r>
+    </w:p>
+    <w:p>
+      <w:pPr>
+        <w:jc w:val="both"/>
+        <w:rPr>
+          <w:rFonts w:ascii="Arial" w:hAnsi="Arial" w:cs="Arial"/>
+          <w:sz w:val="24"/>
+        </w:rPr>
+      </w:pPr>
+      <w:r>
+        <w:rPr>
+          <w:rFonts w:ascii="Arial" w:hAnsi="Arial" w:cs="Arial"/>
+          <w:sz w:val="24"/>
+        </w:rPr>
+        <w:t xml:space="preserve"> </w:t>
+      </w:r>
+    </w:p>
+    <w:p>
+      <w:pPr>
+        <w:jc w:val="both"/>
+        <w:rPr>
+          <w:rFonts w:ascii="Arial" w:hAnsi="Arial" w:cs="Arial"/>
+          <w:b/>
+          <w:sz w:val="32"/>
+          <w:szCs w:val="32"/>
+        </w:rPr>
+      </w:pPr>
+      <w:r>
+        <w:rPr>
+          <w:rFonts w:ascii="Arial" w:hAnsi="Arial" w:cs="Arial"/>
+          <w:b/>
+          <w:sz w:val="32"/>
+          <w:szCs w:val="32"/>
+        </w:rPr>
+        <w:t>Actualización de final de Sesión</w:t>
+      </w:r>
+    </w:p>
+    <w:p>
+      <w:pPr>
+        <w:pStyle w:val="Prrafodelista"/>
+        <w:numPr>
+          <w:ilvl w:val="0"/>
+          <w:numId w:val="5"/>
+        </w:numPr>
+        <w:jc w:val="both"/>
+        <w:rPr>
+          <w:rFonts w:ascii="Arial" w:hAnsi="Arial" w:cs="Arial"/>
+          <w:sz w:val="32"/>
+          <w:szCs w:val="32"/>
+        </w:rPr>
+      </w:pPr>
+      <w:r>
+        <w:rPr>
+          <w:rFonts w:ascii="Arial" w:hAnsi="Arial" w:cs="Arial"/>
+          <w:sz w:val="24"/>
+          <w:szCs w:val="32"/>
+        </w:rPr>
+        <w:t>Roberto ha realizado un tutorial de acceso a la API para el resto de compañeros.</w:t>
+      </w:r>
+    </w:p>
+    <w:p>
+      <w:pPr>
+        <w:pStyle w:val="Prrafodelista"/>
+        <w:numPr>
+          <w:ilvl w:val="0"/>
+          <w:numId w:val="5"/>
+        </w:numPr>
+        <w:jc w:val="both"/>
+        <w:rPr>
+          <w:rFonts w:ascii="Arial" w:hAnsi="Arial" w:cs="Arial"/>
+          <w:sz w:val="32"/>
+          <w:szCs w:val="32"/>
+        </w:rPr>
+      </w:pPr>
+      <w:r>
+        <w:rPr>
+          <w:rFonts w:ascii="Arial" w:hAnsi="Arial" w:cs="Arial"/>
+          <w:sz w:val="24"/>
+          <w:szCs w:val="32"/>
+        </w:rPr>
+        <w:t>Santiago ha corregido algunas cosas de la pantalla de Data.</w:t>
+      </w:r>
+    </w:p>
+    <w:p>
+      <w:pPr>
+        <w:pStyle w:val="Prrafodelista"/>
+        <w:numPr>
+          <w:ilvl w:val="0"/>
+          <w:numId w:val="5"/>
+        </w:numPr>
+        <w:jc w:val="both"/>
+        <w:rPr>
+          <w:rFonts w:ascii="Arial" w:hAnsi="Arial" w:cs="Arial"/>
+          <w:sz w:val="32"/>
+          <w:szCs w:val="32"/>
+        </w:rPr>
+      </w:pPr>
+      <w:r>
+        <w:rPr>
+          <w:rFonts w:ascii="Arial" w:hAnsi="Arial" w:cs="Arial"/>
+          <w:sz w:val="24"/>
+          <w:szCs w:val="32"/>
+        </w:rPr>
+        <w:t>Jaime ha estado actualizando la pantalla de gráficas y ha estado mirando como rellenar la información de la tabla de la gráfica y pasarle los parámetros.</w:t>
+      </w:r>
+    </w:p>
+    <w:p>
+      <w:pPr>
+        <w:pStyle w:val="Prrafodelista"/>
+        <w:numPr>
+          <w:ilvl w:val="0"/>
+          <w:numId w:val="5"/>
+        </w:numPr>
+        <w:jc w:val="both"/>
+        <w:rPr>
+          <w:rFonts w:ascii="Arial" w:hAnsi="Arial" w:cs="Arial"/>
+          <w:sz w:val="32"/>
+          <w:szCs w:val="32"/>
+        </w:rPr>
+      </w:pPr>
+      <w:r>
+        <w:rPr>
+          <w:rFonts w:ascii="Arial" w:hAnsi="Arial" w:cs="Arial"/>
+          <w:sz w:val="24"/>
+          <w:szCs w:val="32"/>
+        </w:rPr>
+        <w:t>Eduardo estuvo intentado juntar ambas API (Arduino y Mongo), pero su trabajo fue descartado. Mañana consultaremos con Roberto.</w:t>
+      </w:r>
+    </w:p>
+    <w:p>
+      <w:pPr>
+        <w:pStyle w:val="Prrafodelista"/>
+        <w:numPr>
+          <w:ilvl w:val="0"/>
+          <w:numId w:val="5"/>
+        </w:numPr>
+        <w:jc w:val="both"/>
+        <w:rPr>
+          <w:rFonts w:ascii="Arial" w:hAnsi="Arial" w:cs="Arial"/>
+          <w:sz w:val="24"/>
+          <w:szCs w:val="32"/>
+        </w:rPr>
+      </w:pPr>
+      <w:r>
+        <w:rPr>
+          <w:rFonts w:ascii="Arial" w:hAnsi="Arial" w:cs="Arial"/>
+          <w:sz w:val="24"/>
+          <w:szCs w:val="32"/>
+        </w:rPr>
+        <w:t>Rafael ha logrado acabar la petición de IP y la ventana emergente, además de estar re-ordenando pantallas Context.</w:t>
+      </w:r>
+    </w:p>
+    <w:p>
+      <w:pPr>
+        <w:rPr>
+          <w:rFonts w:ascii="Arial" w:hAnsi="Arial" w:cs="Arial"/>
+          <w:sz w:val="24"/>
+          <w:szCs w:val="32"/>
+        </w:rPr>
+      </w:pPr>
+      <w:r>
+        <w:rPr>
+          <w:rFonts w:ascii="Arial" w:hAnsi="Arial" w:cs="Arial"/>
+          <w:sz w:val="24"/>
+          <w:szCs w:val="32"/>
+        </w:rPr>
+        <w:br w:type="page"/>
+      </w:r>
+    </w:p>
+    <w:p>
+      <w:pPr>
+        <w:jc w:val="both"/>
+        <w:rPr>
+          <w:rFonts w:ascii="Arial" w:hAnsi="Arial" w:cs="Arial"/>
+          <w:b/>
+          <w:sz w:val="32"/>
+          <w:szCs w:val="32"/>
+        </w:rPr>
+      </w:pPr>
+      <w:r>
+        <w:rPr>
+          <w:rFonts w:ascii="Arial" w:hAnsi="Arial" w:cs="Arial"/>
+          <w:b/>
+          <w:sz w:val="32"/>
+          <w:szCs w:val="32"/>
+        </w:rPr>
+        <w:lastRenderedPageBreak/>
+        <w:t>Séptima</w:t>
+      </w:r>
+      <w:r>
+        <w:rPr>
+          <w:rFonts w:ascii="Arial" w:hAnsi="Arial" w:cs="Arial"/>
+          <w:b/>
+          <w:sz w:val="32"/>
+          <w:szCs w:val="32"/>
+        </w:rPr>
+        <w:t xml:space="preserve"> reunión (</w:t>
+      </w:r>
+      <w:r>
+        <w:rPr>
+          <w:rFonts w:ascii="Arial" w:hAnsi="Arial" w:cs="Arial"/>
+          <w:b/>
+          <w:sz w:val="32"/>
+          <w:szCs w:val="32"/>
+        </w:rPr>
+        <w:t>06/</w:t>
+      </w:r>
+      <w:r>
+        <w:rPr>
+          <w:rFonts w:ascii="Arial" w:hAnsi="Arial" w:cs="Arial"/>
+          <w:b/>
+          <w:sz w:val="32"/>
+          <w:szCs w:val="32"/>
+        </w:rPr>
+        <w:t>0</w:t>
+      </w:r>
+      <w:r>
+        <w:rPr>
+          <w:rFonts w:ascii="Arial" w:hAnsi="Arial" w:cs="Arial"/>
+          <w:b/>
+          <w:sz w:val="32"/>
+          <w:szCs w:val="32"/>
+        </w:rPr>
+        <w:t>2</w:t>
+      </w:r>
+      <w:r>
+        <w:rPr>
+          <w:rFonts w:ascii="Arial" w:hAnsi="Arial" w:cs="Arial"/>
+          <w:b/>
+          <w:sz w:val="32"/>
+          <w:szCs w:val="32"/>
+        </w:rPr>
+        <w:t>/2023)</w:t>
+      </w:r>
+    </w:p>
+    <w:p>
+      <w:pPr>
+        <w:jc w:val="both"/>
+        <w:rPr>
+          <w:rFonts w:ascii="Arial" w:hAnsi="Arial" w:cs="Arial"/>
+          <w:i/>
+          <w:sz w:val="24"/>
+        </w:rPr>
+      </w:pPr>
+      <w:r>
+        <w:rPr>
+          <w:rFonts w:ascii="Arial" w:hAnsi="Arial" w:cs="Arial"/>
+          <w:b/>
+          <w:sz w:val="24"/>
+        </w:rPr>
+        <w:t>Asistentes:</w:t>
+      </w:r>
+      <w:r>
+        <w:rPr>
+          <w:rFonts w:ascii="Arial" w:hAnsi="Arial" w:cs="Arial"/>
+          <w:sz w:val="24"/>
+        </w:rPr>
+        <w:t xml:space="preserve"> </w:t>
+      </w:r>
+      <w:r>
+        <w:rPr>
+          <w:rFonts w:ascii="Arial" w:hAnsi="Arial" w:cs="Arial"/>
+          <w:i/>
+          <w:sz w:val="24"/>
+        </w:rPr>
+        <w:t>Jaime Calvo, Santiago Estrel</w:t>
+      </w:r>
+      <w:r>
+        <w:rPr>
+          <w:rFonts w:ascii="Arial" w:hAnsi="Arial" w:cs="Arial"/>
+          <w:i/>
+          <w:sz w:val="24"/>
+        </w:rPr>
+        <w:t>a, Roberto Martínez, Eduardo Calvo</w:t>
+      </w:r>
+      <w:r>
+        <w:rPr>
+          <w:rFonts w:ascii="Arial" w:hAnsi="Arial" w:cs="Arial"/>
+          <w:i/>
+          <w:sz w:val="24"/>
+        </w:rPr>
+        <w:t xml:space="preserve">, </w:t>
+      </w:r>
+      <w:r>
+        <w:rPr>
+          <w:rFonts w:ascii="Arial" w:hAnsi="Arial" w:cs="Arial"/>
+          <w:i/>
+          <w:sz w:val="24"/>
+        </w:rPr>
+        <w:t>Rafael Raga</w:t>
+      </w:r>
+      <w:r>
+        <w:rPr>
+          <w:rFonts w:ascii="Arial" w:hAnsi="Arial" w:cs="Arial"/>
+          <w:i/>
+          <w:sz w:val="24"/>
+        </w:rPr>
+        <w:t>.</w:t>
+      </w:r>
+    </w:p>
+    <w:p>
+      <w:pPr>
+        <w:jc w:val="both"/>
+        <w:rPr>
+          <w:rFonts w:ascii="Arial" w:hAnsi="Arial" w:cs="Arial"/>
+          <w:sz w:val="32"/>
+          <w:szCs w:val="32"/>
+        </w:rPr>
+      </w:pPr>
+      <w:r>
+        <w:rPr>
+          <w:rFonts w:ascii="Arial" w:hAnsi="Arial" w:cs="Arial"/>
+          <w:sz w:val="24"/>
+          <w:szCs w:val="32"/>
+        </w:rPr>
+        <w:t>Se ha hablado con respecto a la reunión con Roberto esta mañana, donde hemos dejado en claro que hay que unificar las API de Mongo y la del Arduino. Así que Eduardo y Roberto se pondrán a trabajar en esto, mientras que el equipo de Front comienza a hacer pruebas para atacar la API actual y poder empezar a experimentar con datos reales.</w:t>
       </w:r>
       <w:bookmarkStart w:id="0" w:name="_GoBack"/>
       <w:bookmarkEnd w:id="0"/>
@@ -3124,15 +3586,9 @@
         <w:rPr>
           <w:rFonts w:ascii="Arial" w:hAnsi="Arial" w:cs="Arial"/>
           <w:sz w:val="24"/>
-        </w:rPr>
-        <w:t>Native</w:t>
-      </w:r>
-      <w:r>
-        <w:rPr>
-          <w:rFonts w:ascii="Arial" w:hAnsi="Arial" w:cs="Arial"/>
-          <w:sz w:val="24"/>
-        </w:rPr>
-        <w:t xml:space="preserve"> a Java.</w:t>
+          <w:szCs w:val="32"/>
+        </w:rPr>
+        <w:t xml:space="preserve"> </w:t>
       </w:r>
     </w:p>
     <w:sectPr>
@@ -3200,123 +3656,10 @@
 <file path=word/numbering.xml><?xml version="1.0" encoding="utf-8"?>
 <w:numbering xmlns:wpc="http://schemas.microsoft.com/office/word/2010/wordprocessingCanvas" xmlns:cx="http://schemas.microsoft.com/office/drawing/2014/chartex" xmlns:cx1="http://schemas.microsoft.com/office/drawing/2015/9/8/chartex" xmlns:mc="http://schemas.openxmlformats.org/markup-compatibility/2006" xmlns:o="urn:schemas-microsoft-com:office:office" xmlns:r="http://schemas.openxmlformats.org/officeDocument/2006/relationships" xmlns:m="http://schemas.openxmlformats.org/officeDocument/2006/math" xmlns:v="urn:schemas-microsoft-com:vml" xmlns:wp14="http://schemas.microsoft.com/office/word/2010/wordprocessingDrawing" xmlns:wp="http://schemas.openxmlformats.org/drawingml/2006/wordprocessingDrawing" xmlns:w10="urn:schemas-microsoft-com:office:word" xmlns:w="http://schemas.openxmlformats.org/wordprocessingml/2006/main" xmlns:w14="http://schemas.microsoft.com/office/word/2010/wordml" xmlns:w15="http://schemas.microsoft.com/office/word/2012/wordml" xmlns:w16se="http://schemas.microsoft.com/office/word/2015/wordml/symex" xmlns:wpg="http://schemas.microsoft.com/office/word/2010/wordprocessingGroup" xmlns:wpi="http://schemas.microsoft.com/office/word/2010/wordprocessingInk" xmlns:wne="http://schemas.microsoft.com/office/word/2006/wordml" xmlns:wps="http://schemas.microsoft.com/office/word/2010/wordprocessingShape" mc:Ignorable="w14 w15 w16se wp14">
   <w:abstractNum w:abstractNumId="0" w15:restartNumberingAfterBreak="0">
-    <w:nsid w:val="0CDC7326"/>
+    <w:nsid w:val="035B6921"/>
     <w:multiLevelType w:val="hybridMultilevel"/>
-    <w:tmpl w:val="9FF4021A"/>
-    <w:lvl w:ilvl="0" w:tplc="0C0A0001">
-      <w:start w:val="1"/>
-      <w:numFmt w:val="bullet"/>
-      <w:lvlText w:val=""/>
-      <w:lvlJc w:val="left"/>
-      <w:pPr>
-        <w:ind w:left="720" w:hanging="360"/>
-      </w:pPr>
-      <w:rPr>
-        <w:rFonts w:ascii="Symbol" w:hAnsi="Symbol" w:hint="default"/>
-      </w:rPr>
-    </w:lvl>
-    <w:lvl w:ilvl="1" w:tplc="0C0A0003" w:tentative="1">
-      <w:start w:val="1"/>
-      <w:numFmt w:val="bullet"/>
-      <w:lvlText w:val="o"/>
-      <w:lvlJc w:val="left"/>
-      <w:pPr>
-        <w:ind w:left="1440" w:hanging="360"/>
-      </w:pPr>
-      <w:rPr>
-        <w:rFonts w:ascii="Courier New" w:hAnsi="Courier New" w:cs="Courier New" w:hint="default"/>
-      </w:rPr>
-    </w:lvl>
-    <w:lvl w:ilvl="2" w:tplc="0C0A0005" w:tentative="1">
-      <w:start w:val="1"/>
-      <w:numFmt w:val="bullet"/>
-      <w:lvlText w:val=""/>
-      <w:lvlJc w:val="left"/>
-      <w:pPr>
-        <w:ind w:left="2160" w:hanging="360"/>
-      </w:pPr>
-      <w:rPr>
-        <w:rFonts w:ascii="Wingdings" w:hAnsi="Wingdings" w:hint="default"/>
-      </w:rPr>
-    </w:lvl>
-    <w:lvl w:ilvl="3" w:tplc="0C0A0001" w:tentative="1">
-      <w:start w:val="1"/>
-      <w:numFmt w:val="bullet"/>
-      <w:lvlText w:val=""/>
-      <w:lvlJc w:val="left"/>
-      <w:pPr>
-        <w:ind w:left="2880" w:hanging="360"/>
-      </w:pPr>
-      <w:rPr>
-        <w:rFonts w:ascii="Symbol" w:hAnsi="Symbol" w:hint="default"/>
-      </w:rPr>
-    </w:lvl>
-    <w:lvl w:ilvl="4" w:tplc="0C0A0003" w:tentative="1">
-      <w:start w:val="1"/>
-      <w:numFmt w:val="bullet"/>
-      <w:lvlText w:val="o"/>
-      <w:lvlJc w:val="left"/>
-      <w:pPr>
-        <w:ind w:left="3600" w:hanging="360"/>
-      </w:pPr>
-      <w:rPr>
-        <w:rFonts w:ascii="Courier New" w:hAnsi="Courier New" w:cs="Courier New" w:hint="default"/>
-      </w:rPr>
-    </w:lvl>
-    <w:lvl w:ilvl="5" w:tplc="0C0A0005" w:tentative="1">
-      <w:start w:val="1"/>
-      <w:numFmt w:val="bullet"/>
-      <w:lvlText w:val=""/>
-      <w:lvlJc w:val="left"/>
-      <w:pPr>
-        <w:ind w:left="4320" w:hanging="360"/>
-      </w:pPr>
-      <w:rPr>
-        <w:rFonts w:ascii="Wingdings" w:hAnsi="Wingdings" w:hint="default"/>
-      </w:rPr>
-    </w:lvl>
-    <w:lvl w:ilvl="6" w:tplc="0C0A0001" w:tentative="1">
-      <w:start w:val="1"/>
-      <w:numFmt w:val="bullet"/>
-      <w:lvlText w:val=""/>
-      <w:lvlJc w:val="left"/>
-      <w:pPr>
-        <w:ind w:left="5040" w:hanging="360"/>
-      </w:pPr>
-      <w:rPr>
-        <w:rFonts w:ascii="Symbol" w:hAnsi="Symbol" w:hint="default"/>
-      </w:rPr>
-    </w:lvl>
-    <w:lvl w:ilvl="7" w:tplc="0C0A0003" w:tentative="1">
-      <w:start w:val="1"/>
-      <w:numFmt w:val="bullet"/>
-      <w:lvlText w:val="o"/>
-      <w:lvlJc w:val="left"/>
-      <w:pPr>
-        <w:ind w:left="5760" w:hanging="360"/>
-      </w:pPr>
-      <w:rPr>
-        <w:rFonts w:ascii="Courier New" w:hAnsi="Courier New" w:cs="Courier New" w:hint="default"/>
-      </w:rPr>
-    </w:lvl>
-    <w:lvl w:ilvl="8" w:tplc="0C0A0005" w:tentative="1">
-      <w:start w:val="1"/>
-      <w:numFmt w:val="bullet"/>
-      <w:lvlText w:val=""/>
-      <w:lvlJc w:val="left"/>
-      <w:pPr>
-        <w:ind w:left="6480" w:hanging="360"/>
-      </w:pPr>
-      <w:rPr>
-        <w:rFonts w:ascii="Wingdings" w:hAnsi="Wingdings" w:hint="default"/>
-      </w:rPr>
-    </w:lvl>
-  </w:abstractNum>
-  <w:abstractNum w:abstractNumId="1" w15:restartNumberingAfterBreak="0">
-    <w:nsid w:val="37DA64B7"/>
-    <w:multiLevelType w:val="hybridMultilevel"/>
-    <w:tmpl w:val="A69898DC"/>
-    <w:lvl w:ilvl="0" w:tplc="D4206632">
+    <w:tmpl w:val="824C2CA8"/>
+    <w:lvl w:ilvl="0" w:tplc="A6AA615C">
       <w:start w:val="1"/>
       <w:numFmt w:val="bullet"/>
       <w:lvlText w:val=""/>
@@ -3426,11 +3769,124 @@
       </w:rPr>
     </w:lvl>
   </w:abstractNum>
+  <w:abstractNum w:abstractNumId="1" w15:restartNumberingAfterBreak="0">
+    <w:nsid w:val="0CDC7326"/>
+    <w:multiLevelType w:val="hybridMultilevel"/>
+    <w:tmpl w:val="9FF4021A"/>
+    <w:lvl w:ilvl="0" w:tplc="0C0A0001">
+      <w:start w:val="1"/>
+      <w:numFmt w:val="bullet"/>
+      <w:lvlText w:val=""/>
+      <w:lvlJc w:val="left"/>
+      <w:pPr>
+        <w:ind w:left="720" w:hanging="360"/>
+      </w:pPr>
+      <w:rPr>
+        <w:rFonts w:ascii="Symbol" w:hAnsi="Symbol" w:hint="default"/>
+      </w:rPr>
+    </w:lvl>
+    <w:lvl w:ilvl="1" w:tplc="0C0A0003" w:tentative="1">
+      <w:start w:val="1"/>
+      <w:numFmt w:val="bullet"/>
+      <w:lvlText w:val="o"/>
+      <w:lvlJc w:val="left"/>
+      <w:pPr>
+        <w:ind w:left="1440" w:hanging="360"/>
+      </w:pPr>
+      <w:rPr>
+        <w:rFonts w:ascii="Courier New" w:hAnsi="Courier New" w:cs="Courier New" w:hint="default"/>
+      </w:rPr>
+    </w:lvl>
+    <w:lvl w:ilvl="2" w:tplc="0C0A0005" w:tentative="1">
+      <w:start w:val="1"/>
+      <w:numFmt w:val="bullet"/>
+      <w:lvlText w:val=""/>
+      <w:lvlJc w:val="left"/>
+      <w:pPr>
+        <w:ind w:left="2160" w:hanging="360"/>
+      </w:pPr>
+      <w:rPr>
+        <w:rFonts w:ascii="Wingdings" w:hAnsi="Wingdings" w:hint="default"/>
+      </w:rPr>
+    </w:lvl>
+    <w:lvl w:ilvl="3" w:tplc="0C0A0001" w:tentative="1">
+      <w:start w:val="1"/>
+      <w:numFmt w:val="bullet"/>
+      <w:lvlText w:val=""/>
+      <w:lvlJc w:val="left"/>
+      <w:pPr>
+        <w:ind w:left="2880" w:hanging="360"/>
+      </w:pPr>
+      <w:rPr>
+        <w:rFonts w:ascii="Symbol" w:hAnsi="Symbol" w:hint="default"/>
+      </w:rPr>
+    </w:lvl>
+    <w:lvl w:ilvl="4" w:tplc="0C0A0003" w:tentative="1">
+      <w:start w:val="1"/>
+      <w:numFmt w:val="bullet"/>
+      <w:lvlText w:val="o"/>
+      <w:lvlJc w:val="left"/>
+      <w:pPr>
+        <w:ind w:left="3600" w:hanging="360"/>
+      </w:pPr>
+      <w:rPr>
+        <w:rFonts w:ascii="Courier New" w:hAnsi="Courier New" w:cs="Courier New" w:hint="default"/>
+      </w:rPr>
+    </w:lvl>
+    <w:lvl w:ilvl="5" w:tplc="0C0A0005" w:tentative="1">
+      <w:start w:val="1"/>
+      <w:numFmt w:val="bullet"/>
+      <w:lvlText w:val=""/>
+      <w:lvlJc w:val="left"/>
+      <w:pPr>
+        <w:ind w:left="4320" w:hanging="360"/>
+      </w:pPr>
+      <w:rPr>
+        <w:rFonts w:ascii="Wingdings" w:hAnsi="Wingdings" w:hint="default"/>
+      </w:rPr>
+    </w:lvl>
+    <w:lvl w:ilvl="6" w:tplc="0C0A0001" w:tentative="1">
+      <w:start w:val="1"/>
+      <w:numFmt w:val="bullet"/>
+      <w:lvlText w:val=""/>
+      <w:lvlJc w:val="left"/>
+      <w:pPr>
+        <w:ind w:left="5040" w:hanging="360"/>
+      </w:pPr>
+      <w:rPr>
+        <w:rFonts w:ascii="Symbol" w:hAnsi="Symbol" w:hint="default"/>
+      </w:rPr>
+    </w:lvl>
+    <w:lvl w:ilvl="7" w:tplc="0C0A0003" w:tentative="1">
+      <w:start w:val="1"/>
+      <w:numFmt w:val="bullet"/>
+      <w:lvlText w:val="o"/>
+      <w:lvlJc w:val="left"/>
+      <w:pPr>
+        <w:ind w:left="5760" w:hanging="360"/>
+      </w:pPr>
+      <w:rPr>
+        <w:rFonts w:ascii="Courier New" w:hAnsi="Courier New" w:cs="Courier New" w:hint="default"/>
+      </w:rPr>
+    </w:lvl>
+    <w:lvl w:ilvl="8" w:tplc="0C0A0005" w:tentative="1">
+      <w:start w:val="1"/>
+      <w:numFmt w:val="bullet"/>
+      <w:lvlText w:val=""/>
+      <w:lvlJc w:val="left"/>
+      <w:pPr>
+        <w:ind w:left="6480" w:hanging="360"/>
+      </w:pPr>
+      <w:rPr>
+        <w:rFonts w:ascii="Wingdings" w:hAnsi="Wingdings" w:hint="default"/>
+      </w:rPr>
+    </w:lvl>
+  </w:abstractNum>
   <w:abstractNum w:abstractNumId="2" w15:restartNumberingAfterBreak="0">
-    <w:nsid w:val="50CB412E"/>
+    <w:nsid w:val="37DA64B7"/>
     <w:multiLevelType w:val="hybridMultilevel"/>
-    <w:tmpl w:val="E1922A8E"/>
-    <w:lvl w:ilvl="0" w:tplc="E62CD02A">
+    <w:tmpl w:val="A69898DC"/>
+    <w:lvl w:ilvl="0" w:tplc="D4206632">
       <w:start w:val="1"/>
       <w:numFmt w:val="bullet"/>
       <w:lvlText w:val=""/>
@@ -3541,6 +3997,120 @@
     </w:lvl>
   </w:abstractNum>
   <w:abstractNum w:abstractNumId="3" w15:restartNumberingAfterBreak="0">
+    <w:nsid w:val="50CB412E"/>
+    <w:multiLevelType w:val="hybridMultilevel"/>
+    <w:tmpl w:val="E1922A8E"/>
+    <w:lvl w:ilvl="0" w:tplc="E62CD02A">
+      <w:start w:val="1"/>
+      <w:numFmt w:val="bullet"/>
+      <w:lvlText w:val=""/>
+      <w:lvlJc w:val="left"/>
+      <w:pPr>
+        <w:ind w:left="720" w:hanging="360"/>
+      </w:pPr>
+      <w:rPr>
+        <w:rFonts w:ascii="Symbol" w:hAnsi="Symbol" w:hint="default"/>
+        <w:sz w:val="24"/>
+      </w:rPr>
+    </w:lvl>
+    <w:lvl w:ilvl="1" w:tplc="0C0A0003" w:tentative="1">
+      <w:start w:val="1"/>
+      <w:numFmt w:val="bullet"/>
+      <w:lvlText w:val="o"/>
+      <w:lvlJc w:val="left"/>
+      <w:pPr>
+        <w:ind w:left="1440" w:hanging="360"/>
+      </w:pPr>
+      <w:rPr>
+        <w:rFonts w:ascii="Courier New" w:hAnsi="Courier New" w:cs="Courier New" w:hint="default"/>
+      </w:rPr>
+    </w:lvl>
+    <w:lvl w:ilvl="2" w:tplc="0C0A0005" w:tentative="1">
+      <w:start w:val="1"/>
+      <w:numFmt w:val="bullet"/>
+      <w:lvlText w:val=""/>
+      <w:lvlJc w:val="left"/>
+      <w:pPr>
+        <w:ind w:left="2160" w:hanging="360"/>
+      </w:pPr>
+      <w:rPr>
+        <w:rFonts w:ascii="Wingdings" w:hAnsi="Wingdings" w:hint="default"/>
+      </w:rPr>
+    </w:lvl>
+    <w:lvl w:ilvl="3" w:tplc="0C0A0001" w:tentative="1">
+      <w:start w:val="1"/>
+      <w:numFmt w:val="bullet"/>
+      <w:lvlText w:val=""/>
+      <w:lvlJc w:val="left"/>
+      <w:pPr>
+        <w:ind w:left="2880" w:hanging="360"/>
+      </w:pPr>
+      <w:rPr>
+        <w:rFonts w:ascii="Symbol" w:hAnsi="Symbol" w:hint="default"/>
+      </w:rPr>
+    </w:lvl>
+    <w:lvl w:ilvl="4" w:tplc="0C0A0003" w:tentative="1">
+      <w:start w:val="1"/>
+      <w:numFmt w:val="bullet"/>
+      <w:lvlText w:val="o"/>
+      <w:lvlJc w:val="left"/>
+      <w:pPr>
+        <w:ind w:left="3600" w:hanging="360"/>
+      </w:pPr>
+      <w:rPr>
+        <w:rFonts w:ascii="Courier New" w:hAnsi="Courier New" w:cs="Courier New" w:hint="default"/>
+      </w:rPr>
+    </w:lvl>
+    <w:lvl w:ilvl="5" w:tplc="0C0A0005" w:tentative="1">
+      <w:start w:val="1"/>
+      <w:numFmt w:val="bullet"/>
+      <w:lvlText w:val=""/>
+      <w:lvlJc w:val="left"/>
+      <w:pPr>
+        <w:ind w:left="4320" w:hanging="360"/>
+      </w:pPr>
+      <w:rPr>
+        <w:rFonts w:ascii="Wingdings" w:hAnsi="Wingdings" w:hint="default"/>
+      </w:rPr>
+    </w:lvl>
+    <w:lvl w:ilvl="6" w:tplc="0C0A0001" w:tentative="1">
+      <w:start w:val="1"/>
+      <w:numFmt w:val="bullet"/>
+      <w:lvlText w:val=""/>
+      <w:lvlJc w:val="left"/>
+      <w:pPr>
+        <w:ind w:left="5040" w:hanging="360"/>
+      </w:pPr>
+      <w:rPr>
+        <w:rFonts w:ascii="Symbol" w:hAnsi="Symbol" w:hint="default"/>
+      </w:rPr>
+    </w:lvl>
+    <w:lvl w:ilvl="7" w:tplc="0C0A0003" w:tentative="1">
+      <w:start w:val="1"/>
+      <w:numFmt w:val="bullet"/>
+      <w:lvlText w:val="o"/>
+      <w:lvlJc w:val="left"/>
+      <w:pPr>
+        <w:ind w:left="5760" w:hanging="360"/>
+      </w:pPr>
+      <w:rPr>
+        <w:rFonts w:ascii="Courier New" w:hAnsi="Courier New" w:cs="Courier New" w:hint="default"/>
+      </w:rPr>
+    </w:lvl>
+    <w:lvl w:ilvl="8" w:tplc="0C0A0005" w:tentative="1">
+      <w:start w:val="1"/>
+      <w:numFmt w:val="bullet"/>
+      <w:lvlText w:val=""/>
+      <w:lvlJc w:val="left"/>
+      <w:pPr>
+        <w:ind w:left="6480" w:hanging="360"/>
+      </w:pPr>
+      <w:rPr>
+        <w:rFonts w:ascii="Wingdings" w:hAnsi="Wingdings" w:hint="default"/>
+      </w:rPr>
+    </w:lvl>
+  </w:abstractNum>
+  <w:abstractNum w:abstractNumId="4" w15:restartNumberingAfterBreak="0">
     <w:nsid w:val="56C47464"/>
     <w:multiLevelType w:val="hybridMultilevel"/>
     <w:tmpl w:val="A134CCF6"/>
@@ -3656,15 +4226,18 @@
     </w:lvl>
   </w:abstractNum>
   <w:num w:numId="1">
+    <w:abstractNumId w:val="3"/>
+  </w:num>
+  <w:num w:numId="2">
     <w:abstractNumId w:val="2"/>
   </w:num>
-  <w:num w:numId="2">
+  <w:num w:numId="3">
+    <w:abstractNumId w:val="4"/>
+  </w:num>
+  <w:num w:numId="4">
     <w:abstractNumId w:val="1"/>
   </w:num>
-  <w:num w:numId="3">
-    <w:abstractNumId w:val="3"/>
-  </w:num>
-  <w:num w:numId="4">
+  <w:num w:numId="5">
     <w:abstractNumId w:val="0"/>
   </w:num>
 </w:numbering>

</xml_diff>

<commit_message>
actualizacion del diario de hoy
</commit_message>
<xml_diff>
--- a/Diario de Proyecto.docx
+++ b/Diario de Proyecto.docx
@@ -3127,6 +3127,15 @@
           <w:sz w:val="32"/>
           <w:szCs w:val="32"/>
         </w:rPr>
+        <w:t>06/</w:t>
+      </w:r>
+      <w:r>
+        <w:rPr>
+          <w:rFonts w:ascii="Arial" w:hAnsi="Arial" w:cs="Arial"/>
+          <w:b/>
+          <w:sz w:val="32"/>
+          <w:szCs w:val="32"/>
+        </w:rPr>
         <w:t>0</w:t>
       </w:r>
       <w:r>
@@ -3136,33 +3145,6 @@
           <w:sz w:val="32"/>
           <w:szCs w:val="32"/>
         </w:rPr>
-        <w:t>6</w:t>
-      </w:r>
-      <w:r>
-        <w:rPr>
-          <w:rFonts w:ascii="Arial" w:hAnsi="Arial" w:cs="Arial"/>
-          <w:b/>
-          <w:sz w:val="32"/>
-          <w:szCs w:val="32"/>
-        </w:rPr>
-        <w:t>/</w:t>
-      </w:r>
-      <w:r>
-        <w:rPr>
-          <w:rFonts w:ascii="Arial" w:hAnsi="Arial" w:cs="Arial"/>
-          <w:b/>
-          <w:sz w:val="32"/>
-          <w:szCs w:val="32"/>
-        </w:rPr>
-        <w:t>0</w:t>
-      </w:r>
-      <w:r>
-        <w:rPr>
-          <w:rFonts w:ascii="Arial" w:hAnsi="Arial" w:cs="Arial"/>
-          <w:b/>
-          <w:sz w:val="32"/>
-          <w:szCs w:val="32"/>
-        </w:rPr>
         <w:t>2</w:t>
       </w:r>
       <w:r>
@@ -3213,31 +3195,7 @@
           <w:i/>
           <w:sz w:val="24"/>
         </w:rPr>
-        <w:t>a, Roberto Martínez, Eduardo Calvo</w:t>
-      </w:r>
-      <w:r>
-        <w:rPr>
-          <w:rFonts w:ascii="Arial" w:hAnsi="Arial" w:cs="Arial"/>
-          <w:i/>
-          <w:sz w:val="24"/>
-        </w:rPr>
-        <w:t xml:space="preserve"> (Telemático)</w:t>
-      </w:r>
-      <w:r>
-        <w:rPr>
-          <w:rFonts w:ascii="Arial" w:hAnsi="Arial" w:cs="Arial"/>
-          <w:i/>
-          <w:sz w:val="24"/>
-        </w:rPr>
-        <w:t>, Rafael Raga</w:t>
-      </w:r>
-      <w:r>
-        <w:rPr>
-          <w:rFonts w:ascii="Arial" w:hAnsi="Arial" w:cs="Arial"/>
-          <w:i/>
-          <w:sz w:val="24"/>
-        </w:rPr>
-        <w:t xml:space="preserve"> (Presencial)</w:t>
+        <w:t>a, Roberto Martínez, Eduardo Calvo (Telemático), Rafael Raga (Presencial)</w:t>
       </w:r>
       <w:r>
         <w:rPr>
@@ -3536,60 +3494,125 @@
           <w:i/>
           <w:sz w:val="24"/>
         </w:rPr>
-        <w:t>a, Roberto Martínez, Eduardo Calvo</w:t>
-      </w:r>
-      <w:r>
-        <w:rPr>
-          <w:rFonts w:ascii="Arial" w:hAnsi="Arial" w:cs="Arial"/>
-          <w:i/>
-          <w:sz w:val="24"/>
-        </w:rPr>
-        <w:t xml:space="preserve">, </w:t>
-      </w:r>
-      <w:r>
-        <w:rPr>
-          <w:rFonts w:ascii="Arial" w:hAnsi="Arial" w:cs="Arial"/>
-          <w:i/>
-          <w:sz w:val="24"/>
-        </w:rPr>
-        <w:t>Rafael Raga</w:t>
-      </w:r>
-      <w:r>
-        <w:rPr>
-          <w:rFonts w:ascii="Arial" w:hAnsi="Arial" w:cs="Arial"/>
-          <w:i/>
-          <w:sz w:val="24"/>
-        </w:rPr>
-        <w:t>.</w:t>
-      </w:r>
-    </w:p>
-    <w:p>
-      <w:pPr>
-        <w:jc w:val="both"/>
-        <w:rPr>
-          <w:rFonts w:ascii="Arial" w:hAnsi="Arial" w:cs="Arial"/>
-          <w:sz w:val="32"/>
-          <w:szCs w:val="32"/>
-        </w:rPr>
-      </w:pPr>
-      <w:r>
-        <w:rPr>
-          <w:rFonts w:ascii="Arial" w:hAnsi="Arial" w:cs="Arial"/>
-          <w:sz w:val="24"/>
-          <w:szCs w:val="32"/>
-        </w:rPr>
-        <w:t>Se ha hablado con respecto a la reunión con Roberto esta mañana, donde hemos dejado en claro que hay que unificar las API de Mongo y la del Arduino. Así que Eduardo y Roberto se pondrán a trabajar en esto, mientras que el equipo de Front comienza a hacer pruebas para atacar la API actual y poder empezar a experimentar con datos reales.</w:t>
+        <w:t>a, Roberto Martínez, Eduardo Calvo, Rafael Raga.</w:t>
+      </w:r>
+    </w:p>
+    <w:p>
+      <w:pPr>
+        <w:jc w:val="both"/>
+        <w:rPr>
+          <w:rFonts w:ascii="Arial" w:hAnsi="Arial" w:cs="Arial"/>
+          <w:sz w:val="24"/>
+          <w:szCs w:val="32"/>
+        </w:rPr>
+      </w:pPr>
+      <w:r>
+        <w:rPr>
+          <w:rFonts w:ascii="Arial" w:hAnsi="Arial" w:cs="Arial"/>
+          <w:sz w:val="24"/>
+          <w:szCs w:val="32"/>
+        </w:rPr>
+        <w:t xml:space="preserve">Se ha hablado con respecto a la reunión con Roberto esta mañana, donde hemos dejado en claro que hay que unificar las API de Mongo y la del Arduino. Así que Eduardo y Roberto se pondrán a trabajar en esto, mientras que el equipo de Front comienza a hacer pruebas para atacar la API actual y poder empezar a experimentar con datos reales. </w:t>
+      </w:r>
+    </w:p>
+    <w:p>
+      <w:pPr>
+        <w:jc w:val="both"/>
+        <w:rPr>
+          <w:rFonts w:ascii="Arial" w:hAnsi="Arial" w:cs="Arial"/>
+          <w:b/>
+          <w:sz w:val="32"/>
+          <w:szCs w:val="32"/>
+        </w:rPr>
+      </w:pPr>
+      <w:r>
+        <w:rPr>
+          <w:rFonts w:ascii="Arial" w:hAnsi="Arial" w:cs="Arial"/>
+          <w:b/>
+          <w:sz w:val="32"/>
+          <w:szCs w:val="32"/>
+        </w:rPr>
+        <w:t>Actualización de final de Sesión</w:t>
+      </w:r>
+    </w:p>
+    <w:p>
+      <w:pPr>
+        <w:pStyle w:val="Prrafodelista"/>
+        <w:numPr>
+          <w:ilvl w:val="0"/>
+          <w:numId w:val="6"/>
+        </w:numPr>
+        <w:jc w:val="both"/>
+        <w:rPr>
+          <w:rFonts w:ascii="Arial" w:hAnsi="Arial" w:cs="Arial"/>
+          <w:sz w:val="32"/>
+          <w:szCs w:val="32"/>
+        </w:rPr>
+      </w:pPr>
+      <w:r>
+        <w:rPr>
+          <w:rFonts w:ascii="Arial" w:hAnsi="Arial" w:cs="Arial"/>
+          <w:sz w:val="24"/>
+          <w:szCs w:val="24"/>
+        </w:rPr>
+        <w:t xml:space="preserve">Se ha hecho una actualización completa de algunas pantallas a nivel de Front. </w:t>
+      </w:r>
+    </w:p>
+    <w:p>
+      <w:pPr>
+        <w:pStyle w:val="Prrafodelista"/>
+        <w:numPr>
+          <w:ilvl w:val="0"/>
+          <w:numId w:val="6"/>
+        </w:numPr>
+        <w:jc w:val="both"/>
+        <w:rPr>
+          <w:rFonts w:ascii="Arial" w:hAnsi="Arial" w:cs="Arial"/>
+          <w:sz w:val="32"/>
+          <w:szCs w:val="32"/>
+        </w:rPr>
+      </w:pPr>
+      <w:r>
+        <w:rPr>
+          <w:rFonts w:ascii="Arial" w:hAnsi="Arial" w:cs="Arial"/>
+          <w:sz w:val="24"/>
+          <w:szCs w:val="24"/>
+        </w:rPr>
+        <w:t>Se ha encontrado la imposibilidad de continuar con el testeo de fusión de servidores a falta del arduino.</w:t>
+      </w:r>
+    </w:p>
+    <w:p>
+      <w:pPr>
+        <w:pStyle w:val="Prrafodelista"/>
+        <w:numPr>
+          <w:ilvl w:val="0"/>
+          <w:numId w:val="6"/>
+        </w:numPr>
+        <w:jc w:val="both"/>
+        <w:rPr>
+          <w:rFonts w:ascii="Arial" w:hAnsi="Arial" w:cs="Arial"/>
+          <w:sz w:val="24"/>
+          <w:szCs w:val="32"/>
+        </w:rPr>
+      </w:pPr>
+      <w:r>
+        <w:rPr>
+          <w:rFonts w:ascii="Arial" w:hAnsi="Arial" w:cs="Arial"/>
+          <w:sz w:val="24"/>
+          <w:szCs w:val="32"/>
+        </w:rPr>
+        <w:t>Nos hemos encontrado</w:t>
+      </w:r>
+      <w:r>
+        <w:rPr>
+          <w:rFonts w:ascii="Arial" w:hAnsi="Arial" w:cs="Arial"/>
+          <w:sz w:val="24"/>
+          <w:szCs w:val="32"/>
+        </w:rPr>
+        <w:t xml:space="preserve"> con errores de parte de la API, por lo que no es posible recuperar datos de su parte.</w:t>
       </w:r>
       <w:bookmarkStart w:id="0" w:name="_GoBack"/>
       <w:bookmarkEnd w:id="0"/>
-      <w:r>
-        <w:rPr>
-          <w:rFonts w:ascii="Arial" w:hAnsi="Arial" w:cs="Arial"/>
-          <w:sz w:val="24"/>
-          <w:szCs w:val="32"/>
-        </w:rPr>
-        <w:t xml:space="preserve"> </w:t>
-      </w:r>
     </w:p>
     <w:sectPr>
       <w:pgSz w:w="11906" w:h="16838"/>
@@ -3883,6 +3906,120 @@
     </w:lvl>
   </w:abstractNum>
   <w:abstractNum w:abstractNumId="2" w15:restartNumberingAfterBreak="0">
+    <w:nsid w:val="37492858"/>
+    <w:multiLevelType w:val="hybridMultilevel"/>
+    <w:tmpl w:val="1062D70A"/>
+    <w:lvl w:ilvl="0" w:tplc="462EB0FE">
+      <w:start w:val="1"/>
+      <w:numFmt w:val="bullet"/>
+      <w:lvlText w:val=""/>
+      <w:lvlJc w:val="left"/>
+      <w:pPr>
+        <w:ind w:left="720" w:hanging="360"/>
+      </w:pPr>
+      <w:rPr>
+        <w:rFonts w:ascii="Symbol" w:hAnsi="Symbol" w:hint="default"/>
+        <w:sz w:val="24"/>
+      </w:rPr>
+    </w:lvl>
+    <w:lvl w:ilvl="1" w:tplc="0C0A0003" w:tentative="1">
+      <w:start w:val="1"/>
+      <w:numFmt w:val="bullet"/>
+      <w:lvlText w:val="o"/>
+      <w:lvlJc w:val="left"/>
+      <w:pPr>
+        <w:ind w:left="1440" w:hanging="360"/>
+      </w:pPr>
+      <w:rPr>
+        <w:rFonts w:ascii="Courier New" w:hAnsi="Courier New" w:cs="Courier New" w:hint="default"/>
+      </w:rPr>
+    </w:lvl>
+    <w:lvl w:ilvl="2" w:tplc="0C0A0005" w:tentative="1">
+      <w:start w:val="1"/>
+      <w:numFmt w:val="bullet"/>
+      <w:lvlText w:val=""/>
+      <w:lvlJc w:val="left"/>
+      <w:pPr>
+        <w:ind w:left="2160" w:hanging="360"/>
+      </w:pPr>
+      <w:rPr>
+        <w:rFonts w:ascii="Wingdings" w:hAnsi="Wingdings" w:hint="default"/>
+      </w:rPr>
+    </w:lvl>
+    <w:lvl w:ilvl="3" w:tplc="0C0A0001" w:tentative="1">
+      <w:start w:val="1"/>
+      <w:numFmt w:val="bullet"/>
+      <w:lvlText w:val=""/>
+      <w:lvlJc w:val="left"/>
+      <w:pPr>
+        <w:ind w:left="2880" w:hanging="360"/>
+      </w:pPr>
+      <w:rPr>
+        <w:rFonts w:ascii="Symbol" w:hAnsi="Symbol" w:hint="default"/>
+      </w:rPr>
+    </w:lvl>
+    <w:lvl w:ilvl="4" w:tplc="0C0A0003" w:tentative="1">
+      <w:start w:val="1"/>
+      <w:numFmt w:val="bullet"/>
+      <w:lvlText w:val="o"/>
+      <w:lvlJc w:val="left"/>
+      <w:pPr>
+        <w:ind w:left="3600" w:hanging="360"/>
+      </w:pPr>
+      <w:rPr>
+        <w:rFonts w:ascii="Courier New" w:hAnsi="Courier New" w:cs="Courier New" w:hint="default"/>
+      </w:rPr>
+    </w:lvl>
+    <w:lvl w:ilvl="5" w:tplc="0C0A0005" w:tentative="1">
+      <w:start w:val="1"/>
+      <w:numFmt w:val="bullet"/>
+      <w:lvlText w:val=""/>
+      <w:lvlJc w:val="left"/>
+      <w:pPr>
+        <w:ind w:left="4320" w:hanging="360"/>
+      </w:pPr>
+      <w:rPr>
+        <w:rFonts w:ascii="Wingdings" w:hAnsi="Wingdings" w:hint="default"/>
+      </w:rPr>
+    </w:lvl>
+    <w:lvl w:ilvl="6" w:tplc="0C0A0001" w:tentative="1">
+      <w:start w:val="1"/>
+      <w:numFmt w:val="bullet"/>
+      <w:lvlText w:val=""/>
+      <w:lvlJc w:val="left"/>
+      <w:pPr>
+        <w:ind w:left="5040" w:hanging="360"/>
+      </w:pPr>
+      <w:rPr>
+        <w:rFonts w:ascii="Symbol" w:hAnsi="Symbol" w:hint="default"/>
+      </w:rPr>
+    </w:lvl>
+    <w:lvl w:ilvl="7" w:tplc="0C0A0003" w:tentative="1">
+      <w:start w:val="1"/>
+      <w:numFmt w:val="bullet"/>
+      <w:lvlText w:val="o"/>
+      <w:lvlJc w:val="left"/>
+      <w:pPr>
+        <w:ind w:left="5760" w:hanging="360"/>
+      </w:pPr>
+      <w:rPr>
+        <w:rFonts w:ascii="Courier New" w:hAnsi="Courier New" w:cs="Courier New" w:hint="default"/>
+      </w:rPr>
+    </w:lvl>
+    <w:lvl w:ilvl="8" w:tplc="0C0A0005" w:tentative="1">
+      <w:start w:val="1"/>
+      <w:numFmt w:val="bullet"/>
+      <w:lvlText w:val=""/>
+      <w:lvlJc w:val="left"/>
+      <w:pPr>
+        <w:ind w:left="6480" w:hanging="360"/>
+      </w:pPr>
+      <w:rPr>
+        <w:rFonts w:ascii="Wingdings" w:hAnsi="Wingdings" w:hint="default"/>
+      </w:rPr>
+    </w:lvl>
+  </w:abstractNum>
+  <w:abstractNum w:abstractNumId="3" w15:restartNumberingAfterBreak="0">
     <w:nsid w:val="37DA64B7"/>
     <w:multiLevelType w:val="hybridMultilevel"/>
     <w:tmpl w:val="A69898DC"/>
@@ -3996,7 +4133,7 @@
       </w:rPr>
     </w:lvl>
   </w:abstractNum>
-  <w:abstractNum w:abstractNumId="3" w15:restartNumberingAfterBreak="0">
+  <w:abstractNum w:abstractNumId="4" w15:restartNumberingAfterBreak="0">
     <w:nsid w:val="50CB412E"/>
     <w:multiLevelType w:val="hybridMultilevel"/>
     <w:tmpl w:val="E1922A8E"/>
@@ -4110,7 +4247,7 @@
       </w:rPr>
     </w:lvl>
   </w:abstractNum>
-  <w:abstractNum w:abstractNumId="4" w15:restartNumberingAfterBreak="0">
+  <w:abstractNum w:abstractNumId="5" w15:restartNumberingAfterBreak="0">
     <w:nsid w:val="56C47464"/>
     <w:multiLevelType w:val="hybridMultilevel"/>
     <w:tmpl w:val="A134CCF6"/>
@@ -4226,19 +4363,22 @@
     </w:lvl>
   </w:abstractNum>
   <w:num w:numId="1">
+    <w:abstractNumId w:val="4"/>
+  </w:num>
+  <w:num w:numId="2">
     <w:abstractNumId w:val="3"/>
   </w:num>
-  <w:num w:numId="2">
-    <w:abstractNumId w:val="2"/>
-  </w:num>
   <w:num w:numId="3">
-    <w:abstractNumId w:val="4"/>
+    <w:abstractNumId w:val="5"/>
   </w:num>
   <w:num w:numId="4">
     <w:abstractNumId w:val="1"/>
   </w:num>
   <w:num w:numId="5">
     <w:abstractNumId w:val="0"/>
+  </w:num>
+  <w:num w:numId="6">
+    <w:abstractNumId w:val="2"/>
   </w:num>
 </w:numbering>
 </file>

</xml_diff>

<commit_message>
finalizado el diario de proyecto, añadido el video y el manual de uso
</commit_message>
<xml_diff>
--- a/Diario de Proyecto.docx
+++ b/Diario de Proyecto.docx
@@ -1076,7 +1076,6 @@
           <w:szCs w:val="24"/>
         </w:rPr>
       </w:pPr>
-      <w:proofErr w:type="spellStart"/>
       <w:r>
         <w:rPr>
           <w:rFonts w:ascii="Arial" w:hAnsi="Arial" w:cs="Arial"/>
@@ -1085,220 +1084,218 @@
           <w:szCs w:val="24"/>
         </w:rPr>
         <w:lastRenderedPageBreak/>
-        <w:t>Product</w:t>
-      </w:r>
-      <w:proofErr w:type="spellEnd"/>
-      <w:r>
-        <w:rPr>
-          <w:rFonts w:ascii="Arial" w:hAnsi="Arial" w:cs="Arial"/>
-          <w:b/>
+        <w:t>Product Owner:</w:t>
+      </w:r>
+      <w:r>
+        <w:rPr>
+          <w:rFonts w:ascii="Arial" w:hAnsi="Arial" w:cs="Arial"/>
+          <w:i/>
           <w:sz w:val="24"/>
           <w:szCs w:val="24"/>
         </w:rPr>
+        <w:t xml:space="preserve"> Jaime Calvo</w:t>
+      </w:r>
+    </w:p>
+    <w:p>
+      <w:pPr>
+        <w:rPr>
+          <w:rFonts w:ascii="Arial" w:hAnsi="Arial" w:cs="Arial"/>
+          <w:i/>
+          <w:sz w:val="24"/>
+          <w:szCs w:val="24"/>
+        </w:rPr>
+      </w:pPr>
+      <w:r>
+        <w:rPr>
+          <w:rFonts w:ascii="Arial" w:hAnsi="Arial" w:cs="Arial"/>
+          <w:b/>
+          <w:sz w:val="24"/>
+          <w:szCs w:val="24"/>
+        </w:rPr>
+        <w:t>Scrum Master:</w:t>
+      </w:r>
+      <w:r>
+        <w:rPr>
+          <w:rFonts w:ascii="Arial" w:hAnsi="Arial" w:cs="Arial"/>
+          <w:i/>
+          <w:sz w:val="24"/>
+          <w:szCs w:val="24"/>
+        </w:rPr>
+        <w:t xml:space="preserve"> Rafael Raga</w:t>
+      </w:r>
+    </w:p>
+    <w:p>
+      <w:pPr>
+        <w:rPr>
+          <w:rFonts w:ascii="Arial" w:hAnsi="Arial" w:cs="Arial"/>
+          <w:i/>
+          <w:sz w:val="24"/>
+          <w:szCs w:val="24"/>
+        </w:rPr>
+      </w:pPr>
+      <w:r>
+        <w:rPr>
+          <w:rFonts w:ascii="Arial" w:hAnsi="Arial" w:cs="Arial"/>
+          <w:b/>
+          <w:sz w:val="24"/>
+          <w:szCs w:val="24"/>
+        </w:rPr>
+        <w:t>Developer Team:</w:t>
+      </w:r>
+      <w:r>
+        <w:rPr>
+          <w:rFonts w:ascii="Arial" w:hAnsi="Arial" w:cs="Arial"/>
+          <w:i/>
+          <w:sz w:val="24"/>
+          <w:szCs w:val="24"/>
+        </w:rPr>
+        <w:t xml:space="preserve"> Santiago Estrela, Roberto Martínez, Eduardo Calvo</w:t>
+      </w:r>
+    </w:p>
+    <w:p>
+      <w:pPr>
+        <w:rPr>
+          <w:rFonts w:ascii="Arial" w:hAnsi="Arial" w:cs="Arial"/>
+          <w:b/>
+          <w:sz w:val="32"/>
+          <w:szCs w:val="32"/>
+        </w:rPr>
+      </w:pPr>
+    </w:p>
+    <w:p>
+      <w:pPr>
+        <w:jc w:val="both"/>
+        <w:rPr>
+          <w:rFonts w:ascii="Arial" w:hAnsi="Arial" w:cs="Arial"/>
+          <w:b/>
+          <w:sz w:val="32"/>
+          <w:szCs w:val="32"/>
+        </w:rPr>
+      </w:pPr>
+      <w:r>
+        <w:rPr>
+          <w:rFonts w:ascii="Arial" w:hAnsi="Arial" w:cs="Arial"/>
+          <w:b/>
+          <w:sz w:val="32"/>
+          <w:szCs w:val="32"/>
+        </w:rPr>
+        <w:t>Primera reunión (30/01/2023)</w:t>
+      </w:r>
+    </w:p>
+    <w:p>
+      <w:pPr>
+        <w:jc w:val="both"/>
+        <w:rPr>
+          <w:rFonts w:ascii="Arial" w:hAnsi="Arial" w:cs="Arial"/>
+          <w:sz w:val="24"/>
+        </w:rPr>
+      </w:pPr>
+      <w:r>
+        <w:rPr>
+          <w:rFonts w:ascii="Arial" w:hAnsi="Arial" w:cs="Arial"/>
+          <w:b/>
+          <w:sz w:val="24"/>
+        </w:rPr>
+        <w:t>Asistentes:</w:t>
+      </w:r>
+      <w:r>
+        <w:rPr>
+          <w:rFonts w:ascii="Arial" w:hAnsi="Arial" w:cs="Arial"/>
+          <w:sz w:val="24"/>
+        </w:rPr>
         <w:t xml:space="preserve"> </w:t>
       </w:r>
-      <w:proofErr w:type="spellStart"/>
-      <w:r>
-        <w:rPr>
-          <w:rFonts w:ascii="Arial" w:hAnsi="Arial" w:cs="Arial"/>
-          <w:b/>
-          <w:sz w:val="24"/>
-          <w:szCs w:val="24"/>
-        </w:rPr>
-        <w:t>Owner</w:t>
-      </w:r>
-      <w:proofErr w:type="spellEnd"/>
-      <w:r>
-        <w:rPr>
-          <w:rFonts w:ascii="Arial" w:hAnsi="Arial" w:cs="Arial"/>
-          <w:b/>
-          <w:sz w:val="24"/>
-          <w:szCs w:val="24"/>
-        </w:rPr>
-        <w:t>:</w:t>
-      </w:r>
       <w:r>
         <w:rPr>
           <w:rFonts w:ascii="Arial" w:hAnsi="Arial" w:cs="Arial"/>
           <w:i/>
           <w:sz w:val="24"/>
-          <w:szCs w:val="24"/>
-        </w:rPr>
-        <w:t xml:space="preserve"> Jaime Calvo</w:t>
-      </w:r>
-    </w:p>
-    <w:p>
-      <w:pPr>
+        </w:rPr>
+        <w:t>Jaime Calvo, Santiago Estrela, Rafael Raga, Roberto Martínez.</w:t>
+      </w:r>
+    </w:p>
+    <w:p>
+      <w:pPr>
+        <w:jc w:val="both"/>
+        <w:rPr>
+          <w:rFonts w:ascii="Arial" w:hAnsi="Arial" w:cs="Arial"/>
+          <w:sz w:val="24"/>
+        </w:rPr>
+      </w:pPr>
+      <w:r>
+        <w:rPr>
+          <w:rFonts w:ascii="Arial" w:hAnsi="Arial" w:cs="Arial"/>
+          <w:b/>
+          <w:sz w:val="24"/>
+        </w:rPr>
+        <w:t>Ausentes:</w:t>
+      </w:r>
+      <w:r>
+        <w:rPr>
+          <w:rFonts w:ascii="Arial" w:hAnsi="Arial" w:cs="Arial"/>
+          <w:sz w:val="24"/>
+        </w:rPr>
+        <w:t xml:space="preserve"> </w:t>
+      </w:r>
+      <w:r>
         <w:rPr>
           <w:rFonts w:ascii="Arial" w:hAnsi="Arial" w:cs="Arial"/>
           <w:i/>
           <w:sz w:val="24"/>
-          <w:szCs w:val="24"/>
-        </w:rPr>
-      </w:pPr>
-      <w:r>
-        <w:rPr>
-          <w:rFonts w:ascii="Arial" w:hAnsi="Arial" w:cs="Arial"/>
-          <w:b/>
-          <w:sz w:val="24"/>
-          <w:szCs w:val="24"/>
-        </w:rPr>
-        <w:t xml:space="preserve">Scrum </w:t>
-      </w:r>
-      <w:proofErr w:type="gramStart"/>
-      <w:r>
-        <w:rPr>
-          <w:rFonts w:ascii="Arial" w:hAnsi="Arial" w:cs="Arial"/>
-          <w:b/>
-          <w:sz w:val="24"/>
-          <w:szCs w:val="24"/>
-        </w:rPr>
-        <w:t>Master</w:t>
-      </w:r>
-      <w:proofErr w:type="gramEnd"/>
-      <w:r>
-        <w:rPr>
-          <w:rFonts w:ascii="Arial" w:hAnsi="Arial" w:cs="Arial"/>
-          <w:b/>
-          <w:sz w:val="24"/>
-          <w:szCs w:val="24"/>
-        </w:rPr>
-        <w:t>:</w:t>
-      </w:r>
-      <w:r>
-        <w:rPr>
-          <w:rFonts w:ascii="Arial" w:hAnsi="Arial" w:cs="Arial"/>
-          <w:i/>
-          <w:sz w:val="24"/>
-          <w:szCs w:val="24"/>
-        </w:rPr>
-        <w:t xml:space="preserve"> Rafael Raga</w:t>
-      </w:r>
-    </w:p>
-    <w:p>
-      <w:pPr>
-        <w:rPr>
-          <w:rFonts w:ascii="Arial" w:hAnsi="Arial" w:cs="Arial"/>
-          <w:i/>
-          <w:sz w:val="24"/>
-          <w:szCs w:val="24"/>
-        </w:rPr>
-      </w:pPr>
-      <w:proofErr w:type="spellStart"/>
-      <w:r>
-        <w:rPr>
-          <w:rFonts w:ascii="Arial" w:hAnsi="Arial" w:cs="Arial"/>
-          <w:b/>
-          <w:sz w:val="24"/>
-          <w:szCs w:val="24"/>
-        </w:rPr>
-        <w:t>Developer</w:t>
-      </w:r>
-      <w:proofErr w:type="spellEnd"/>
-      <w:r>
-        <w:rPr>
-          <w:rFonts w:ascii="Arial" w:hAnsi="Arial" w:cs="Arial"/>
-          <w:b/>
-          <w:sz w:val="24"/>
-          <w:szCs w:val="24"/>
+        </w:rPr>
+        <w:t>Eduardo Calvo.</w:t>
+      </w:r>
+      <w:r>
+        <w:rPr>
+          <w:rFonts w:ascii="Arial" w:hAnsi="Arial" w:cs="Arial"/>
+          <w:sz w:val="24"/>
         </w:rPr>
         <w:t xml:space="preserve"> </w:t>
       </w:r>
-      <w:proofErr w:type="spellStart"/>
-      <w:r>
-        <w:rPr>
-          <w:rFonts w:ascii="Arial" w:hAnsi="Arial" w:cs="Arial"/>
-          <w:b/>
-          <w:sz w:val="24"/>
-          <w:szCs w:val="24"/>
-        </w:rPr>
-        <w:t>Team</w:t>
-      </w:r>
-      <w:proofErr w:type="spellEnd"/>
-      <w:r>
-        <w:rPr>
-          <w:rFonts w:ascii="Arial" w:hAnsi="Arial" w:cs="Arial"/>
-          <w:b/>
-          <w:sz w:val="24"/>
-          <w:szCs w:val="24"/>
-        </w:rPr>
-        <w:t>:</w:t>
-      </w:r>
-      <w:r>
-        <w:rPr>
-          <w:rFonts w:ascii="Arial" w:hAnsi="Arial" w:cs="Arial"/>
-          <w:i/>
-          <w:sz w:val="24"/>
-          <w:szCs w:val="24"/>
-        </w:rPr>
-        <w:t xml:space="preserve"> Santiago </w:t>
-      </w:r>
-      <w:proofErr w:type="spellStart"/>
-      <w:r>
-        <w:rPr>
-          <w:rFonts w:ascii="Arial" w:hAnsi="Arial" w:cs="Arial"/>
-          <w:i/>
-          <w:sz w:val="24"/>
-          <w:szCs w:val="24"/>
-        </w:rPr>
-        <w:t>Estrela</w:t>
-      </w:r>
-      <w:proofErr w:type="spellEnd"/>
-      <w:r>
-        <w:rPr>
-          <w:rFonts w:ascii="Arial" w:hAnsi="Arial" w:cs="Arial"/>
-          <w:i/>
-          <w:sz w:val="24"/>
-          <w:szCs w:val="24"/>
-        </w:rPr>
-        <w:t>, Roberto Martínez, Eduardo Calvo</w:t>
-      </w:r>
-    </w:p>
-    <w:p>
-      <w:pPr>
-        <w:rPr>
-          <w:rFonts w:ascii="Arial" w:hAnsi="Arial" w:cs="Arial"/>
-          <w:b/>
-          <w:sz w:val="32"/>
-          <w:szCs w:val="32"/>
-        </w:rPr>
-      </w:pPr>
-    </w:p>
-    <w:p>
-      <w:pPr>
-        <w:jc w:val="both"/>
-        <w:rPr>
-          <w:rFonts w:ascii="Arial" w:hAnsi="Arial" w:cs="Arial"/>
-          <w:b/>
-          <w:sz w:val="32"/>
-          <w:szCs w:val="32"/>
-        </w:rPr>
-      </w:pPr>
-      <w:r>
-        <w:rPr>
-          <w:rFonts w:ascii="Arial" w:hAnsi="Arial" w:cs="Arial"/>
-          <w:b/>
-          <w:sz w:val="32"/>
-          <w:szCs w:val="32"/>
-        </w:rPr>
-        <w:t>Primera reunión (30/01/2023)</w:t>
-      </w:r>
-    </w:p>
-    <w:p>
-      <w:pPr>
-        <w:jc w:val="both"/>
-        <w:rPr>
-          <w:rFonts w:ascii="Arial" w:hAnsi="Arial" w:cs="Arial"/>
-          <w:sz w:val="24"/>
-        </w:rPr>
-      </w:pPr>
-      <w:r>
-        <w:rPr>
-          <w:rFonts w:ascii="Arial" w:hAnsi="Arial" w:cs="Arial"/>
-          <w:b/>
-          <w:sz w:val="24"/>
-        </w:rPr>
-        <w:t>Asistentes:</w:t>
+    </w:p>
+    <w:p>
+      <w:pPr>
+        <w:jc w:val="both"/>
+        <w:rPr>
+          <w:rFonts w:ascii="Arial" w:hAnsi="Arial" w:cs="Arial"/>
+          <w:sz w:val="24"/>
+        </w:rPr>
+      </w:pPr>
+      <w:r>
+        <w:rPr>
+          <w:rFonts w:ascii="Arial" w:hAnsi="Arial" w:cs="Arial"/>
+          <w:sz w:val="24"/>
+        </w:rPr>
+        <w:t xml:space="preserve">Hemos dejado claro objetivos globales a tener en cuenta para lo largo de la semana. Para empezar, </w:t>
+      </w:r>
+      <w:r>
+        <w:rPr>
+          <w:rFonts w:ascii="Arial" w:hAnsi="Arial" w:cs="Arial"/>
+          <w:b/>
+          <w:sz w:val="24"/>
+        </w:rPr>
+        <w:t>Rafael</w:t>
+      </w:r>
+      <w:r>
+        <w:rPr>
+          <w:rFonts w:ascii="Arial" w:hAnsi="Arial" w:cs="Arial"/>
+          <w:sz w:val="24"/>
+        </w:rPr>
+        <w:t xml:space="preserve"> ha informado de que</w:t>
+      </w:r>
+      <w:r>
+        <w:rPr>
+          <w:rFonts w:ascii="Arial" w:hAnsi="Arial" w:cs="Arial"/>
+          <w:sz w:val="24"/>
+        </w:rPr>
+        <w:t xml:space="preserve"> Roberto Sanz,</w:t>
+      </w:r>
+      <w:r>
+        <w:rPr>
+          <w:rFonts w:ascii="Arial" w:hAnsi="Arial" w:cs="Arial"/>
+          <w:sz w:val="24"/>
+        </w:rPr>
+        <w:t xml:space="preserve"> el día miércoles 1 de febrero nos dará instrucciones sobre las funciones a programar del Arduino.</w:t>
       </w:r>
       <w:r>
         <w:rPr>
@@ -1310,139 +1307,6 @@
       <w:r>
         <w:rPr>
           <w:rFonts w:ascii="Arial" w:hAnsi="Arial" w:cs="Arial"/>
-          <w:i/>
-          <w:sz w:val="24"/>
-        </w:rPr>
-        <w:t xml:space="preserve">Jaime Calvo, Santiago </w:t>
-      </w:r>
-      <w:proofErr w:type="spellStart"/>
-      <w:r>
-        <w:rPr>
-          <w:rFonts w:ascii="Arial" w:hAnsi="Arial" w:cs="Arial"/>
-          <w:i/>
-          <w:sz w:val="24"/>
-        </w:rPr>
-        <w:t>Estrela</w:t>
-      </w:r>
-      <w:proofErr w:type="spellEnd"/>
-      <w:r>
-        <w:rPr>
-          <w:rFonts w:ascii="Arial" w:hAnsi="Arial" w:cs="Arial"/>
-          <w:i/>
-          <w:sz w:val="24"/>
-        </w:rPr>
-        <w:t>, Rafael Raga, Roberto Martínez.</w:t>
-      </w:r>
-    </w:p>
-    <w:p>
-      <w:pPr>
-        <w:jc w:val="both"/>
-        <w:rPr>
-          <w:rFonts w:ascii="Arial" w:hAnsi="Arial" w:cs="Arial"/>
-          <w:sz w:val="24"/>
-        </w:rPr>
-      </w:pPr>
-      <w:r>
-        <w:rPr>
-          <w:rFonts w:ascii="Arial" w:hAnsi="Arial" w:cs="Arial"/>
-          <w:b/>
-          <w:sz w:val="24"/>
-        </w:rPr>
-        <w:t>Ausentes:</w:t>
-      </w:r>
-      <w:r>
-        <w:rPr>
-          <w:rFonts w:ascii="Arial" w:hAnsi="Arial" w:cs="Arial"/>
-          <w:sz w:val="24"/>
-        </w:rPr>
-        <w:t xml:space="preserve"> </w:t>
-      </w:r>
-      <w:r>
-        <w:rPr>
-          <w:rFonts w:ascii="Arial" w:hAnsi="Arial" w:cs="Arial"/>
-          <w:i/>
-          <w:sz w:val="24"/>
-        </w:rPr>
-        <w:t>Eduardo Calvo.</w:t>
-      </w:r>
-      <w:r>
-        <w:rPr>
-          <w:rFonts w:ascii="Arial" w:hAnsi="Arial" w:cs="Arial"/>
-          <w:sz w:val="24"/>
-        </w:rPr>
-        <w:t xml:space="preserve"> </w:t>
-      </w:r>
-    </w:p>
-    <w:p>
-      <w:pPr>
-        <w:jc w:val="both"/>
-        <w:rPr>
-          <w:rFonts w:ascii="Arial" w:hAnsi="Arial" w:cs="Arial"/>
-          <w:sz w:val="24"/>
-        </w:rPr>
-      </w:pPr>
-      <w:r>
-        <w:rPr>
-          <w:rFonts w:ascii="Arial" w:hAnsi="Arial" w:cs="Arial"/>
-          <w:sz w:val="24"/>
-        </w:rPr>
-        <w:t xml:space="preserve">Hemos dejado claro objetivos globales </w:t>
-      </w:r>
-      <w:proofErr w:type="gramStart"/>
-      <w:r>
-        <w:rPr>
-          <w:rFonts w:ascii="Arial" w:hAnsi="Arial" w:cs="Arial"/>
-          <w:sz w:val="24"/>
-        </w:rPr>
-        <w:t>a</w:t>
-      </w:r>
-      <w:proofErr w:type="gramEnd"/>
-      <w:r>
-        <w:rPr>
-          <w:rFonts w:ascii="Arial" w:hAnsi="Arial" w:cs="Arial"/>
-          <w:sz w:val="24"/>
-        </w:rPr>
-        <w:t xml:space="preserve"> tener en cuenta para lo largo de la semana. Para empezar, </w:t>
-      </w:r>
-      <w:r>
-        <w:rPr>
-          <w:rFonts w:ascii="Arial" w:hAnsi="Arial" w:cs="Arial"/>
-          <w:b/>
-          <w:sz w:val="24"/>
-        </w:rPr>
-        <w:t>Rafael</w:t>
-      </w:r>
-      <w:r>
-        <w:rPr>
-          <w:rFonts w:ascii="Arial" w:hAnsi="Arial" w:cs="Arial"/>
-          <w:sz w:val="24"/>
-        </w:rPr>
-        <w:t xml:space="preserve"> ha informado de que</w:t>
-      </w:r>
-      <w:r>
-        <w:rPr>
-          <w:rFonts w:ascii="Arial" w:hAnsi="Arial" w:cs="Arial"/>
-          <w:sz w:val="24"/>
-        </w:rPr>
-        <w:t xml:space="preserve"> Roberto Sanz,</w:t>
-      </w:r>
-      <w:r>
-        <w:rPr>
-          <w:rFonts w:ascii="Arial" w:hAnsi="Arial" w:cs="Arial"/>
-          <w:sz w:val="24"/>
-        </w:rPr>
-        <w:t xml:space="preserve"> el día miércoles 1 de febrero nos dará instrucciones sobre las funciones a programar del Arduino.</w:t>
-      </w:r>
-      <w:r>
-        <w:rPr>
-          <w:rFonts w:ascii="Arial" w:hAnsi="Arial" w:cs="Arial"/>
-          <w:sz w:val="24"/>
-        </w:rPr>
-        <w:t xml:space="preserve"> </w:t>
-      </w:r>
-      <w:r>
-        <w:rPr>
-          <w:rFonts w:ascii="Arial" w:hAnsi="Arial" w:cs="Arial"/>
           <w:b/>
           <w:sz w:val="24"/>
         </w:rPr>
@@ -1468,23 +1332,7 @@
           <w:rFonts w:ascii="Arial" w:hAnsi="Arial" w:cs="Arial"/>
           <w:sz w:val="24"/>
         </w:rPr>
-        <w:t xml:space="preserve"> han informado que se encargaran del apartado del Front </w:t>
-      </w:r>
-      <w:proofErr w:type="spellStart"/>
-      <w:r>
-        <w:rPr>
-          <w:rFonts w:ascii="Arial" w:hAnsi="Arial" w:cs="Arial"/>
-          <w:sz w:val="24"/>
-        </w:rPr>
-        <w:t>End</w:t>
-      </w:r>
-      <w:proofErr w:type="spellEnd"/>
-      <w:r>
-        <w:rPr>
-          <w:rFonts w:ascii="Arial" w:hAnsi="Arial" w:cs="Arial"/>
-          <w:sz w:val="24"/>
-        </w:rPr>
-        <w:t xml:space="preserve">, </w:t>
+        <w:t xml:space="preserve"> han informado que se encargaran del apartado del Front End, </w:t>
       </w:r>
       <w:r>
         <w:rPr>
@@ -1499,23 +1347,7 @@
           <w:rFonts w:ascii="Arial" w:hAnsi="Arial" w:cs="Arial"/>
           <w:sz w:val="24"/>
         </w:rPr>
-        <w:t xml:space="preserve"> se encargará del apartado de Back </w:t>
-      </w:r>
-      <w:proofErr w:type="spellStart"/>
-      <w:r>
-        <w:rPr>
-          <w:rFonts w:ascii="Arial" w:hAnsi="Arial" w:cs="Arial"/>
-          <w:sz w:val="24"/>
-        </w:rPr>
-        <w:t>End</w:t>
-      </w:r>
-      <w:proofErr w:type="spellEnd"/>
-      <w:r>
-        <w:rPr>
-          <w:rFonts w:ascii="Arial" w:hAnsi="Arial" w:cs="Arial"/>
-          <w:sz w:val="24"/>
-        </w:rPr>
-        <w:t xml:space="preserve">, y Rafael investigara respecto a los componentes </w:t>
+        <w:t xml:space="preserve"> se encargará del apartado de Back End, y Rafael investigara respecto a los componentes </w:t>
       </w:r>
       <w:r>
         <w:rPr>
@@ -1926,18 +1758,8 @@
           <w:i/>
           <w:sz w:val="24"/>
         </w:rPr>
-        <w:t xml:space="preserve">Jaime Calvo, Santiago </w:t>
-      </w:r>
-      <w:proofErr w:type="spellStart"/>
-      <w:r>
-        <w:rPr>
-          <w:rFonts w:ascii="Arial" w:hAnsi="Arial" w:cs="Arial"/>
-          <w:i/>
-          <w:sz w:val="24"/>
-        </w:rPr>
-        <w:t>Estrela</w:t>
-      </w:r>
-      <w:proofErr w:type="spellEnd"/>
+        <w:t>Jaime Calvo, Santiago Estrela</w:t>
+      </w:r>
       <w:r>
         <w:rPr>
           <w:rFonts w:ascii="Arial" w:hAnsi="Arial" w:cs="Arial"/>
@@ -2271,58 +2093,56 @@
           <w:i/>
           <w:sz w:val="24"/>
         </w:rPr>
-        <w:t xml:space="preserve">Jaime Calvo, Santiago </w:t>
-      </w:r>
-      <w:proofErr w:type="spellStart"/>
+        <w:t>Jaime Calvo, Santiago Estrela</w:t>
+      </w:r>
       <w:r>
         <w:rPr>
           <w:rFonts w:ascii="Arial" w:hAnsi="Arial" w:cs="Arial"/>
           <w:i/>
           <w:sz w:val="24"/>
         </w:rPr>
-        <w:t>Estrela</w:t>
-      </w:r>
-      <w:proofErr w:type="spellEnd"/>
+        <w:t xml:space="preserve">, Roberto Martínez, </w:t>
+      </w:r>
       <w:r>
         <w:rPr>
           <w:rFonts w:ascii="Arial" w:hAnsi="Arial" w:cs="Arial"/>
           <w:i/>
           <w:sz w:val="24"/>
         </w:rPr>
-        <w:t xml:space="preserve">, Roberto Martínez, </w:t>
-      </w:r>
-      <w:r>
+        <w:t>Eduardo Calvo.</w:t>
+      </w:r>
+    </w:p>
+    <w:p>
+      <w:pPr>
+        <w:jc w:val="both"/>
         <w:rPr>
           <w:rFonts w:ascii="Arial" w:hAnsi="Arial" w:cs="Arial"/>
           <w:i/>
           <w:sz w:val="24"/>
         </w:rPr>
-        <w:t>Eduardo Calvo.</w:t>
-      </w:r>
-    </w:p>
-    <w:p>
-      <w:pPr>
-        <w:jc w:val="both"/>
+      </w:pPr>
+      <w:r>
+        <w:rPr>
+          <w:rFonts w:ascii="Arial" w:hAnsi="Arial" w:cs="Arial"/>
+          <w:b/>
+          <w:sz w:val="24"/>
+        </w:rPr>
+        <w:t>Ausentes:</w:t>
+      </w:r>
+      <w:r>
+        <w:rPr>
+          <w:rFonts w:ascii="Arial" w:hAnsi="Arial" w:cs="Arial"/>
+          <w:sz w:val="24"/>
+        </w:rPr>
+        <w:t xml:space="preserve"> </w:t>
+      </w:r>
+      <w:r>
         <w:rPr>
           <w:rFonts w:ascii="Arial" w:hAnsi="Arial" w:cs="Arial"/>
           <w:i/>
           <w:sz w:val="24"/>
         </w:rPr>
-      </w:pPr>
-      <w:r>
-        <w:rPr>
-          <w:rFonts w:ascii="Arial" w:hAnsi="Arial" w:cs="Arial"/>
-          <w:b/>
-          <w:sz w:val="24"/>
-        </w:rPr>
-        <w:t>Ausentes:</w:t>
-      </w:r>
-      <w:r>
-        <w:rPr>
-          <w:rFonts w:ascii="Arial" w:hAnsi="Arial" w:cs="Arial"/>
-          <w:sz w:val="24"/>
-        </w:rPr>
-        <w:t xml:space="preserve"> </w:t>
+        <w:t xml:space="preserve">Rafael </w:t>
       </w:r>
       <w:r>
         <w:rPr>
@@ -2330,7 +2150,7 @@
           <w:i/>
           <w:sz w:val="24"/>
         </w:rPr>
-        <w:t xml:space="preserve">Rafael </w:t>
+        <w:t>Raga. (</w:t>
       </w:r>
       <w:r>
         <w:rPr>
@@ -2338,14 +2158,6 @@
           <w:i/>
           <w:sz w:val="24"/>
         </w:rPr>
-        <w:t>Raga. (</w:t>
-      </w:r>
-      <w:r>
-        <w:rPr>
-          <w:rFonts w:ascii="Arial" w:hAnsi="Arial" w:cs="Arial"/>
-          <w:i/>
-          <w:sz w:val="24"/>
-        </w:rPr>
         <w:t>En Clase de Empresa).</w:t>
       </w:r>
     </w:p>
@@ -2392,23 +2204,7 @@
           <w:rFonts w:ascii="Arial" w:hAnsi="Arial" w:cs="Arial"/>
           <w:sz w:val="24"/>
         </w:rPr>
-        <w:t xml:space="preserve"> continuaran trabajando en las pantallas de la aplicación usando </w:t>
-      </w:r>
-      <w:proofErr w:type="spellStart"/>
-      <w:r>
-        <w:rPr>
-          <w:rFonts w:ascii="Arial" w:hAnsi="Arial" w:cs="Arial"/>
-          <w:sz w:val="24"/>
-        </w:rPr>
-        <w:t>ReactNative</w:t>
-      </w:r>
-      <w:proofErr w:type="spellEnd"/>
-      <w:r>
-        <w:rPr>
-          <w:rFonts w:ascii="Arial" w:hAnsi="Arial" w:cs="Arial"/>
-          <w:sz w:val="24"/>
-        </w:rPr>
-        <w:t xml:space="preserve"> en Expo-Snack. Mientras tanto, </w:t>
+        <w:t xml:space="preserve"> continuaran trabajando en las pantallas de la aplicación usando ReactNative en Expo-Snack. Mientras tanto, </w:t>
       </w:r>
       <w:r>
         <w:rPr>
@@ -2460,23 +2256,7 @@
           <w:rFonts w:ascii="Arial" w:hAnsi="Arial" w:cs="Arial"/>
           <w:sz w:val="24"/>
         </w:rPr>
-        <w:t xml:space="preserve"> se reincorpore al equipo y Roberto Sanz nos otorgue la información y el Arduino para el Back </w:t>
-      </w:r>
-      <w:proofErr w:type="spellStart"/>
-      <w:r>
-        <w:rPr>
-          <w:rFonts w:ascii="Arial" w:hAnsi="Arial" w:cs="Arial"/>
-          <w:sz w:val="24"/>
-        </w:rPr>
-        <w:t>End</w:t>
-      </w:r>
-      <w:proofErr w:type="spellEnd"/>
-      <w:r>
-        <w:rPr>
-          <w:rFonts w:ascii="Arial" w:hAnsi="Arial" w:cs="Arial"/>
-          <w:sz w:val="24"/>
-        </w:rPr>
-        <w:t>, Roberto se pondrá a programar en Java.</w:t>
+        <w:t xml:space="preserve"> se reincorpore al equipo y Roberto Sanz nos otorgue la información y el Arduino para el Back End, Roberto se pondrá a programar en Java.</w:t>
       </w:r>
     </w:p>
     <w:p>
@@ -2641,25 +2421,7 @@
           <w:sz w:val="24"/>
           <w:szCs w:val="24"/>
         </w:rPr>
-        <w:t xml:space="preserve">Roberto ha ayudado a Rafael a solucionar el problema con </w:t>
-      </w:r>
-      <w:proofErr w:type="spellStart"/>
-      <w:r>
-        <w:rPr>
-          <w:rFonts w:ascii="Arial" w:hAnsi="Arial" w:cs="Arial"/>
-          <w:sz w:val="24"/>
-          <w:szCs w:val="24"/>
-        </w:rPr>
-        <w:t>GitBash</w:t>
-      </w:r>
-      <w:proofErr w:type="spellEnd"/>
-      <w:r>
-        <w:rPr>
-          <w:rFonts w:ascii="Arial" w:hAnsi="Arial" w:cs="Arial"/>
-          <w:sz w:val="24"/>
-          <w:szCs w:val="24"/>
-        </w:rPr>
-        <w:t>, el repositorio ha podido ser clonado exitosamente.</w:t>
+        <w:t>Roberto ha ayudado a Rafael a solucionar el problema con GitBash, el repositorio ha podido ser clonado exitosamente.</w:t>
       </w:r>
     </w:p>
     <w:p>
@@ -2739,25 +2501,7 @@
           <w:sz w:val="24"/>
           <w:szCs w:val="24"/>
         </w:rPr>
-        <w:t xml:space="preserve"> como grupo (</w:t>
-      </w:r>
-      <w:proofErr w:type="spellStart"/>
-      <w:r>
-        <w:rPr>
-          <w:rFonts w:ascii="Arial" w:hAnsi="Arial" w:cs="Arial"/>
-          <w:sz w:val="24"/>
-          <w:szCs w:val="24"/>
-        </w:rPr>
-        <w:t>InCube</w:t>
-      </w:r>
-      <w:proofErr w:type="spellEnd"/>
-      <w:r>
-        <w:rPr>
-          <w:rFonts w:ascii="Arial" w:hAnsi="Arial" w:cs="Arial"/>
-          <w:sz w:val="24"/>
-          <w:szCs w:val="24"/>
-        </w:rPr>
-        <w:t>)</w:t>
+        <w:t xml:space="preserve"> como grupo (InCube)</w:t>
       </w:r>
       <w:r>
         <w:rPr>
@@ -2829,25 +2573,7 @@
           <w:sz w:val="24"/>
           <w:szCs w:val="24"/>
         </w:rPr>
-        <w:t xml:space="preserve">Se han </w:t>
-      </w:r>
-      <w:proofErr w:type="spellStart"/>
-      <w:r>
-        <w:rPr>
-          <w:rFonts w:ascii="Arial" w:hAnsi="Arial" w:cs="Arial"/>
-          <w:sz w:val="24"/>
-          <w:szCs w:val="24"/>
-        </w:rPr>
-        <w:t>pusheado</w:t>
-      </w:r>
-      <w:proofErr w:type="spellEnd"/>
-      <w:r>
-        <w:rPr>
-          <w:rFonts w:ascii="Arial" w:hAnsi="Arial" w:cs="Arial"/>
-          <w:sz w:val="24"/>
-          <w:szCs w:val="24"/>
-        </w:rPr>
-        <w:t xml:space="preserve"> todos los cambios al GitHub.</w:t>
+        <w:t>Se han pusheado todos los cambios al GitHub.</w:t>
       </w:r>
     </w:p>
     <w:p>
@@ -2970,25 +2696,23 @@
           <w:i/>
           <w:sz w:val="24"/>
         </w:rPr>
-        <w:t xml:space="preserve">, Santiago </w:t>
-      </w:r>
-      <w:proofErr w:type="spellStart"/>
+        <w:t>, Santiago Estrela</w:t>
+      </w:r>
       <w:r>
         <w:rPr>
           <w:rFonts w:ascii="Arial" w:hAnsi="Arial" w:cs="Arial"/>
           <w:i/>
           <w:sz w:val="24"/>
         </w:rPr>
-        <w:t>Estrela</w:t>
-      </w:r>
-      <w:proofErr w:type="spellEnd"/>
+        <w:t xml:space="preserve">, Roberto Martínez, </w:t>
+      </w:r>
       <w:r>
         <w:rPr>
           <w:rFonts w:ascii="Arial" w:hAnsi="Arial" w:cs="Arial"/>
           <w:i/>
           <w:sz w:val="24"/>
         </w:rPr>
-        <w:t xml:space="preserve">, Roberto Martínez, </w:t>
+        <w:t xml:space="preserve">Eduardo </w:t>
       </w:r>
       <w:r>
         <w:rPr>
@@ -2996,7 +2720,7 @@
           <w:i/>
           <w:sz w:val="24"/>
         </w:rPr>
-        <w:t xml:space="preserve">Eduardo </w:t>
+        <w:t xml:space="preserve">Calvo, </w:t>
       </w:r>
       <w:r>
         <w:rPr>
@@ -3004,7 +2728,7 @@
           <w:i/>
           <w:sz w:val="24"/>
         </w:rPr>
-        <w:t xml:space="preserve">Calvo, </w:t>
+        <w:t>Jaime Calvo</w:t>
       </w:r>
       <w:r>
         <w:rPr>
@@ -3012,14 +2736,6 @@
           <w:i/>
           <w:sz w:val="24"/>
         </w:rPr>
-        <w:t>Jaime Calvo</w:t>
-      </w:r>
-      <w:r>
-        <w:rPr>
-          <w:rFonts w:ascii="Arial" w:hAnsi="Arial" w:cs="Arial"/>
-          <w:i/>
-          <w:sz w:val="24"/>
-        </w:rPr>
         <w:t xml:space="preserve"> (remoto).</w:t>
       </w:r>
     </w:p>
@@ -3036,23 +2752,7 @@
           <w:rFonts w:ascii="Arial" w:hAnsi="Arial" w:cs="Arial"/>
           <w:sz w:val="24"/>
         </w:rPr>
-        <w:t xml:space="preserve">Se ha hecho un vistazo a todos los progresos del día de trabajo pasado, y se ha hablado respecto a lo que podríamos hacer hoy. Jaime trabajara en estilos desde casa para las pantallas. Rafael y Santiago continuaran trabajando en las funcionalidades de las pantallas del Front </w:t>
-      </w:r>
-      <w:proofErr w:type="spellStart"/>
-      <w:r>
-        <w:rPr>
-          <w:rFonts w:ascii="Arial" w:hAnsi="Arial" w:cs="Arial"/>
-          <w:sz w:val="24"/>
-        </w:rPr>
-        <w:t>End</w:t>
-      </w:r>
-      <w:proofErr w:type="spellEnd"/>
-      <w:r>
-        <w:rPr>
-          <w:rFonts w:ascii="Arial" w:hAnsi="Arial" w:cs="Arial"/>
-          <w:sz w:val="24"/>
-        </w:rPr>
-        <w:t xml:space="preserve">. Eduardo y Roberto se </w:t>
+        <w:t xml:space="preserve">Se ha hecho un vistazo a todos los progresos del día de trabajo pasado, y se ha hablado respecto a lo que podríamos hacer hoy. Jaime trabajara en estilos desde casa para las pantallas. Rafael y Santiago continuaran trabajando en las funcionalidades de las pantallas del Front End. Eduardo y Roberto se </w:t>
       </w:r>
       <w:r>
         <w:rPr>
@@ -3306,16 +3006,15 @@
           <w:i/>
           <w:sz w:val="24"/>
         </w:rPr>
-        <w:t xml:space="preserve">Jaime Calvo, Santiago </w:t>
-      </w:r>
-      <w:proofErr w:type="spellStart"/>
+        <w:t>Jaime Calvo, Santiago Estrel</w:t>
+      </w:r>
       <w:r>
         <w:rPr>
           <w:rFonts w:ascii="Arial" w:hAnsi="Arial" w:cs="Arial"/>
           <w:i/>
           <w:sz w:val="24"/>
         </w:rPr>
-        <w:t>Estrel</w:t>
+        <w:t>a, Rafael Raga, Roberto Martínez, Eduardo Calvo</w:t>
       </w:r>
       <w:r>
         <w:rPr>
@@ -3323,23 +3022,6 @@
           <w:i/>
           <w:sz w:val="24"/>
         </w:rPr>
-        <w:t>a</w:t>
-      </w:r>
-      <w:proofErr w:type="spellEnd"/>
-      <w:r>
-        <w:rPr>
-          <w:rFonts w:ascii="Arial" w:hAnsi="Arial" w:cs="Arial"/>
-          <w:i/>
-          <w:sz w:val="24"/>
-        </w:rPr>
-        <w:t>, Rafael Raga, Roberto Martínez, Eduardo Calvo</w:t>
-      </w:r>
-      <w:r>
-        <w:rPr>
-          <w:rFonts w:ascii="Arial" w:hAnsi="Arial" w:cs="Arial"/>
-          <w:i/>
-          <w:sz w:val="24"/>
-        </w:rPr>
         <w:t>.</w:t>
       </w:r>
     </w:p>
@@ -3356,65 +3038,8 @@
           <w:rFonts w:ascii="Arial" w:hAnsi="Arial" w:cs="Arial"/>
           <w:sz w:val="24"/>
         </w:rPr>
-        <w:t xml:space="preserve">Hoy no se ha hecho una reunión presencial, hemos continuado trabajando con lo que se dejó pendiente ayer. Las pantallas de luz, temperatura, inicio, </w:t>
-      </w:r>
-      <w:proofErr w:type="spellStart"/>
-      <w:r>
-        <w:rPr>
-          <w:rFonts w:ascii="Arial" w:hAnsi="Arial" w:cs="Arial"/>
-          <w:sz w:val="24"/>
-        </w:rPr>
-        <w:t>etc</w:t>
-      </w:r>
-      <w:proofErr w:type="spellEnd"/>
-      <w:r>
-        <w:rPr>
-          <w:rFonts w:ascii="Arial" w:hAnsi="Arial" w:cs="Arial"/>
-          <w:sz w:val="24"/>
-        </w:rPr>
-        <w:t xml:space="preserve"> han continuado siendo modificadas por el equipo de Front-</w:t>
-      </w:r>
-      <w:proofErr w:type="spellStart"/>
-      <w:r>
-        <w:rPr>
-          <w:rFonts w:ascii="Arial" w:hAnsi="Arial" w:cs="Arial"/>
-          <w:sz w:val="24"/>
-        </w:rPr>
-        <w:t>End</w:t>
-      </w:r>
-      <w:proofErr w:type="spellEnd"/>
-      <w:r>
-        <w:rPr>
-          <w:rFonts w:ascii="Arial" w:hAnsi="Arial" w:cs="Arial"/>
-          <w:sz w:val="24"/>
-        </w:rPr>
-        <w:t>, mientras que el equipo de Back-</w:t>
-      </w:r>
-      <w:proofErr w:type="spellStart"/>
-      <w:r>
-        <w:rPr>
-          <w:rFonts w:ascii="Arial" w:hAnsi="Arial" w:cs="Arial"/>
-          <w:sz w:val="24"/>
-        </w:rPr>
-        <w:t>End</w:t>
-      </w:r>
-      <w:proofErr w:type="spellEnd"/>
-      <w:r>
-        <w:rPr>
-          <w:rFonts w:ascii="Arial" w:hAnsi="Arial" w:cs="Arial"/>
-          <w:sz w:val="24"/>
-        </w:rPr>
-        <w:t xml:space="preserve"> se ha dedicado a decidir el esqueleto de la base de datos y como va a montarse la API, también se ha revisado con Roberto Sanz todas las funcionalidades de la API del Arduino y como enviarle las señales a la Aplicación de </w:t>
-      </w:r>
-      <w:proofErr w:type="spellStart"/>
-      <w:r>
-        <w:rPr>
-          <w:rFonts w:ascii="Arial" w:hAnsi="Arial" w:cs="Arial"/>
-          <w:sz w:val="24"/>
-        </w:rPr>
-        <w:t>React</w:t>
-      </w:r>
-      <w:proofErr w:type="spellEnd"/>
+        <w:t>Hoy no se ha hecho una reunión presencial, hemos continuado trabajando con lo que se dejó pendiente ayer. Las pantallas de luz, temperatura, inicio, etc han continuado siendo modificadas por el equipo de Front-End, mientras que el equipo de Back-End se ha dedicado a decidir el esqueleto de la base de datos y como va a montarse la API, también se ha revisado con Roberto Sanz todas las funcionalidades de la API del Arduino y como enviarle las señales a la Aplicación de React</w:t>
+      </w:r>
       <w:r>
         <w:rPr>
           <w:rFonts w:ascii="Arial" w:hAnsi="Arial" w:cs="Arial"/>
@@ -3548,16 +3173,15 @@
           <w:i/>
           <w:sz w:val="24"/>
         </w:rPr>
-        <w:t xml:space="preserve">Jaime Calvo, Santiago </w:t>
-      </w:r>
-      <w:proofErr w:type="spellStart"/>
+        <w:t>Jaime Calvo, Santiago Estrel</w:t>
+      </w:r>
       <w:r>
         <w:rPr>
           <w:rFonts w:ascii="Arial" w:hAnsi="Arial" w:cs="Arial"/>
           <w:i/>
           <w:sz w:val="24"/>
         </w:rPr>
-        <w:t>Estrel</w:t>
+        <w:t>a, Roberto Martínez, Eduardo Calvo (Telemático), Rafael Raga (Presencial)</w:t>
       </w:r>
       <w:r>
         <w:rPr>
@@ -3565,23 +3189,6 @@
           <w:i/>
           <w:sz w:val="24"/>
         </w:rPr>
-        <w:t>a</w:t>
-      </w:r>
-      <w:proofErr w:type="spellEnd"/>
-      <w:r>
-        <w:rPr>
-          <w:rFonts w:ascii="Arial" w:hAnsi="Arial" w:cs="Arial"/>
-          <w:i/>
-          <w:sz w:val="24"/>
-        </w:rPr>
-        <w:t>, Roberto Martínez, Eduardo Calvo (Telemático), Rafael Raga (Presencial)</w:t>
-      </w:r>
-      <w:r>
-        <w:rPr>
-          <w:rFonts w:ascii="Arial" w:hAnsi="Arial" w:cs="Arial"/>
-          <w:i/>
-          <w:sz w:val="24"/>
-        </w:rPr>
         <w:t>.</w:t>
       </w:r>
     </w:p>
@@ -3598,23 +3205,7 @@
           <w:rFonts w:ascii="Arial" w:hAnsi="Arial" w:cs="Arial"/>
           <w:sz w:val="24"/>
         </w:rPr>
-        <w:t xml:space="preserve">Se ha estado hablando sobre los progresos del fin de semana. Roberto ha acabado lo que sería la base de la API, aunque se ha quedado que deberán hablar con Roberto Sanz para resolver algunas dudas con respecto a la API y como intercambiar información entre </w:t>
-      </w:r>
-      <w:proofErr w:type="spellStart"/>
-      <w:r>
-        <w:rPr>
-          <w:rFonts w:ascii="Arial" w:hAnsi="Arial" w:cs="Arial"/>
-          <w:sz w:val="24"/>
-        </w:rPr>
-        <w:t>ReactNative</w:t>
-      </w:r>
-      <w:proofErr w:type="spellEnd"/>
-      <w:r>
-        <w:rPr>
-          <w:rFonts w:ascii="Arial" w:hAnsi="Arial" w:cs="Arial"/>
-          <w:sz w:val="24"/>
-        </w:rPr>
-        <w:t xml:space="preserve"> y Java. Por su lado, Edu ha continuado con el modelo de la maqueta, mientras que Jaime, Rafael y Santi han continuado trabajando en las pantallas y sus diferentes funciones, experimentando con la API.</w:t>
+        <w:t>Se ha estado hablando sobre los progresos del fin de semana. Roberto ha acabado lo que sería la base de la API, aunque se ha quedado que deberán hablar con Roberto Sanz para resolver algunas dudas con respecto a la API y como intercambiar información entre ReactNative y Java. Por su lado, Edu ha continuado con el modelo de la maqueta, mientras que Jaime, Rafael y Santi han continuado trabajando en las pantallas y sus diferentes funciones, experimentando con la API.</w:t>
       </w:r>
     </w:p>
     <w:p>
@@ -3673,25 +3264,7 @@
           <w:sz w:val="24"/>
           <w:szCs w:val="32"/>
         </w:rPr>
-        <w:t xml:space="preserve">Roberto ha realizado un tutorial de acceso a la API para el resto de </w:t>
-      </w:r>
-      <w:proofErr w:type="gramStart"/>
-      <w:r>
-        <w:rPr>
-          <w:rFonts w:ascii="Arial" w:hAnsi="Arial" w:cs="Arial"/>
-          <w:sz w:val="24"/>
-          <w:szCs w:val="32"/>
-        </w:rPr>
-        <w:t>compañeros</w:t>
-      </w:r>
-      <w:proofErr w:type="gramEnd"/>
-      <w:r>
-        <w:rPr>
-          <w:rFonts w:ascii="Arial" w:hAnsi="Arial" w:cs="Arial"/>
-          <w:sz w:val="24"/>
-          <w:szCs w:val="32"/>
-        </w:rPr>
-        <w:t>.</w:t>
+        <w:t>Roberto ha realizado un tutorial de acceso a la API para el resto de compañeros.</w:t>
       </w:r>
     </w:p>
     <w:p>
@@ -3783,43 +3356,7 @@
           <w:sz w:val="24"/>
           <w:szCs w:val="32"/>
         </w:rPr>
-        <w:t xml:space="preserve">Rafael ha logrado acabar la petición de IP y la ventana emergente, además de estar </w:t>
-      </w:r>
-      <w:proofErr w:type="spellStart"/>
-      <w:r>
-        <w:rPr>
-          <w:rFonts w:ascii="Arial" w:hAnsi="Arial" w:cs="Arial"/>
-          <w:sz w:val="24"/>
-          <w:szCs w:val="32"/>
-        </w:rPr>
-        <w:t>re-ordenando</w:t>
-      </w:r>
-      <w:proofErr w:type="spellEnd"/>
-      <w:r>
-        <w:rPr>
-          <w:rFonts w:ascii="Arial" w:hAnsi="Arial" w:cs="Arial"/>
-          <w:sz w:val="24"/>
-          <w:szCs w:val="32"/>
-        </w:rPr>
-        <w:t xml:space="preserve"> pantallas </w:t>
-      </w:r>
-      <w:proofErr w:type="spellStart"/>
-      <w:r>
-        <w:rPr>
-          <w:rFonts w:ascii="Arial" w:hAnsi="Arial" w:cs="Arial"/>
-          <w:sz w:val="24"/>
-          <w:szCs w:val="32"/>
-        </w:rPr>
-        <w:t>Context</w:t>
-      </w:r>
-      <w:proofErr w:type="spellEnd"/>
-      <w:r>
-        <w:rPr>
-          <w:rFonts w:ascii="Arial" w:hAnsi="Arial" w:cs="Arial"/>
-          <w:sz w:val="24"/>
-          <w:szCs w:val="32"/>
-        </w:rPr>
-        <w:t>.</w:t>
+        <w:t>Rafael ha logrado acabar la petición de IP y la ventana emergente, además de estar re-ordenando pantallas Context.</w:t>
       </w:r>
     </w:p>
     <w:p>
@@ -3935,33 +3472,15 @@
           <w:i/>
           <w:sz w:val="24"/>
         </w:rPr>
-        <w:t xml:space="preserve">Jaime Calvo, Santiago </w:t>
-      </w:r>
-      <w:proofErr w:type="spellStart"/>
+        <w:t>Jaime Calvo, Santiago Estrel</w:t>
+      </w:r>
       <w:r>
         <w:rPr>
           <w:rFonts w:ascii="Arial" w:hAnsi="Arial" w:cs="Arial"/>
           <w:i/>
           <w:sz w:val="24"/>
         </w:rPr>
-        <w:t>Estrel</w:t>
-      </w:r>
-      <w:r>
-        <w:rPr>
-          <w:rFonts w:ascii="Arial" w:hAnsi="Arial" w:cs="Arial"/>
-          <w:i/>
-          <w:sz w:val="24"/>
-        </w:rPr>
-        <w:t>a</w:t>
-      </w:r>
-      <w:proofErr w:type="spellEnd"/>
-      <w:r>
-        <w:rPr>
-          <w:rFonts w:ascii="Arial" w:hAnsi="Arial" w:cs="Arial"/>
-          <w:i/>
-          <w:sz w:val="24"/>
-        </w:rPr>
-        <w:t>, Roberto Martínez, Eduardo Calvo, Rafael Raga.</w:t>
+        <w:t>a, Roberto Martínez, Eduardo Calvo, Rafael Raga.</w:t>
       </w:r>
     </w:p>
     <w:p>
@@ -4045,25 +3564,7 @@
           <w:sz w:val="24"/>
           <w:szCs w:val="24"/>
         </w:rPr>
-        <w:t xml:space="preserve">Se ha encontrado la imposibilidad de continuar con el testeo de fusión de servidores a falta del </w:t>
-      </w:r>
-      <w:proofErr w:type="spellStart"/>
-      <w:r>
-        <w:rPr>
-          <w:rFonts w:ascii="Arial" w:hAnsi="Arial" w:cs="Arial"/>
-          <w:sz w:val="24"/>
-          <w:szCs w:val="24"/>
-        </w:rPr>
-        <w:t>arduino</w:t>
-      </w:r>
-      <w:proofErr w:type="spellEnd"/>
-      <w:r>
-        <w:rPr>
-          <w:rFonts w:ascii="Arial" w:hAnsi="Arial" w:cs="Arial"/>
-          <w:sz w:val="24"/>
-          <w:szCs w:val="24"/>
-        </w:rPr>
-        <w:t>.</w:t>
+        <w:t>Se ha encontrado la imposibilidad de continuar con el testeo de fusión de servidores a falta del arduino.</w:t>
       </w:r>
     </w:p>
     <w:p>
@@ -4210,33 +3711,15 @@
           <w:i/>
           <w:sz w:val="24"/>
         </w:rPr>
-        <w:t xml:space="preserve">Jaime Calvo, Santiago </w:t>
-      </w:r>
-      <w:proofErr w:type="spellStart"/>
+        <w:t>Jaime Calvo, Santiago Estrel</w:t>
+      </w:r>
       <w:r>
         <w:rPr>
           <w:rFonts w:ascii="Arial" w:hAnsi="Arial" w:cs="Arial"/>
           <w:i/>
           <w:sz w:val="24"/>
         </w:rPr>
-        <w:t>Estrel</w:t>
-      </w:r>
-      <w:r>
-        <w:rPr>
-          <w:rFonts w:ascii="Arial" w:hAnsi="Arial" w:cs="Arial"/>
-          <w:i/>
-          <w:sz w:val="24"/>
-        </w:rPr>
-        <w:t>a</w:t>
-      </w:r>
-      <w:proofErr w:type="spellEnd"/>
-      <w:r>
-        <w:rPr>
-          <w:rFonts w:ascii="Arial" w:hAnsi="Arial" w:cs="Arial"/>
-          <w:i/>
-          <w:sz w:val="24"/>
-        </w:rPr>
-        <w:t>, Roberto Martínez, Eduardo Calvo, Rafael Raga.</w:t>
+        <w:t>a, Roberto Martínez, Eduardo Calvo, Rafael Raga.</w:t>
       </w:r>
     </w:p>
     <w:p>
@@ -4370,105 +3853,33 @@
           <w:i/>
           <w:sz w:val="24"/>
         </w:rPr>
-        <w:t xml:space="preserve">Jaime Calvo, Santiago </w:t>
-      </w:r>
-      <w:proofErr w:type="spellStart"/>
+        <w:t>Jaime Calvo, Santiago Estrel</w:t>
+      </w:r>
       <w:r>
         <w:rPr>
           <w:rFonts w:ascii="Arial" w:hAnsi="Arial" w:cs="Arial"/>
           <w:i/>
           <w:sz w:val="24"/>
         </w:rPr>
-        <w:t>Estrel</w:t>
-      </w:r>
-      <w:r>
-        <w:rPr>
-          <w:rFonts w:ascii="Arial" w:hAnsi="Arial" w:cs="Arial"/>
-          <w:i/>
-          <w:sz w:val="24"/>
-        </w:rPr>
-        <w:t>a</w:t>
-      </w:r>
-      <w:proofErr w:type="spellEnd"/>
-      <w:r>
-        <w:rPr>
-          <w:rFonts w:ascii="Arial" w:hAnsi="Arial" w:cs="Arial"/>
-          <w:i/>
-          <w:sz w:val="24"/>
-        </w:rPr>
-        <w:t>, Roberto Martínez, Eduardo Calvo, Rafael Raga.</w:t>
-      </w:r>
-    </w:p>
-    <w:p>
-      <w:pPr>
-        <w:jc w:val="both"/>
-        <w:rPr>
-          <w:rFonts w:ascii="Arial" w:hAnsi="Arial" w:cs="Arial"/>
-          <w:sz w:val="24"/>
-          <w:szCs w:val="32"/>
-        </w:rPr>
-      </w:pPr>
-      <w:r>
-        <w:rPr>
-          <w:rFonts w:ascii="Arial" w:hAnsi="Arial" w:cs="Arial"/>
-          <w:sz w:val="24"/>
-          <w:szCs w:val="32"/>
-        </w:rPr>
-        <w:t xml:space="preserve">El equipo no se ha reunido ya que se ha estado trabajando tanto en Front como en Back, de parte del equipo de </w:t>
-      </w:r>
-      <w:proofErr w:type="spellStart"/>
-      <w:r>
-        <w:rPr>
-          <w:rFonts w:ascii="Arial" w:hAnsi="Arial" w:cs="Arial"/>
-          <w:sz w:val="24"/>
-          <w:szCs w:val="32"/>
-        </w:rPr>
-        <w:t>FrontEnd</w:t>
-      </w:r>
-      <w:proofErr w:type="spellEnd"/>
-      <w:r>
-        <w:rPr>
-          <w:rFonts w:ascii="Arial" w:hAnsi="Arial" w:cs="Arial"/>
-          <w:sz w:val="24"/>
-          <w:szCs w:val="32"/>
-        </w:rPr>
-        <w:t xml:space="preserve"> ya ha sido posible acceder a la información que había en la API, haciendo uso de un servidor en AWS con los contenidos básicos de la base de datos. Por otro lado, equipo de </w:t>
-      </w:r>
-      <w:proofErr w:type="spellStart"/>
-      <w:r>
-        <w:rPr>
-          <w:rFonts w:ascii="Arial" w:hAnsi="Arial" w:cs="Arial"/>
-          <w:sz w:val="24"/>
-          <w:szCs w:val="32"/>
-        </w:rPr>
-        <w:t>BackEnd</w:t>
-      </w:r>
-      <w:proofErr w:type="spellEnd"/>
-      <w:r>
-        <w:rPr>
-          <w:rFonts w:ascii="Arial" w:hAnsi="Arial" w:cs="Arial"/>
-          <w:sz w:val="24"/>
-          <w:szCs w:val="32"/>
-        </w:rPr>
-        <w:t xml:space="preserve"> con ayuda de Roberto ha logrado consolidar los servidores de Mongo y Arduino mediante un sistema de filtraje con un Try Catch y un </w:t>
-      </w:r>
-      <w:proofErr w:type="spellStart"/>
-      <w:r>
-        <w:rPr>
-          <w:rFonts w:ascii="Arial" w:hAnsi="Arial" w:cs="Arial"/>
-          <w:sz w:val="24"/>
-          <w:szCs w:val="32"/>
-        </w:rPr>
-        <w:t>If</w:t>
-      </w:r>
-      <w:proofErr w:type="spellEnd"/>
-      <w:r>
-        <w:rPr>
-          <w:rFonts w:ascii="Arial" w:hAnsi="Arial" w:cs="Arial"/>
-          <w:sz w:val="24"/>
-          <w:szCs w:val="32"/>
-        </w:rPr>
-        <w:t xml:space="preserve"> de mano de Roberto Martínez, mientras que de mano de Eduardo se ha levantado una estructura de Cliente-Servidor en la que el ordenador de Roberto actúa como cliente y la Máquina Virtual de AWS funciona como Servidor. Mientras que el equipo de Front </w:t>
+        <w:t>a, Roberto Martínez, Eduardo Calvo, Rafael Raga.</w:t>
+      </w:r>
+    </w:p>
+    <w:p>
+      <w:pPr>
+        <w:jc w:val="both"/>
+        <w:rPr>
+          <w:rFonts w:ascii="Arial" w:hAnsi="Arial" w:cs="Arial"/>
+          <w:sz w:val="24"/>
+          <w:szCs w:val="32"/>
+        </w:rPr>
+      </w:pPr>
+      <w:r>
+        <w:rPr>
+          <w:rFonts w:ascii="Arial" w:hAnsi="Arial" w:cs="Arial"/>
+          <w:sz w:val="24"/>
+          <w:szCs w:val="32"/>
+        </w:rPr>
+        <w:t xml:space="preserve">El equipo no se ha reunido ya que se ha estado trabajando tanto en Front como en Back, de parte del equipo de FrontEnd ya ha sido posible acceder a la información que había en la API, haciendo uso de un servidor en AWS con los contenidos básicos de la base de datos. Por otro lado, equipo de BackEnd con ayuda de Roberto ha logrado consolidar los servidores de Mongo y Arduino mediante un sistema de filtraje con un Try Catch y un If de mano de Roberto Martínez, mientras que de mano de Eduardo se ha levantado una estructura de Cliente-Servidor en la que el ordenador de Roberto actúa como cliente y la Máquina Virtual de AWS funciona como Servidor. Mientras que el equipo de Front </w:t>
       </w:r>
       <w:r>
         <w:rPr>
@@ -4600,105 +4011,33 @@
           <w:i/>
           <w:sz w:val="24"/>
         </w:rPr>
-        <w:t xml:space="preserve">Jaime Calvo, Santiago </w:t>
-      </w:r>
-      <w:proofErr w:type="spellStart"/>
+        <w:t>Jaime Calvo, Santiago Estrel</w:t>
+      </w:r>
       <w:r>
         <w:rPr>
           <w:rFonts w:ascii="Arial" w:hAnsi="Arial" w:cs="Arial"/>
           <w:i/>
           <w:sz w:val="24"/>
         </w:rPr>
-        <w:t>Estrel</w:t>
-      </w:r>
-      <w:r>
-        <w:rPr>
-          <w:rFonts w:ascii="Arial" w:hAnsi="Arial" w:cs="Arial"/>
-          <w:i/>
-          <w:sz w:val="24"/>
-        </w:rPr>
-        <w:t>a</w:t>
-      </w:r>
-      <w:proofErr w:type="spellEnd"/>
-      <w:r>
-        <w:rPr>
-          <w:rFonts w:ascii="Arial" w:hAnsi="Arial" w:cs="Arial"/>
-          <w:i/>
-          <w:sz w:val="24"/>
-        </w:rPr>
-        <w:t>, Roberto Martínez, Eduardo Calvo, Rafael Raga.</w:t>
-      </w:r>
-    </w:p>
-    <w:p>
-      <w:pPr>
-        <w:jc w:val="both"/>
-        <w:rPr>
-          <w:rFonts w:ascii="Arial" w:hAnsi="Arial" w:cs="Arial"/>
-          <w:sz w:val="24"/>
-          <w:szCs w:val="32"/>
-        </w:rPr>
-      </w:pPr>
-      <w:r>
-        <w:rPr>
-          <w:rFonts w:ascii="Arial" w:hAnsi="Arial" w:cs="Arial"/>
-          <w:sz w:val="24"/>
-          <w:szCs w:val="32"/>
-        </w:rPr>
-        <w:t xml:space="preserve">Hemos iniciado el día de hoy trabajando en </w:t>
-      </w:r>
-      <w:proofErr w:type="spellStart"/>
-      <w:r>
-        <w:rPr>
-          <w:rFonts w:ascii="Arial" w:hAnsi="Arial" w:cs="Arial"/>
-          <w:sz w:val="24"/>
-          <w:szCs w:val="32"/>
-        </w:rPr>
-        <w:t>BackEnd</w:t>
-      </w:r>
-      <w:proofErr w:type="spellEnd"/>
-      <w:r>
-        <w:rPr>
-          <w:rFonts w:ascii="Arial" w:hAnsi="Arial" w:cs="Arial"/>
-          <w:sz w:val="24"/>
-          <w:szCs w:val="32"/>
-        </w:rPr>
-        <w:t xml:space="preserve"> para poder realizar inserciones en la base de datos cada vez que se hiciese una llamada al Arduino desde el </w:t>
-      </w:r>
-      <w:proofErr w:type="spellStart"/>
-      <w:r>
-        <w:rPr>
-          <w:rFonts w:ascii="Arial" w:hAnsi="Arial" w:cs="Arial"/>
-          <w:sz w:val="24"/>
-          <w:szCs w:val="32"/>
-        </w:rPr>
-        <w:t>FrontEnd</w:t>
-      </w:r>
-      <w:proofErr w:type="spellEnd"/>
-      <w:r>
-        <w:rPr>
-          <w:rFonts w:ascii="Arial" w:hAnsi="Arial" w:cs="Arial"/>
-          <w:sz w:val="24"/>
-          <w:szCs w:val="32"/>
-        </w:rPr>
-        <w:t xml:space="preserve">. Después del receso, hemos trabajado desde Back para poder recibir un Post con la información para poder registrar nuevos usuarios a la App desde la Aplicación. En el Front han estado encargándose enteramente de registrar y recibir la información de parte del </w:t>
-      </w:r>
-      <w:proofErr w:type="spellStart"/>
-      <w:r>
-        <w:rPr>
-          <w:rFonts w:ascii="Arial" w:hAnsi="Arial" w:cs="Arial"/>
-          <w:sz w:val="24"/>
-          <w:szCs w:val="32"/>
-        </w:rPr>
-        <w:t>arduino</w:t>
-      </w:r>
-      <w:proofErr w:type="spellEnd"/>
-      <w:r>
-        <w:rPr>
-          <w:rFonts w:ascii="Arial" w:hAnsi="Arial" w:cs="Arial"/>
-          <w:sz w:val="24"/>
-          <w:szCs w:val="32"/>
-        </w:rPr>
-        <w:t xml:space="preserve"> y la base de datos desde la API. </w:t>
+        <w:t>a, Roberto Martínez, Eduardo Calvo, Rafael Raga.</w:t>
+      </w:r>
+    </w:p>
+    <w:p>
+      <w:pPr>
+        <w:jc w:val="both"/>
+        <w:rPr>
+          <w:rFonts w:ascii="Arial" w:hAnsi="Arial" w:cs="Arial"/>
+          <w:sz w:val="24"/>
+          <w:szCs w:val="32"/>
+        </w:rPr>
+      </w:pPr>
+      <w:r>
+        <w:rPr>
+          <w:rFonts w:ascii="Arial" w:hAnsi="Arial" w:cs="Arial"/>
+          <w:sz w:val="24"/>
+          <w:szCs w:val="32"/>
+        </w:rPr>
+        <w:t xml:space="preserve">Hemos iniciado el día de hoy trabajando en BackEnd para poder realizar inserciones en la base de datos cada vez que se hiciese una llamada al Arduino desde el FrontEnd. Después del receso, hemos trabajado desde Back para poder recibir un Post con la información para poder registrar nuevos usuarios a la App desde la Aplicación. En el Front han estado encargándose enteramente de registrar y recibir la información de parte del arduino y la base de datos desde la API. </w:t>
       </w:r>
     </w:p>
     <w:p>
@@ -4724,18 +4063,8 @@
           <w:sz w:val="24"/>
           <w:szCs w:val="32"/>
         </w:rPr>
-        <w:t xml:space="preserve"> al introducir valores nuevos del </w:t>
-      </w:r>
-      <w:proofErr w:type="spellStart"/>
-      <w:r>
-        <w:rPr>
-          <w:rFonts w:ascii="Arial" w:hAnsi="Arial" w:cs="Arial"/>
-          <w:sz w:val="24"/>
-          <w:szCs w:val="32"/>
-        </w:rPr>
-        <w:t>arduino</w:t>
-      </w:r>
-      <w:proofErr w:type="spellEnd"/>
+        <w:t xml:space="preserve"> al introducir valores nuevos del arduino</w:t>
+      </w:r>
       <w:r>
         <w:rPr>
           <w:rFonts w:ascii="Arial" w:hAnsi="Arial" w:cs="Arial"/>
@@ -4750,25 +4079,7 @@
           <w:sz w:val="24"/>
           <w:szCs w:val="32"/>
         </w:rPr>
-        <w:t xml:space="preserve"> De parte de Back falta hacer un registro cada 10 segundos de datos de temperatura y luz en la base de datos de parte del </w:t>
-      </w:r>
-      <w:proofErr w:type="spellStart"/>
-      <w:r>
-        <w:rPr>
-          <w:rFonts w:ascii="Arial" w:hAnsi="Arial" w:cs="Arial"/>
-          <w:sz w:val="24"/>
-          <w:szCs w:val="32"/>
-        </w:rPr>
-        <w:t>arduino</w:t>
-      </w:r>
-      <w:proofErr w:type="spellEnd"/>
-      <w:r>
-        <w:rPr>
-          <w:rFonts w:ascii="Arial" w:hAnsi="Arial" w:cs="Arial"/>
-          <w:sz w:val="24"/>
-          <w:szCs w:val="32"/>
-        </w:rPr>
-        <w:t xml:space="preserve">. Se </w:t>
+        <w:t xml:space="preserve"> De parte de Back falta hacer un registro cada 10 segundos de datos de temperatura y luz en la base de datos de parte del arduino. Se </w:t>
       </w:r>
       <w:r>
         <w:rPr>
@@ -4840,16 +4151,7 @@
           <w:sz w:val="32"/>
           <w:szCs w:val="32"/>
         </w:rPr>
-        <w:t>10</w:t>
-      </w:r>
-      <w:r>
-        <w:rPr>
-          <w:rFonts w:ascii="Arial" w:hAnsi="Arial" w:cs="Arial"/>
-          <w:b/>
-          <w:sz w:val="32"/>
-          <w:szCs w:val="32"/>
-        </w:rPr>
-        <w:t>/</w:t>
+        <w:t>10/</w:t>
       </w:r>
       <w:r>
         <w:rPr>
@@ -4909,105 +4211,51 @@
           <w:i/>
           <w:sz w:val="24"/>
         </w:rPr>
-        <w:t xml:space="preserve">Jaime Calvo, Santiago </w:t>
-      </w:r>
-      <w:proofErr w:type="spellStart"/>
+        <w:t>Jaime Calvo, Santiago Estrel</w:t>
+      </w:r>
       <w:r>
         <w:rPr>
           <w:rFonts w:ascii="Arial" w:hAnsi="Arial" w:cs="Arial"/>
           <w:i/>
           <w:sz w:val="24"/>
         </w:rPr>
-        <w:t>Estrel</w:t>
-      </w:r>
-      <w:r>
-        <w:rPr>
-          <w:rFonts w:ascii="Arial" w:hAnsi="Arial" w:cs="Arial"/>
-          <w:i/>
-          <w:sz w:val="24"/>
-        </w:rPr>
-        <w:t>a</w:t>
-      </w:r>
-      <w:proofErr w:type="spellEnd"/>
-      <w:r>
-        <w:rPr>
-          <w:rFonts w:ascii="Arial" w:hAnsi="Arial" w:cs="Arial"/>
-          <w:i/>
-          <w:sz w:val="24"/>
-        </w:rPr>
-        <w:t>, Roberto Martínez, Eduardo Calvo, Rafael Raga.</w:t>
-      </w:r>
-    </w:p>
-    <w:p>
-      <w:pPr>
-        <w:jc w:val="both"/>
-        <w:rPr>
-          <w:rFonts w:ascii="Arial" w:hAnsi="Arial" w:cs="Arial"/>
-          <w:sz w:val="24"/>
-          <w:szCs w:val="32"/>
-        </w:rPr>
-      </w:pPr>
-      <w:r>
-        <w:rPr>
-          <w:rFonts w:ascii="Arial" w:hAnsi="Arial" w:cs="Arial"/>
-          <w:sz w:val="24"/>
-          <w:szCs w:val="32"/>
-        </w:rPr>
-        <w:t xml:space="preserve">El día de hoy se ha arreglado todos los problemas con el </w:t>
-      </w:r>
-      <w:proofErr w:type="spellStart"/>
-      <w:r>
-        <w:rPr>
-          <w:rFonts w:ascii="Arial" w:hAnsi="Arial" w:cs="Arial"/>
-          <w:sz w:val="24"/>
-          <w:szCs w:val="32"/>
-        </w:rPr>
-        <w:t>BackEnd</w:t>
-      </w:r>
-      <w:proofErr w:type="spellEnd"/>
-      <w:r>
-        <w:rPr>
-          <w:rFonts w:ascii="Arial" w:hAnsi="Arial" w:cs="Arial"/>
-          <w:sz w:val="24"/>
-          <w:szCs w:val="32"/>
-        </w:rPr>
-        <w:t xml:space="preserve"> y se ha introducido un nuevo sistema de Post para poder recibir los datos para montar usuarios en la base de datos de Mongo en AWS. Además de ello, Roberto Sanz a corregido los problemas de la luz del Arduino, por lo que al cambiar de color ya no genera problemas en el programa. Se ha iniciado también las pruebas para testear el bucle de recepción de datos histórico y se ha llegado a la conclusión de que se necesita una petición POST para recibir tanto el periodo de tiempo como el numero de registros. </w:t>
-      </w:r>
-    </w:p>
-    <w:p>
-      <w:pPr>
-        <w:jc w:val="both"/>
-        <w:rPr>
-          <w:rFonts w:ascii="Arial" w:hAnsi="Arial" w:cs="Arial"/>
-          <w:sz w:val="24"/>
-          <w:szCs w:val="32"/>
-        </w:rPr>
-      </w:pPr>
-      <w:r>
-        <w:rPr>
-          <w:rFonts w:ascii="Arial" w:hAnsi="Arial" w:cs="Arial"/>
-          <w:sz w:val="24"/>
-          <w:szCs w:val="32"/>
-        </w:rPr>
-        <w:t xml:space="preserve">De parte del equipo de Front se modifico la pantalla de light para que pudiese funcionase correctamente con el Arduino, se acabó la pantalla de graficas y se hicieron ajustes en la pantalla de Data. También se estuvieron finalizando los últimos ajustes para la pantalla de </w:t>
-      </w:r>
-      <w:proofErr w:type="spellStart"/>
-      <w:r>
-        <w:rPr>
-          <w:rFonts w:ascii="Arial" w:hAnsi="Arial" w:cs="Arial"/>
-          <w:sz w:val="24"/>
-          <w:szCs w:val="32"/>
-        </w:rPr>
-        <w:t>Config</w:t>
-      </w:r>
-      <w:proofErr w:type="spellEnd"/>
-      <w:r>
-        <w:rPr>
-          <w:rFonts w:ascii="Arial" w:hAnsi="Arial" w:cs="Arial"/>
-          <w:sz w:val="24"/>
-          <w:szCs w:val="32"/>
-        </w:rPr>
-        <w:t>.</w:t>
+        <w:t>a, Roberto Martínez, Eduardo Calvo, Rafael Raga.</w:t>
+      </w:r>
+    </w:p>
+    <w:p>
+      <w:pPr>
+        <w:jc w:val="both"/>
+        <w:rPr>
+          <w:rFonts w:ascii="Arial" w:hAnsi="Arial" w:cs="Arial"/>
+          <w:sz w:val="24"/>
+          <w:szCs w:val="32"/>
+        </w:rPr>
+      </w:pPr>
+      <w:r>
+        <w:rPr>
+          <w:rFonts w:ascii="Arial" w:hAnsi="Arial" w:cs="Arial"/>
+          <w:sz w:val="24"/>
+          <w:szCs w:val="32"/>
+        </w:rPr>
+        <w:t xml:space="preserve">El día de hoy se ha arreglado todos los problemas con el BackEnd y se ha introducido un nuevo sistema de Post para poder recibir los datos para montar usuarios en la base de datos de Mongo en AWS. Además de ello, Roberto Sanz a corregido los problemas de la luz del Arduino, por lo que al cambiar de color ya no genera problemas en el programa. Se ha iniciado también las pruebas para testear el bucle de recepción de datos histórico y se ha llegado a la conclusión de que se necesita una petición POST para recibir tanto el periodo de tiempo como el numero de registros. </w:t>
+      </w:r>
+    </w:p>
+    <w:p>
+      <w:pPr>
+        <w:jc w:val="both"/>
+        <w:rPr>
+          <w:rFonts w:ascii="Arial" w:hAnsi="Arial" w:cs="Arial"/>
+          <w:sz w:val="24"/>
+          <w:szCs w:val="32"/>
+        </w:rPr>
+      </w:pPr>
+      <w:r>
+        <w:rPr>
+          <w:rFonts w:ascii="Arial" w:hAnsi="Arial" w:cs="Arial"/>
+          <w:sz w:val="24"/>
+          <w:szCs w:val="32"/>
+        </w:rPr>
+        <w:t>De parte del equipo de Front se modifico la pantalla de light para que pudiese funcionase correctamente con el Arduino, se acabó la pantalla de graficas y se hicieron ajustes en la pantalla de Data. También se estuvieron finalizando los últimos ajustes para la pantalla de Config.</w:t>
       </w:r>
     </w:p>
     <w:p>
@@ -5092,25 +4340,7 @@
           <w:sz w:val="32"/>
           <w:szCs w:val="32"/>
         </w:rPr>
-        <w:t>1</w:t>
-      </w:r>
-      <w:r>
-        <w:rPr>
-          <w:rFonts w:ascii="Arial" w:hAnsi="Arial" w:cs="Arial"/>
-          <w:b/>
-          <w:sz w:val="32"/>
-          <w:szCs w:val="32"/>
-        </w:rPr>
-        <w:t>3</w:t>
-      </w:r>
-      <w:r>
-        <w:rPr>
-          <w:rFonts w:ascii="Arial" w:hAnsi="Arial" w:cs="Arial"/>
-          <w:b/>
-          <w:sz w:val="32"/>
-          <w:szCs w:val="32"/>
-        </w:rPr>
-        <w:t>/</w:t>
+        <w:t>13/</w:t>
       </w:r>
       <w:r>
         <w:rPr>
@@ -5170,33 +4400,15 @@
           <w:i/>
           <w:sz w:val="24"/>
         </w:rPr>
-        <w:t xml:space="preserve">Santiago </w:t>
-      </w:r>
-      <w:proofErr w:type="spellStart"/>
+        <w:t>Santiago Estrel</w:t>
+      </w:r>
       <w:r>
         <w:rPr>
           <w:rFonts w:ascii="Arial" w:hAnsi="Arial" w:cs="Arial"/>
           <w:i/>
           <w:sz w:val="24"/>
         </w:rPr>
-        <w:t>Estrel</w:t>
-      </w:r>
-      <w:r>
-        <w:rPr>
-          <w:rFonts w:ascii="Arial" w:hAnsi="Arial" w:cs="Arial"/>
-          <w:i/>
-          <w:sz w:val="24"/>
-        </w:rPr>
-        <w:t>a</w:t>
-      </w:r>
-      <w:proofErr w:type="spellEnd"/>
-      <w:r>
-        <w:rPr>
-          <w:rFonts w:ascii="Arial" w:hAnsi="Arial" w:cs="Arial"/>
-          <w:i/>
-          <w:sz w:val="24"/>
-        </w:rPr>
-        <w:t>, Roberto Martínez, Rafael Raga.</w:t>
+        <w:t>a, Roberto Martínez, Rafael Raga.</w:t>
       </w:r>
     </w:p>
     <w:p>
@@ -5295,41 +4507,221 @@
           <w:i/>
           <w:sz w:val="24"/>
         </w:rPr>
-        <w:t>/</w:t>
-      </w:r>
-      <w:proofErr w:type="spellStart"/>
-      <w:r>
+        <w:t>/EnviaDatos</w:t>
+      </w:r>
+      <w:r>
+        <w:rPr>
+          <w:rFonts w:ascii="Arial" w:hAnsi="Arial" w:cs="Arial"/>
+          <w:iCs/>
+          <w:sz w:val="24"/>
+        </w:rPr>
+        <w:t xml:space="preserve">. </w:t>
+      </w:r>
+      <w:r>
+        <w:rPr>
+          <w:rFonts w:ascii="Arial" w:hAnsi="Arial" w:cs="Arial"/>
+          <w:iCs/>
+          <w:sz w:val="24"/>
+        </w:rPr>
+        <w:t xml:space="preserve">Rafael estuvo haciendo cambios de estilos en la aplicación y haciendo pruebas para generar el APK. Santiago ha hecho cambios a las pantallas eliminando componentes que sean innecesarios para el diseño </w:t>
+      </w:r>
+      <w:r>
+        <w:rPr>
+          <w:rFonts w:ascii="Arial" w:hAnsi="Arial" w:cs="Arial"/>
+          <w:iCs/>
+          <w:sz w:val="24"/>
+        </w:rPr>
+        <w:t xml:space="preserve">final </w:t>
+      </w:r>
+      <w:r>
+        <w:rPr>
+          <w:rFonts w:ascii="Arial" w:hAnsi="Arial" w:cs="Arial"/>
+          <w:iCs/>
+          <w:sz w:val="24"/>
+        </w:rPr>
+        <w:t>de la aplicación. Jaime ha hecho algunos cambios menores en las pantallas de Login y Data.</w:t>
+      </w:r>
+      <w:r>
+        <w:rPr>
+          <w:rFonts w:ascii="Arial" w:hAnsi="Arial" w:cs="Arial"/>
+          <w:iCs/>
+          <w:sz w:val="24"/>
+        </w:rPr>
+        <w:t xml:space="preserve"> Roberto ha terminado de hacer el HCM en FlexyGo. </w:t>
+      </w:r>
+    </w:p>
+    <w:p>
+      <w:pPr>
+        <w:rPr>
+          <w:rFonts w:ascii="Arial" w:hAnsi="Arial" w:cs="Arial"/>
+          <w:iCs/>
+          <w:sz w:val="24"/>
+        </w:rPr>
+      </w:pPr>
+      <w:r>
+        <w:rPr>
+          <w:rFonts w:ascii="Arial" w:hAnsi="Arial" w:cs="Arial"/>
+          <w:iCs/>
+          <w:sz w:val="24"/>
+        </w:rPr>
+        <w:br w:type="page"/>
+      </w:r>
+    </w:p>
+    <w:p>
+      <w:pPr>
+        <w:jc w:val="both"/>
+        <w:rPr>
+          <w:rFonts w:ascii="Arial" w:hAnsi="Arial" w:cs="Arial"/>
+          <w:b/>
+          <w:sz w:val="32"/>
+          <w:szCs w:val="32"/>
+        </w:rPr>
+      </w:pPr>
+      <w:r>
+        <w:rPr>
+          <w:rFonts w:ascii="Arial" w:hAnsi="Arial" w:cs="Arial"/>
+          <w:b/>
+          <w:sz w:val="32"/>
+          <w:szCs w:val="32"/>
+        </w:rPr>
+        <w:lastRenderedPageBreak/>
+        <w:t>Ultima</w:t>
+      </w:r>
+      <w:r>
+        <w:rPr>
+          <w:rFonts w:ascii="Arial" w:hAnsi="Arial" w:cs="Arial"/>
+          <w:b/>
+          <w:sz w:val="32"/>
+          <w:szCs w:val="32"/>
+        </w:rPr>
+        <w:t xml:space="preserve"> reunión (</w:t>
+      </w:r>
+      <w:r>
+        <w:rPr>
+          <w:rFonts w:ascii="Arial" w:hAnsi="Arial" w:cs="Arial"/>
+          <w:b/>
+          <w:sz w:val="32"/>
+          <w:szCs w:val="32"/>
+        </w:rPr>
+        <w:t>14</w:t>
+      </w:r>
+      <w:r>
+        <w:rPr>
+          <w:rFonts w:ascii="Arial" w:hAnsi="Arial" w:cs="Arial"/>
+          <w:b/>
+          <w:sz w:val="32"/>
+          <w:szCs w:val="32"/>
+        </w:rPr>
+        <w:t>/0</w:t>
+      </w:r>
+      <w:r>
+        <w:rPr>
+          <w:rFonts w:ascii="Arial" w:hAnsi="Arial" w:cs="Arial"/>
+          <w:b/>
+          <w:sz w:val="32"/>
+          <w:szCs w:val="32"/>
+        </w:rPr>
+        <w:t>2</w:t>
+      </w:r>
+      <w:r>
+        <w:rPr>
+          <w:rFonts w:ascii="Arial" w:hAnsi="Arial" w:cs="Arial"/>
+          <w:b/>
+          <w:sz w:val="32"/>
+          <w:szCs w:val="32"/>
+        </w:rPr>
+        <w:t>/2023)</w:t>
+      </w:r>
+    </w:p>
+    <w:p>
+      <w:pPr>
+        <w:jc w:val="both"/>
         <w:rPr>
           <w:rFonts w:ascii="Arial" w:hAnsi="Arial" w:cs="Arial"/>
           <w:i/>
           <w:sz w:val="24"/>
         </w:rPr>
-        <w:t>EnviaDatos</w:t>
-      </w:r>
-      <w:proofErr w:type="spellEnd"/>
-      <w:r>
-        <w:rPr>
-          <w:rFonts w:ascii="Arial" w:hAnsi="Arial" w:cs="Arial"/>
+      </w:pPr>
+      <w:r>
+        <w:rPr>
+          <w:rFonts w:ascii="Arial" w:hAnsi="Arial" w:cs="Arial"/>
+          <w:b/>
+          <w:sz w:val="24"/>
+        </w:rPr>
+        <w:t>Asistentes:</w:t>
+      </w:r>
+      <w:r>
+        <w:rPr>
+          <w:rFonts w:ascii="Arial" w:hAnsi="Arial" w:cs="Arial"/>
+          <w:sz w:val="24"/>
+        </w:rPr>
+        <w:t xml:space="preserve"> </w:t>
+      </w:r>
+      <w:r>
+        <w:rPr>
+          <w:rFonts w:ascii="Arial" w:hAnsi="Arial" w:cs="Arial"/>
+          <w:i/>
+          <w:sz w:val="24"/>
+        </w:rPr>
+        <w:t>Santiago Estrel</w:t>
+      </w:r>
+      <w:r>
+        <w:rPr>
+          <w:rFonts w:ascii="Arial" w:hAnsi="Arial" w:cs="Arial"/>
+          <w:i/>
+          <w:sz w:val="24"/>
+        </w:rPr>
+        <w:t>a, Roberto Martínez, Rafael Raga</w:t>
+      </w:r>
+      <w:r>
+        <w:rPr>
+          <w:rFonts w:ascii="Arial" w:hAnsi="Arial" w:cs="Arial"/>
+          <w:i/>
+          <w:sz w:val="24"/>
+        </w:rPr>
+        <w:t xml:space="preserve">, </w:t>
+      </w:r>
+      <w:r>
+        <w:rPr>
+          <w:rFonts w:ascii="Arial" w:hAnsi="Arial" w:cs="Arial"/>
+          <w:i/>
           <w:iCs/>
           <w:sz w:val="24"/>
         </w:rPr>
-        <w:t xml:space="preserve">. </w:t>
-      </w:r>
-      <w:r>
+        <w:t>Eduardo Calvo</w:t>
+      </w:r>
+      <w:r>
+        <w:rPr>
+          <w:rFonts w:ascii="Arial" w:hAnsi="Arial" w:cs="Arial"/>
+          <w:sz w:val="24"/>
+        </w:rPr>
+        <w:t xml:space="preserve">, </w:t>
+      </w:r>
+      <w:r>
+        <w:rPr>
+          <w:rFonts w:ascii="Arial" w:hAnsi="Arial" w:cs="Arial"/>
+          <w:i/>
+          <w:sz w:val="24"/>
+        </w:rPr>
+        <w:t>Jaime Calvo.</w:t>
+      </w:r>
+    </w:p>
+    <w:p>
+      <w:pPr>
+        <w:jc w:val="both"/>
         <w:rPr>
           <w:rFonts w:ascii="Arial" w:hAnsi="Arial" w:cs="Arial"/>
           <w:iCs/>
           <w:sz w:val="24"/>
         </w:rPr>
-        <w:t xml:space="preserve">Rafael estuvo haciendo cambios de estilos en la aplicación y haciendo pruebas para generar el APK. Santiago ha hecho cambios a las pantallas eliminando componentes que sean innecesarios para el diseño </w:t>
-      </w:r>
+      </w:pPr>
       <w:r>
         <w:rPr>
           <w:rFonts w:ascii="Arial" w:hAnsi="Arial" w:cs="Arial"/>
           <w:iCs/>
           <w:sz w:val="24"/>
         </w:rPr>
-        <w:t xml:space="preserve">final </w:t>
+        <w:t>El día de hoy nos hemos dedicado a arreglar fallos en la aplicación, comentar el código y acabar el video para poder subirlo todo. Además de ello, se ha finalizado la redacción del diario de proyecto que será subido y comiteado al GitHub en una versión PDF</w:t>
       </w:r>
       <w:r>
         <w:rPr>
@@ -5337,34 +4729,38 @@
           <w:iCs/>
           <w:sz w:val="24"/>
         </w:rPr>
-        <w:t xml:space="preserve">de la aplicación. Jaime ha hecho algunos cambios menores en las pantallas de </w:t>
-      </w:r>
-      <w:proofErr w:type="spellStart"/>
+        <w:t>, creado el manual de uso de la misma, entre otras pequeñas tareas pertinentes a la entrega</w:t>
+      </w:r>
       <w:r>
         <w:rPr>
           <w:rFonts w:ascii="Arial" w:hAnsi="Arial" w:cs="Arial"/>
           <w:iCs/>
           <w:sz w:val="24"/>
         </w:rPr>
-        <w:t>Login</w:t>
-      </w:r>
-      <w:proofErr w:type="spellEnd"/>
-      <w:r>
-        <w:rPr>
-          <w:rFonts w:ascii="Arial" w:hAnsi="Arial" w:cs="Arial"/>
+        <w:t>. El proyecto ha quedado concluido y todas las funciones pendientes de ser añadidas quedan programadas para el próximo sprint.</w:t>
+      </w:r>
+    </w:p>
+    <w:p>
+      <w:pPr>
+        <w:jc w:val="both"/>
+        <w:rPr>
+          <w:rFonts w:ascii="Arial" w:hAnsi="Arial" w:cs="Arial"/>
+          <w:b/>
           <w:iCs/>
-          <w:sz w:val="24"/>
-        </w:rPr>
-        <w:t xml:space="preserve"> y Data.</w:t>
-      </w:r>
-      <w:r>
+          <w:sz w:val="32"/>
+          <w:szCs w:val="32"/>
+        </w:rPr>
+      </w:pPr>
+    </w:p>
+    <w:p>
+      <w:pPr>
+        <w:jc w:val="both"/>
         <w:rPr>
           <w:rFonts w:ascii="Arial" w:hAnsi="Arial" w:cs="Arial"/>
           <w:iCs/>
           <w:sz w:val="24"/>
         </w:rPr>
-        <w:t xml:space="preserve"> Roberto ha terminado de hacer el HCM en FlexyGo. </w:t>
-      </w:r>
+      </w:pPr>
     </w:p>
     <w:p>
       <w:pPr>
@@ -6278,6 +5674,7 @@
     <w:lsdException w:name="HTML Sample" w:semiHidden="1" w:unhideWhenUsed="1"/>
     <w:lsdException w:name="HTML Typewriter" w:semiHidden="1" w:unhideWhenUsed="1"/>
     <w:lsdException w:name="HTML Variable" w:semiHidden="1" w:unhideWhenUsed="1"/>
+    <w:lsdException w:name="Normal Table" w:semiHidden="1" w:unhideWhenUsed="1"/>
     <w:lsdException w:name="annotation subject" w:semiHidden="1" w:unhideWhenUsed="1"/>
     <w:lsdException w:name="No List" w:semiHidden="1" w:unhideWhenUsed="1"/>
     <w:lsdException w:name="Outline List 1" w:semiHidden="1" w:unhideWhenUsed="1"/>
@@ -6320,8 +5717,11 @@
     <w:lsdException w:name="Table Contemporary" w:semiHidden="1" w:unhideWhenUsed="1"/>
     <w:lsdException w:name="Table Elegant" w:semiHidden="1" w:unhideWhenUsed="1"/>
     <w:lsdException w:name="Table Professional" w:semiHidden="1" w:unhideWhenUsed="1"/>
+    <w:lsdException w:name="Table Subtle 1" w:semiHidden="1" w:unhideWhenUsed="1"/>
     <w:lsdException w:name="Table Subtle 2" w:semiHidden="1" w:unhideWhenUsed="1"/>
     <w:lsdException w:name="Table Web 1" w:semiHidden="1" w:unhideWhenUsed="1"/>
+    <w:lsdException w:name="Table Web 2" w:semiHidden="1" w:unhideWhenUsed="1"/>
+    <w:lsdException w:name="Table Web 3" w:semiHidden="1" w:unhideWhenUsed="1"/>
     <w:lsdException w:name="Balloon Text" w:semiHidden="1" w:unhideWhenUsed="1"/>
     <w:lsdException w:name="Table Grid" w:uiPriority="39"/>
     <w:lsdException w:name="Table Theme" w:semiHidden="1" w:unhideWhenUsed="1"/>

</xml_diff>